<commit_message>
Add Physical Control to charges.
</commit_message>
<xml_diff>
--- a/resources/Saved/21TRC08418_Crim_Traffic Judgment Entry.docx
+++ b/resources/Saved/21TRC08418_Crim_Traffic Judgment Entry.docx
@@ -484,7 +484,6 @@
         <w:jc w:val="center"/>
         <w:rPr>
           <w:rFonts w:ascii="Palatino Linotype" w:hAnsi="Palatino Linotype"/>
-          <w:bCs/>
           <w:sz w:val="20"/>
           <w:szCs w:val="20"/>
         </w:rPr>
@@ -498,40 +497,7 @@
           <w:szCs w:val="20"/>
           <w:u w:val="single"/>
         </w:rPr>
-        <w:t>MAGISTRATE</w:t>
-      </w:r>
-      <w:r>
-        <w:rPr>
-          <w:rFonts w:ascii="Palatino Linotype" w:hAnsi="Palatino Linotype"/>
-          <w:b/>
-          <w:bCs/>
-          <w:sz w:val="20"/>
-          <w:szCs w:val="20"/>
-          <w:u w:val="single"/>
-        </w:rPr>
-        <w:t>’S</w:t>
-      </w:r>
-      <w:r>
-        <w:rPr>
-          <w:rFonts w:ascii="Palatino Linotype" w:hAnsi="Palatino Linotype"/>
-          <w:b/>
-          <w:bCs/>
-          <w:sz w:val="20"/>
-          <w:szCs w:val="20"/>
-          <w:u w:val="single"/>
-        </w:rPr>
-        <w:t xml:space="preserve"> </w:t>
-      </w:r>
-      <w:r>
-        <w:rPr>
-          <w:rFonts w:ascii="Palatino Linotype" w:hAnsi="Palatino Linotype"/>
-          <w:b/>
-          <w:bCs/>
-          <w:sz w:val="20"/>
-          <w:szCs w:val="20"/>
-          <w:u w:val="single"/>
-        </w:rPr>
-        <w:t>DECISION</w:t>
+        <w:t>FINAL JUDGMENT ENTRY</w:t>
       </w:r>
     </w:p>
     <w:p>
@@ -640,7 +606,7 @@
           <w:sz w:val="20"/>
           <w:szCs w:val="20"/>
         </w:rPr>
-        <w:t xml:space="preserve"> on March 06, 2022.</w:t>
+        <w:t xml:space="preserve"> on March 15, 2022.</w:t>
       </w:r>
       <w:r>
         <w:rPr>
@@ -658,6 +624,60 @@
           <w:szCs w:val="20"/>
         </w:rPr>
         <w:t xml:space="preserve">Defendant waived right to counsel. </w:t>
+      </w:r>
+      <w:r>
+        <w:rPr>
+          <w:rFonts w:ascii="Palatino Linotype" w:hAnsi="Palatino Linotype"/>
+          <w:bCs/>
+          <w:sz w:val="20"/>
+          <w:szCs w:val="20"/>
+        </w:rPr>
+        <w:t xml:space="preserve">Counsel for the State of Ohio made a motion to amend the cha</w:t>
+      </w:r>
+      <w:r>
+        <w:rPr>
+          <w:rFonts w:ascii="Palatino Linotype" w:hAnsi="Palatino Linotype"/>
+          <w:bCs/>
+          <w:sz w:val="20"/>
+          <w:szCs w:val="20"/>
+        </w:rPr>
+        <w:t>rge(s) in the case.</w:t>
+      </w:r>
+      <w:r>
+        <w:rPr>
+          <w:rFonts w:ascii="Palatino Linotype" w:hAnsi="Palatino Linotype"/>
+          <w:bCs/>
+          <w:sz w:val="20"/>
+          <w:szCs w:val="20"/>
+        </w:rPr>
+        <w:t xml:space="preserve"> The Court found the amendment did not alter the name or identi</w:t>
+      </w:r>
+      <w:r>
+        <w:rPr>
+          <w:rFonts w:ascii="Palatino Linotype" w:hAnsi="Palatino Linotype"/>
+          <w:bCs/>
+          <w:sz w:val="20"/>
+          <w:szCs w:val="20"/>
+        </w:rPr>
+        <w:t>t</w:t>
+      </w:r>
+      <w:r>
+        <w:rPr>
+          <w:rFonts w:ascii="Palatino Linotype" w:hAnsi="Palatino Linotype"/>
+          <w:bCs/>
+          <w:sz w:val="20"/>
+          <w:szCs w:val="20"/>
+        </w:rPr>
+        <w:t xml:space="preserve">y of the offense and the motion is Granted.</w:t>
+      </w:r>
+      <w:r>
+        <w:rPr>
+          <w:rFonts w:ascii="Palatino Linotype" w:hAnsi="Palatino Linotype"/>
+          <w:bCs/>
+          <w:sz w:val="20"/>
+          <w:szCs w:val="20"/>
+        </w:rPr>
+        <w:t xml:space="preserve"> The charge(s) of OVI Alcohol / Drugs 1st is amended to Physical Control.</w:t>
       </w:r>
       <w:r>
         <w:rPr>
@@ -776,24 +796,6 @@
         </w:rPr>
         <w:t xml:space="preserve"> </w:t>
       </w:r>
-      <w:bookmarkStart w:id="0" w:name="_Hlk97443077"/>
-      <w:r>
-        <w:rPr>
-          <w:rFonts w:ascii="Palatino Linotype" w:hAnsi="Palatino Linotype"/>
-          <w:sz w:val="20"/>
-          <w:szCs w:val="20"/>
-        </w:rPr>
-        <w:t>R.C. 2943.031.</w:t>
-      </w:r>
-      <w:r>
-        <w:rPr>
-          <w:rFonts w:ascii="Palatino Linotype" w:hAnsi="Palatino Linotype"/>
-          <w:sz w:val="20"/>
-          <w:szCs w:val="20"/>
-        </w:rPr>
-        <w:t xml:space="preserve"> </w:t>
-      </w:r>
-      <w:bookmarkEnd w:id="0"/>
       <w:r>
         <w:rPr>
           <w:rFonts w:ascii="Palatino Linotype" w:hAnsi="Palatino Linotype"/>
@@ -856,9 +858,10 @@
         <w:tblLook w:val="04A0" w:firstRow="1" w:lastRow="0" w:firstColumn="1" w:lastColumn="0" w:noHBand="0" w:noVBand="1"/>
       </w:tblPr>
       <w:tblGrid>
-        <w:gridCol w:w="2726"/>
-        <w:gridCol w:w="2103"/>
-        <w:gridCol w:w="3833"/>
+        <w:gridCol w:w="2182"/>
+        <w:gridCol w:w="1559"/>
+        <w:gridCol w:w="3289"/>
+        <w:gridCol w:w="1632"/>
       </w:tblGrid>
       <w:tr>
         <w:trPr>
@@ -936,6 +939,44 @@
                 <w:sz w:val="20"/>
                 <w:szCs w:val="20"/>
               </w:rPr>
+              <w:t xml:space="preserve">Driving In Marked Lanes</w:t>
+            </w:r>
+          </w:p>
+        </w:tc>
+        <w:tc>
+          <w:tcPr>
+            <w:tcW w:w="3289" w:type="dxa"/>
+          </w:tcPr>
+          <w:p>
+            <w:pPr>
+              <w:tabs>
+                <w:tab w:val="left" w:pos="-1080"/>
+                <w:tab w:val="left" w:pos="-720"/>
+                <w:tab w:val="left" w:pos="0"/>
+                <w:tab w:val="left" w:pos="720"/>
+                <w:tab w:val="left" w:pos="1440"/>
+                <w:tab w:val="left" w:pos="2160"/>
+                <w:tab w:val="left" w:pos="2880"/>
+                <w:tab w:val="left" w:pos="3600"/>
+                <w:tab w:val="left" w:pos="4320"/>
+                <w:tab w:val="left" w:pos="4680"/>
+              </w:tabs>
+              <w:rPr>
+                <w:rFonts w:ascii="Palatino Linotype" w:hAnsi="Palatino Linotype"/>
+                <w:b/>
+                <w:bCs/>
+                <w:sz w:val="20"/>
+                <w:szCs w:val="20"/>
+              </w:rPr>
+            </w:pPr>
+            <w:r>
+              <w:rPr>
+                <w:rFonts w:ascii="Palatino Linotype" w:hAnsi="Palatino Linotype"/>
+                <w:b/>
+                <w:bCs/>
+                <w:sz w:val="20"/>
+                <w:szCs w:val="20"/>
+              </w:rPr>
               <w:t xml:space="preserve">Turn And Stop Signals</w:t>
             </w:r>
           </w:p>
@@ -974,7 +1015,7 @@
                 <w:sz w:val="20"/>
                 <w:szCs w:val="20"/>
               </w:rPr>
-              <w:t xml:space="preserve">Failure to Reinstate</w:t>
+              <w:t xml:space="preserve">OVI Alcohol / Drugs 1st - AMENDED to Physical Control</w:t>
             </w:r>
           </w:p>
         </w:tc>
@@ -1056,6 +1097,44 @@
                 <w:sz w:val="20"/>
                 <w:szCs w:val="20"/>
               </w:rPr>
+              <w:t xml:space="preserve">4511.33</w:t>
+            </w:r>
+          </w:p>
+        </w:tc>
+        <w:tc>
+          <w:tcPr>
+            <w:tcW w:w="3289" w:type="dxa"/>
+          </w:tcPr>
+          <w:p>
+            <w:pPr>
+              <w:tabs>
+                <w:tab w:val="left" w:pos="-1080"/>
+                <w:tab w:val="left" w:pos="-720"/>
+                <w:tab w:val="left" w:pos="0"/>
+                <w:tab w:val="left" w:pos="720"/>
+                <w:tab w:val="left" w:pos="1440"/>
+                <w:tab w:val="left" w:pos="2160"/>
+                <w:tab w:val="left" w:pos="2880"/>
+                <w:tab w:val="left" w:pos="3600"/>
+                <w:tab w:val="left" w:pos="4320"/>
+                <w:tab w:val="left" w:pos="4680"/>
+              </w:tabs>
+              <w:rPr>
+                <w:rFonts w:ascii="Palatino Linotype" w:hAnsi="Palatino Linotype"/>
+                <w:b/>
+                <w:bCs/>
+                <w:sz w:val="20"/>
+                <w:szCs w:val="20"/>
+              </w:rPr>
+            </w:pPr>
+            <w:r>
+              <w:rPr>
+                <w:rFonts w:ascii="Palatino Linotype" w:hAnsi="Palatino Linotype"/>
+                <w:b/>
+                <w:bCs/>
+                <w:sz w:val="20"/>
+                <w:szCs w:val="20"/>
+              </w:rPr>
               <w:t xml:space="preserve">No Data</w:t>
             </w:r>
           </w:p>
@@ -1094,7 +1173,7 @@
                 <w:sz w:val="20"/>
                 <w:szCs w:val="20"/>
               </w:rPr>
-              <w:t xml:space="preserve">4510.21</w:t>
+              <w:t xml:space="preserve">4511.194</w:t>
             </w:r>
           </w:p>
         </w:tc>
@@ -1213,7 +1292,45 @@
                 <w:sz w:val="20"/>
                 <w:szCs w:val="20"/>
               </w:rPr>
-              <w:t xml:space="preserve">Unclassified Misdemeanor</w:t>
+              <w:t xml:space="preserve">MM</w:t>
+            </w:r>
+          </w:p>
+        </w:tc>
+        <w:tc>
+          <w:tcPr>
+            <w:tcW w:w="3289" w:type="dxa"/>
+          </w:tcPr>
+          <w:p>
+            <w:pPr>
+              <w:tabs>
+                <w:tab w:val="left" w:pos="-1080"/>
+                <w:tab w:val="left" w:pos="-720"/>
+                <w:tab w:val="left" w:pos="0"/>
+                <w:tab w:val="left" w:pos="720"/>
+                <w:tab w:val="left" w:pos="1440"/>
+                <w:tab w:val="left" w:pos="2160"/>
+                <w:tab w:val="left" w:pos="2880"/>
+                <w:tab w:val="left" w:pos="3600"/>
+                <w:tab w:val="left" w:pos="4320"/>
+                <w:tab w:val="left" w:pos="4680"/>
+              </w:tabs>
+              <w:rPr>
+                <w:rFonts w:ascii="Palatino Linotype" w:hAnsi="Palatino Linotype"/>
+                <w:b/>
+                <w:bCs/>
+                <w:sz w:val="20"/>
+                <w:szCs w:val="20"/>
+              </w:rPr>
+            </w:pPr>
+            <w:r>
+              <w:rPr>
+                <w:rFonts w:ascii="Palatino Linotype" w:hAnsi="Palatino Linotype"/>
+                <w:b/>
+                <w:bCs/>
+                <w:sz w:val="20"/>
+                <w:szCs w:val="20"/>
+              </w:rPr>
+              <w:t xml:space="preserve">M1</w:t>
             </w:r>
           </w:p>
         </w:tc>
@@ -1294,7 +1411,45 @@
                 <w:sz w:val="20"/>
                 <w:szCs w:val="20"/>
               </w:rPr>
-              <w:t xml:space="preserve">No Contest</w:t>
+              <w:t xml:space="preserve">Dismissed</w:t>
+            </w:r>
+          </w:p>
+        </w:tc>
+        <w:tc>
+          <w:tcPr>
+            <w:tcW w:w="3289" w:type="dxa"/>
+          </w:tcPr>
+          <w:p>
+            <w:pPr>
+              <w:tabs>
+                <w:tab w:val="left" w:pos="-1080"/>
+                <w:tab w:val="left" w:pos="-720"/>
+                <w:tab w:val="left" w:pos="0"/>
+                <w:tab w:val="left" w:pos="720"/>
+                <w:tab w:val="left" w:pos="1440"/>
+                <w:tab w:val="left" w:pos="2160"/>
+                <w:tab w:val="left" w:pos="2880"/>
+                <w:tab w:val="left" w:pos="3600"/>
+                <w:tab w:val="left" w:pos="4320"/>
+                <w:tab w:val="left" w:pos="4680"/>
+              </w:tabs>
+              <w:rPr>
+                <w:rFonts w:ascii="Palatino Linotype" w:hAnsi="Palatino Linotype"/>
+                <w:b/>
+                <w:bCs/>
+                <w:sz w:val="20"/>
+                <w:szCs w:val="20"/>
+              </w:rPr>
+            </w:pPr>
+            <w:r>
+              <w:rPr>
+                <w:rFonts w:ascii="Palatino Linotype" w:hAnsi="Palatino Linotype"/>
+                <w:b/>
+                <w:bCs/>
+                <w:sz w:val="20"/>
+                <w:szCs w:val="20"/>
+              </w:rPr>
+              <w:t xml:space="preserve">Dismissed</w:t>
             </w:r>
           </w:p>
         </w:tc>
@@ -1413,7 +1568,45 @@
                 <w:sz w:val="20"/>
                 <w:szCs w:val="20"/>
               </w:rPr>
-              <w:t xml:space="preserve">Guilty</w:t>
+              <w:t xml:space="preserve"/>
+            </w:r>
+          </w:p>
+        </w:tc>
+        <w:tc>
+          <w:tcPr>
+            <w:tcW w:w="3289" w:type="dxa"/>
+          </w:tcPr>
+          <w:p>
+            <w:pPr>
+              <w:tabs>
+                <w:tab w:val="left" w:pos="-1080"/>
+                <w:tab w:val="left" w:pos="-720"/>
+                <w:tab w:val="left" w:pos="0"/>
+                <w:tab w:val="left" w:pos="720"/>
+                <w:tab w:val="left" w:pos="1440"/>
+                <w:tab w:val="left" w:pos="2160"/>
+                <w:tab w:val="left" w:pos="2880"/>
+                <w:tab w:val="left" w:pos="3600"/>
+                <w:tab w:val="left" w:pos="4320"/>
+                <w:tab w:val="left" w:pos="4680"/>
+              </w:tabs>
+              <w:rPr>
+                <w:rFonts w:ascii="Palatino Linotype" w:hAnsi="Palatino Linotype"/>
+                <w:b/>
+                <w:bCs/>
+                <w:sz w:val="20"/>
+                <w:szCs w:val="20"/>
+              </w:rPr>
+            </w:pPr>
+            <w:r>
+              <w:rPr>
+                <w:rFonts w:ascii="Palatino Linotype" w:hAnsi="Palatino Linotype"/>
+                <w:b/>
+                <w:bCs/>
+                <w:sz w:val="20"/>
+                <w:szCs w:val="20"/>
+              </w:rPr>
+              <w:t xml:space="preserve"/>
             </w:r>
           </w:p>
         </w:tc>
@@ -1532,7 +1725,45 @@
                 <w:sz w:val="20"/>
                 <w:szCs w:val="20"/>
               </w:rPr>
-              <w:t xml:space="preserve">$ 0</w:t>
+              <w:t xml:space="preserve"> </w:t>
+            </w:r>
+          </w:p>
+        </w:tc>
+        <w:tc>
+          <w:tcPr>
+            <w:tcW w:w="3289" w:type="dxa"/>
+          </w:tcPr>
+          <w:p>
+            <w:pPr>
+              <w:tabs>
+                <w:tab w:val="left" w:pos="-1080"/>
+                <w:tab w:val="left" w:pos="-720"/>
+                <w:tab w:val="left" w:pos="0"/>
+                <w:tab w:val="left" w:pos="720"/>
+                <w:tab w:val="left" w:pos="1440"/>
+                <w:tab w:val="left" w:pos="2160"/>
+                <w:tab w:val="left" w:pos="2880"/>
+                <w:tab w:val="left" w:pos="3600"/>
+                <w:tab w:val="left" w:pos="4320"/>
+                <w:tab w:val="left" w:pos="4680"/>
+              </w:tabs>
+              <w:rPr>
+                <w:rFonts w:ascii="Palatino Linotype" w:hAnsi="Palatino Linotype"/>
+                <w:b/>
+                <w:bCs/>
+                <w:sz w:val="20"/>
+                <w:szCs w:val="20"/>
+              </w:rPr>
+            </w:pPr>
+            <w:r>
+              <w:rPr>
+                <w:rFonts w:ascii="Palatino Linotype" w:hAnsi="Palatino Linotype"/>
+                <w:b/>
+                <w:bCs/>
+                <w:sz w:val="20"/>
+                <w:szCs w:val="20"/>
+              </w:rPr>
+              <w:t xml:space="preserve"> </w:t>
             </w:r>
           </w:p>
         </w:tc>
@@ -1671,7 +1902,45 @@
                 <w:sz w:val="20"/>
                 <w:szCs w:val="20"/>
               </w:rPr>
-              <w:t xml:space="preserve">$ 0</w:t>
+              <w:t xml:space="preserve"> </w:t>
+            </w:r>
+          </w:p>
+        </w:tc>
+        <w:tc>
+          <w:tcPr>
+            <w:tcW w:w="3289" w:type="dxa"/>
+          </w:tcPr>
+          <w:p>
+            <w:pPr>
+              <w:tabs>
+                <w:tab w:val="left" w:pos="-1080"/>
+                <w:tab w:val="left" w:pos="-720"/>
+                <w:tab w:val="left" w:pos="0"/>
+                <w:tab w:val="left" w:pos="720"/>
+                <w:tab w:val="left" w:pos="1440"/>
+                <w:tab w:val="left" w:pos="2160"/>
+                <w:tab w:val="left" w:pos="2880"/>
+                <w:tab w:val="left" w:pos="3600"/>
+                <w:tab w:val="left" w:pos="4320"/>
+                <w:tab w:val="left" w:pos="4680"/>
+              </w:tabs>
+              <w:rPr>
+                <w:rFonts w:ascii="Palatino Linotype" w:hAnsi="Palatino Linotype"/>
+                <w:b/>
+                <w:bCs/>
+                <w:sz w:val="20"/>
+                <w:szCs w:val="20"/>
+              </w:rPr>
+            </w:pPr>
+            <w:r>
+              <w:rPr>
+                <w:rFonts w:ascii="Palatino Linotype" w:hAnsi="Palatino Linotype"/>
+                <w:b/>
+                <w:bCs/>
+                <w:sz w:val="20"/>
+                <w:szCs w:val="20"/>
+              </w:rPr>
+              <w:t xml:space="preserve"> </w:t>
             </w:r>
           </w:p>
         </w:tc>
@@ -1790,7 +2059,7 @@
                 <w:sz w:val="20"/>
                 <w:szCs w:val="20"/>
               </w:rPr>
-              <w:t xml:space="preserve">None</w:t>
+              <w:t xml:space="preserve"> </w:t>
             </w:r>
           </w:p>
         </w:tc>
@@ -1828,7 +2097,45 @@
                 <w:sz w:val="20"/>
                 <w:szCs w:val="20"/>
               </w:rPr>
-              <w:t xml:space="preserve">None</w:t>
+              <w:t xml:space="preserve"> </w:t>
+            </w:r>
+          </w:p>
+        </w:tc>
+        <w:tc>
+          <w:tcPr>
+            <w:tcW w:w="3289" w:type="dxa"/>
+          </w:tcPr>
+          <w:p>
+            <w:pPr>
+              <w:tabs>
+                <w:tab w:val="left" w:pos="-1080"/>
+                <w:tab w:val="left" w:pos="-720"/>
+                <w:tab w:val="left" w:pos="0"/>
+                <w:tab w:val="left" w:pos="720"/>
+                <w:tab w:val="left" w:pos="1440"/>
+                <w:tab w:val="left" w:pos="2160"/>
+                <w:tab w:val="left" w:pos="2880"/>
+                <w:tab w:val="left" w:pos="3600"/>
+                <w:tab w:val="left" w:pos="4320"/>
+                <w:tab w:val="left" w:pos="4680"/>
+              </w:tabs>
+              <w:rPr>
+                <w:rFonts w:ascii="Palatino Linotype" w:hAnsi="Palatino Linotype"/>
+                <w:b/>
+                <w:bCs/>
+                <w:sz w:val="20"/>
+                <w:szCs w:val="20"/>
+              </w:rPr>
+            </w:pPr>
+            <w:r>
+              <w:rPr>
+                <w:rFonts w:ascii="Palatino Linotype" w:hAnsi="Palatino Linotype"/>
+                <w:b/>
+                <w:bCs/>
+                <w:sz w:val="20"/>
+                <w:szCs w:val="20"/>
+              </w:rPr>
+              <w:t xml:space="preserve">180</w:t>
             </w:r>
           </w:p>
         </w:tc>
@@ -1929,7 +2236,7 @@
                 <w:sz w:val="20"/>
                 <w:szCs w:val="20"/>
               </w:rPr>
-              <w:t xml:space="preserve">None</w:t>
+              <w:t xml:space="preserve"> </w:t>
             </w:r>
           </w:p>
         </w:tc>
@@ -1967,7 +2274,45 @@
                 <w:sz w:val="20"/>
                 <w:szCs w:val="20"/>
               </w:rPr>
-              <w:t xml:space="preserve">None</w:t>
+              <w:t xml:space="preserve"> </w:t>
+            </w:r>
+          </w:p>
+        </w:tc>
+        <w:tc>
+          <w:tcPr>
+            <w:tcW w:w="3289" w:type="dxa"/>
+          </w:tcPr>
+          <w:p>
+            <w:pPr>
+              <w:tabs>
+                <w:tab w:val="left" w:pos="-1080"/>
+                <w:tab w:val="left" w:pos="-720"/>
+                <w:tab w:val="left" w:pos="0"/>
+                <w:tab w:val="left" w:pos="720"/>
+                <w:tab w:val="left" w:pos="1440"/>
+                <w:tab w:val="left" w:pos="2160"/>
+                <w:tab w:val="left" w:pos="2880"/>
+                <w:tab w:val="left" w:pos="3600"/>
+                <w:tab w:val="left" w:pos="4320"/>
+                <w:tab w:val="left" w:pos="4680"/>
+              </w:tabs>
+              <w:rPr>
+                <w:rFonts w:ascii="Palatino Linotype" w:hAnsi="Palatino Linotype"/>
+                <w:b/>
+                <w:bCs/>
+                <w:sz w:val="20"/>
+                <w:szCs w:val="20"/>
+              </w:rPr>
+            </w:pPr>
+            <w:r>
+              <w:rPr>
+                <w:rFonts w:ascii="Palatino Linotype" w:hAnsi="Palatino Linotype"/>
+                <w:b/>
+                <w:bCs/>
+                <w:sz w:val="20"/>
+                <w:szCs w:val="20"/>
+              </w:rPr>
+              <w:t xml:space="preserve">177</w:t>
             </w:r>
           </w:p>
         </w:tc>
@@ -2137,7 +2482,7 @@
         </w:rPr>
         <w:t xml:space="preserve">. </w:t>
       </w:r>
-      <w:bookmarkStart w:id="1" w:name="_Hlk94196527"/>
+      <w:bookmarkStart w:id="0" w:name="_Hlk94196527"/>
       <w:r>
         <w:rPr>
           <w:rFonts w:ascii="Palatino Linotype" w:hAnsi="Palatino Linotype"/>
@@ -2188,7 +2533,7 @@
         </w:rPr>
         <w:t xml:space="preserve">in full by </w:t>
       </w:r>
-      <w:bookmarkEnd w:id="1"/>
+      <w:bookmarkEnd w:id="0"/>
       <w:r>
         <w:rPr>
           <w:rFonts w:ascii="Palatino Linotype" w:hAnsi="Palatino Linotype"/>
@@ -2197,7 +2542,7 @@
           <w:sz w:val="20"/>
           <w:szCs w:val="20"/>
         </w:rPr>
-        <w:t xml:space="preserve">March 06, 2022</w:t>
+        <w:t xml:space="preserve">March 15, 2022</w:t>
       </w:r>
       <w:r>
         <w:rPr>
@@ -2298,6 +2643,711 @@
         <w:rPr>
           <w:rFonts w:ascii="Palatino Linotype" w:hAnsi="Palatino Linotype"/>
           <w:bCs/>
+          <w:sz w:val="20"/>
+          <w:szCs w:val="20"/>
+        </w:rPr>
+        <w:t xml:space="preserve"/>
+      </w:r>
+      <w:r>
+        <w:rPr>
+          <w:rFonts w:ascii="Palatino Linotype" w:hAnsi="Palatino Linotype"/>
+          <w:sz w:val="20"/>
+          <w:szCs w:val="20"/>
+        </w:rPr>
+        <w:t xml:space="preserve"/>
+      </w:r>
+      <w:r>
+        <w:rPr>
+          <w:rFonts w:ascii="Palatino Linotype" w:hAnsi="Palatino Linotype"/>
+          <w:sz w:val="20"/>
+          <w:szCs w:val="20"/>
+        </w:rPr>
+        <w:t xml:space="preserve"/>
+      </w:r>
+      <w:r>
+        <w:rPr>
+          <w:rFonts w:ascii="Palatino Linotype" w:hAnsi="Palatino Linotype"/>
+          <w:sz w:val="20"/>
+          <w:szCs w:val="20"/>
+        </w:rPr>
+        <w:t xml:space="preserve"/>
+      </w:r>
+      <w:r>
+        <w:rPr>
+          <w:rFonts w:ascii="Palatino Linotype" w:hAnsi="Palatino Linotype"/>
+          <w:sz w:val="20"/>
+          <w:szCs w:val="20"/>
+        </w:rPr>
+        <w:t xml:space="preserve"/>
+      </w:r>
+      <w:r>
+        <w:rPr>
+          <w:rFonts w:ascii="Palatino Linotype" w:hAnsi="Palatino Linotype"/>
+          <w:sz w:val="20"/>
+          <w:szCs w:val="20"/>
+        </w:rPr>
+        <w:t xml:space="preserve"/>
+      </w:r>
+      <w:r>
+        <w:rPr>
+          <w:rFonts w:ascii="Palatino Linotype" w:hAnsi="Palatino Linotype"/>
+          <w:sz w:val="20"/>
+          <w:szCs w:val="20"/>
+        </w:rPr>
+        <w:t xml:space="preserve"/>
+      </w:r>
+      <w:r>
+        <w:rPr>
+          <w:rFonts w:ascii="Palatino Linotype" w:hAnsi="Palatino Linotype"/>
+          <w:sz w:val="20"/>
+          <w:szCs w:val="20"/>
+        </w:rPr>
+        <w:t xml:space="preserve"/>
+        <w:br/>
+        <w:t xml:space="preserve"/>
+      </w:r>
+    </w:p>
+    <w:p>
+      <w:pPr>
+        <w:jc w:val="both"/>
+        <w:rPr>
+          <w:rFonts w:ascii="Palatino Linotype" w:hAnsi="Palatino Linotype"/>
+          <w:sz w:val="20"/>
+          <w:szCs w:val="20"/>
+        </w:rPr>
+      </w:pPr>
+      <w:r>
+        <w:rPr>
+          <w:rFonts w:ascii="Palatino Linotype" w:hAnsi="Palatino Linotype"/>
+          <w:b/>
+          <w:bCs/>
+          <w:sz w:val="20"/>
+          <w:szCs w:val="20"/>
+        </w:rPr>
+        <w:t>Jail.</w:t>
+      </w:r>
+      <w:r>
+        <w:rPr>
+          <w:rFonts w:ascii="Palatino Linotype" w:hAnsi="Palatino Linotype"/>
+          <w:sz w:val="20"/>
+          <w:szCs w:val="20"/>
+        </w:rPr>
+        <w:t xml:space="preserve"> The 3-day jail sentence imposed in this case is suspended upon condition that Defendant complete the Driver Intervention Program within 90 days. See terms of Community Control. </w:t>
+      </w:r>
+      <w:r>
+        <w:rPr>
+          <w:rFonts w:ascii="Palatino Linotype" w:hAnsi="Palatino Linotype"/>
+          <w:sz w:val="20"/>
+          <w:szCs w:val="20"/>
+        </w:rPr>
+        <w:t xml:space="preserve"/>
+      </w:r>
+      <w:r>
+        <w:rPr>
+          <w:rFonts w:ascii="Palatino Linotype" w:hAnsi="Palatino Linotype"/>
+          <w:sz w:val="20"/>
+          <w:szCs w:val="20"/>
+        </w:rPr>
+        <w:t xml:space="preserve"/>
+      </w:r>
+      <w:r>
+        <w:rPr>
+          <w:rFonts w:ascii="Palatino Linotype" w:hAnsi="Palatino Linotype"/>
+          <w:sz w:val="20"/>
+          <w:szCs w:val="20"/>
+        </w:rPr>
+        <w:t xml:space="preserve"/>
+      </w:r>
+      <w:r>
+        <w:rPr>
+          <w:rFonts w:ascii="Palatino Linotype" w:hAnsi="Palatino Linotype"/>
+          <w:sz w:val="20"/>
+          <w:szCs w:val="20"/>
+        </w:rPr>
+        <w:t xml:space="preserve"/>
+      </w:r>
+      <w:r>
+        <w:rPr>
+          <w:rFonts w:ascii="Palatino Linotype" w:hAnsi="Palatino Linotype"/>
+          <w:sz w:val="20"/>
+          <w:szCs w:val="20"/>
+        </w:rPr>
+        <w:t xml:space="preserve"/>
+      </w:r>
+      <w:r>
+        <w:rPr>
+          <w:rFonts w:ascii="Palatino Linotype" w:hAnsi="Palatino Linotype"/>
+          <w:sz w:val="20"/>
+          <w:szCs w:val="20"/>
+        </w:rPr>
+        <w:t xml:space="preserve"/>
+      </w:r>
+      <w:r>
+        <w:rPr>
+          <w:rFonts w:ascii="Palatino Linotype" w:hAnsi="Palatino Linotype"/>
+          <w:sz w:val="20"/>
+          <w:szCs w:val="20"/>
+        </w:rPr>
+        <w:t xml:space="preserve"/>
+        <w:br/>
+        <w:t xml:space="preserve"/>
+      </w:r>
+    </w:p>
+    <w:p>
+      <w:pPr>
+        <w:jc w:val="both"/>
+        <w:rPr>
+          <w:rFonts w:ascii="Palatino Linotype" w:hAnsi="Palatino Linotype"/>
+          <w:b/>
+          <w:sz w:val="20"/>
+          <w:szCs w:val="20"/>
+        </w:rPr>
+      </w:pPr>
+      <w:r>
+        <w:rPr>
+          <w:rFonts w:ascii="Palatino Linotype" w:hAnsi="Palatino Linotype"/>
+          <w:b/>
+          <w:sz w:val="20"/>
+          <w:szCs w:val="20"/>
+        </w:rPr>
+        <w:t>Community Control</w:t>
+      </w:r>
+      <w:r>
+        <w:rPr>
+          <w:rFonts w:ascii="Palatino Linotype" w:hAnsi="Palatino Linotype"/>
+          <w:b/>
+          <w:sz w:val="20"/>
+          <w:szCs w:val="20"/>
+        </w:rPr>
+        <w:t>.</w:t>
+      </w:r>
+      <w:r>
+        <w:rPr>
+          <w:rFonts w:ascii="Palatino Linotype" w:hAnsi="Palatino Linotype"/>
+          <w:b/>
+          <w:sz w:val="20"/>
+          <w:szCs w:val="20"/>
+        </w:rPr>
+        <w:t xml:space="preserve">  </w:t>
+      </w:r>
+      <w:r>
+        <w:rPr>
+          <w:rFonts w:ascii="Palatino Linotype" w:hAnsi="Palatino Linotype"/>
+          <w:sz w:val="20"/>
+          <w:szCs w:val="20"/>
+        </w:rPr>
+        <w:t xml:space="preserve">For a period of </w:t>
+      </w:r>
+      <w:r>
+        <w:rPr>
+          <w:rFonts w:ascii="Palatino Linotype" w:hAnsi="Palatino Linotype"/>
+          <w:b/>
+          <w:sz w:val="20"/>
+          <w:szCs w:val="20"/>
+          <w:u w:val="single"/>
+        </w:rPr>
+        <w:t xml:space="preserve">1 year</w:t>
+      </w:r>
+      <w:r>
+        <w:rPr>
+          <w:rFonts w:ascii="Palatino Linotype" w:hAnsi="Palatino Linotype"/>
+          <w:sz w:val="20"/>
+          <w:szCs w:val="20"/>
+        </w:rPr>
+        <w:t xml:space="preserve">, Defendant shall be under </w:t>
+      </w:r>
+      <w:r>
+        <w:rPr>
+          <w:rFonts w:ascii="Palatino Linotype" w:hAnsi="Palatino Linotype"/>
+          <w:b/>
+          <w:sz w:val="20"/>
+          <w:szCs w:val="20"/>
+          <w:u w:val="single"/>
+        </w:rPr>
+        <w:t xml:space="preserve">basic</w:t>
+      </w:r>
+      <w:r>
+        <w:rPr>
+          <w:rFonts w:ascii="Palatino Linotype" w:hAnsi="Palatino Linotype"/>
+          <w:b/>
+          <w:sz w:val="20"/>
+          <w:szCs w:val="20"/>
+          <w:u w:val="single"/>
+        </w:rPr>
+        <w:t xml:space="preserve"> </w:t>
+      </w:r>
+      <w:r>
+        <w:rPr>
+          <w:rFonts w:ascii="Palatino Linotype" w:hAnsi="Palatino Linotype"/>
+          <w:b/>
+          <w:sz w:val="20"/>
+          <w:szCs w:val="20"/>
+          <w:u w:val="single"/>
+        </w:rPr>
+        <w:t>supervision</w:t>
+      </w:r>
+      <w:r>
+        <w:rPr>
+          <w:rFonts w:ascii="Palatino Linotype" w:hAnsi="Palatino Linotype"/>
+          <w:sz w:val="20"/>
+          <w:szCs w:val="20"/>
+        </w:rPr>
+        <w:t xml:space="preserve"> </w:t>
+      </w:r>
+      <w:r>
+        <w:rPr>
+          <w:rFonts w:ascii="Palatino Linotype" w:hAnsi="Palatino Linotype"/>
+          <w:sz w:val="20"/>
+          <w:szCs w:val="20"/>
+        </w:rPr>
+        <w:t>with the Office of Community Control.  The Court advised Defendant that as a result of any failure to comply with the terms of community control, the Court may impose a longer term of community control up to a total of 5 years; impose a definite jail term to include any days stayed or otherwise authorized by law; and/or otherwise modify the terms of community control set forth below.</w:t>
+      </w:r>
+    </w:p>
+    <w:p>
+      <w:pPr>
+        <w:spacing w:line="276" w:lineRule="auto"/>
+        <w:jc w:val="both"/>
+        <w:rPr>
+          <w:rFonts w:ascii="Palatino Linotype" w:hAnsi="Palatino Linotype"/>
+          <w:b/>
+          <w:sz w:val="20"/>
+          <w:szCs w:val="20"/>
+        </w:rPr>
+      </w:pPr>
+    </w:p>
+    <w:p>
+      <w:pPr>
+        <w:jc w:val="both"/>
+        <w:rPr>
+          <w:rFonts w:ascii="Palatino Linotype" w:hAnsi="Palatino Linotype"/>
+          <w:sz w:val="20"/>
+          <w:szCs w:val="20"/>
+        </w:rPr>
+      </w:pPr>
+      <w:r>
+        <w:rPr>
+          <w:rFonts w:ascii="Palatino Linotype" w:hAnsi="Palatino Linotype"/>
+          <w:sz w:val="20"/>
+          <w:szCs w:val="20"/>
+        </w:rPr>
+        <w:t xml:space="preserve">While subject to </w:t>
+      </w:r>
+      <w:r>
+        <w:rPr>
+          <w:rFonts w:ascii="Palatino Linotype" w:hAnsi="Palatino Linotype"/>
+          <w:sz w:val="20"/>
+          <w:szCs w:val="20"/>
+        </w:rPr>
+        <w:t xml:space="preserve">community control, Defendant shall: </w:t>
+      </w:r>
+    </w:p>
+    <w:p>
+      <w:pPr>
+        <w:jc w:val="both"/>
+        <w:rPr>
+          <w:rFonts w:ascii="Palatino Linotype" w:hAnsi="Palatino Linotype"/>
+          <w:sz w:val="20"/>
+          <w:szCs w:val="20"/>
+        </w:rPr>
+      </w:pPr>
+    </w:p>
+    <w:p>
+      <w:pPr>
+        <w:ind w:firstLine="419"/>
+        <w:jc w:val="both"/>
+        <w:rPr>
+          <w:rFonts w:ascii="Palatino Linotype" w:hAnsi="Palatino Linotype"/>
+          <w:sz w:val="20"/>
+          <w:szCs w:val="20"/>
+          <w:u w:val="single"/>
+        </w:rPr>
+      </w:pPr>
+      <w:r>
+        <w:rPr>
+          <w:rFonts w:ascii="Palatino Linotype" w:hAnsi="Palatino Linotype"/>
+          <w:sz w:val="20"/>
+          <w:szCs w:val="20"/>
+          <w:u w:val="single"/>
+        </w:rPr>
+        <w:t>General Terms</w:t>
+      </w:r>
+    </w:p>
+    <w:p>
+      <w:pPr>
+        <w:pStyle w:val="ListParagraph"/>
+        <w:widowControl/>
+        <w:numPr>
+          <w:ilvl w:val="0"/>
+          <w:numId w:val="2"/>
+        </w:numPr>
+        <w:autoSpaceDE/>
+        <w:autoSpaceDN/>
+        <w:adjustRightInd/>
+        <w:jc w:val="both"/>
+        <w:rPr>
+          <w:rFonts w:ascii="Palatino Linotype" w:hAnsi="Palatino Linotype"/>
+          <w:sz w:val="20"/>
+          <w:szCs w:val="20"/>
+        </w:rPr>
+      </w:pPr>
+      <w:r>
+        <w:rPr>
+          <w:rFonts w:ascii="Palatino Linotype" w:hAnsi="Palatino Linotype"/>
+          <w:sz w:val="20"/>
+          <w:szCs w:val="20"/>
+        </w:rPr>
+        <w:t>Report forthwith to the Office of Community Control.</w:t>
+      </w:r>
+    </w:p>
+    <w:p>
+      <w:pPr>
+        <w:pStyle w:val="ListParagraph"/>
+        <w:widowControl/>
+        <w:numPr>
+          <w:ilvl w:val="0"/>
+          <w:numId w:val="2"/>
+        </w:numPr>
+        <w:autoSpaceDE/>
+        <w:autoSpaceDN/>
+        <w:adjustRightInd/>
+        <w:jc w:val="both"/>
+        <w:rPr>
+          <w:rFonts w:ascii="Palatino Linotype" w:hAnsi="Palatino Linotype"/>
+          <w:sz w:val="20"/>
+          <w:szCs w:val="20"/>
+        </w:rPr>
+      </w:pPr>
+      <w:r>
+        <w:rPr>
+          <w:rFonts w:ascii="Palatino Linotype" w:hAnsi="Palatino Linotype"/>
+          <w:sz w:val="20"/>
+          <w:szCs w:val="20"/>
+        </w:rPr>
+        <w:t>Abide by the law, comply with the community control</w:t>
+      </w:r>
+      <w:r>
+        <w:rPr>
+          <w:rFonts w:ascii="Palatino Linotype" w:hAnsi="Palatino Linotype"/>
+          <w:sz w:val="20"/>
+          <w:szCs w:val="20"/>
+        </w:rPr>
+        <w:t xml:space="preserve"> terms set by the Office of Community Control</w:t>
+      </w:r>
+      <w:r>
+        <w:rPr>
+          <w:rFonts w:ascii="Palatino Linotype" w:hAnsi="Palatino Linotype"/>
+          <w:sz w:val="20"/>
+          <w:szCs w:val="20"/>
+        </w:rPr>
+        <w:t xml:space="preserve">, and not leave the state without the permission of the Court and/or </w:t>
+      </w:r>
+      <w:r>
+        <w:rPr>
+          <w:rFonts w:ascii="Palatino Linotype" w:hAnsi="Palatino Linotype"/>
+          <w:sz w:val="20"/>
+          <w:szCs w:val="20"/>
+        </w:rPr>
+        <w:t>the Office of Community Control</w:t>
+      </w:r>
+      <w:r>
+        <w:rPr>
+          <w:rFonts w:ascii="Palatino Linotype" w:hAnsi="Palatino Linotype"/>
+          <w:sz w:val="20"/>
+          <w:szCs w:val="20"/>
+        </w:rPr>
+        <w:t>.</w:t>
+      </w:r>
+    </w:p>
+    <w:p>
+      <w:pPr>
+        <w:pStyle w:val="ListParagraph"/>
+        <w:widowControl/>
+        <w:numPr>
+          <w:ilvl w:val="0"/>
+          <w:numId w:val="2"/>
+        </w:numPr>
+        <w:autoSpaceDE/>
+        <w:autoSpaceDN/>
+        <w:adjustRightInd/>
+        <w:jc w:val="both"/>
+        <w:rPr>
+          <w:rFonts w:ascii="Palatino Linotype" w:hAnsi="Palatino Linotype"/>
+          <w:sz w:val="20"/>
+          <w:szCs w:val="20"/>
+        </w:rPr>
+      </w:pPr>
+      <w:r>
+        <w:rPr>
+          <w:rFonts w:ascii="Palatino Linotype" w:hAnsi="Palatino Linotype"/>
+          <w:sz w:val="20"/>
+          <w:szCs w:val="20"/>
+        </w:rPr>
+        <w:t xml:space="preserve">Pay probation fees monthly.  </w:t>
+      </w:r>
+    </w:p>
+    <w:p>
+      <w:pPr>
+        <w:pStyle w:val="ListParagraph"/>
+        <w:widowControl/>
+        <w:numPr>
+          <w:ilvl w:val="0"/>
+          <w:numId w:val="2"/>
+        </w:numPr>
+        <w:autoSpaceDE/>
+        <w:autoSpaceDN/>
+        <w:adjustRightInd/>
+        <w:jc w:val="both"/>
+        <w:rPr>
+          <w:rFonts w:ascii="Palatino Linotype" w:hAnsi="Palatino Linotype"/>
+          <w:b/>
+          <w:bCs/>
+          <w:sz w:val="20"/>
+          <w:szCs w:val="20"/>
+        </w:rPr>
+      </w:pPr>
+      <w:r>
+        <w:rPr>
+          <w:rFonts w:ascii="Palatino Linotype" w:hAnsi="Palatino Linotype"/>
+          <w:sz w:val="20"/>
+          <w:szCs w:val="20"/>
+        </w:rPr>
+        <w:t>Make all reasonable effort to obtain and maintain employment.  Defendant shall report any change in employment status immediately.</w:t>
+      </w:r>
+      <w:r>
+        <w:rPr>
+          <w:rFonts w:ascii="Palatino Linotype" w:hAnsi="Palatino Linotype"/>
+          <w:sz w:val="20"/>
+          <w:szCs w:val="20"/>
+        </w:rPr>
+        <w:t xml:space="preserve"> </w:t>
+      </w:r>
+    </w:p>
+    <w:p>
+      <w:pPr>
+        <w:pStyle w:val="ListParagraph"/>
+        <w:widowControl/>
+        <w:numPr>
+          <w:ilvl w:val="0"/>
+          <w:numId w:val="2"/>
+        </w:numPr>
+        <w:autoSpaceDE/>
+        <w:autoSpaceDN/>
+        <w:adjustRightInd/>
+        <w:jc w:val="both"/>
+        <w:rPr>
+          <w:rFonts w:ascii="Palatino Linotype" w:hAnsi="Palatino Linotype"/>
+          <w:b/>
+          <w:bCs/>
+          <w:sz w:val="20"/>
+          <w:szCs w:val="20"/>
+        </w:rPr>
+      </w:pPr>
+      <w:r>
+        <w:rPr>
+          <w:rFonts w:ascii="Palatino Linotype" w:hAnsi="Palatino Linotype"/>
+          <w:sz w:val="20"/>
+          <w:szCs w:val="20"/>
+        </w:rPr>
+        <w:t>Submit to alcohol/drug testing at the request of community control or any other law enforcement officer.</w:t>
+      </w:r>
+    </w:p>
+    <w:p>
+      <w:pPr>
+        <w:pStyle w:val="ListParagraph"/>
+        <w:widowControl/>
+        <w:numPr>
+          <w:ilvl w:val="0"/>
+          <w:numId w:val="2"/>
+        </w:numPr>
+        <w:autoSpaceDE/>
+        <w:autoSpaceDN/>
+        <w:adjustRightInd/>
+        <w:jc w:val="both"/>
+        <w:rPr>
+          <w:rFonts w:ascii="Palatino Linotype" w:hAnsi="Palatino Linotype"/>
+          <w:b/>
+          <w:bCs/>
+          <w:sz w:val="20"/>
+          <w:szCs w:val="20"/>
+        </w:rPr>
+      </w:pPr>
+      <w:r>
+        <w:rPr>
+          <w:rFonts w:ascii="Palatino Linotype" w:hAnsi="Palatino Linotype"/>
+          <w:sz w:val="20"/>
+          <w:szCs w:val="20"/>
+        </w:rPr>
+        <w:t>Not possess/consume/purchase any alcoholic beverages or drugs of abuse.</w:t>
+      </w:r>
+    </w:p>
+    <w:p>
+      <w:pPr>
+        <w:widowControl/>
+        <w:autoSpaceDE/>
+        <w:autoSpaceDN/>
+        <w:adjustRightInd/>
+        <w:ind w:left="419"/>
+        <w:jc w:val="both"/>
+        <w:rPr>
+          <w:rFonts w:ascii="Palatino Linotype" w:hAnsi="Palatino Linotype"/>
+          <w:b/>
+          <w:bCs/>
+          <w:sz w:val="20"/>
+          <w:szCs w:val="20"/>
+        </w:rPr>
+      </w:pPr>
+    </w:p>
+    <w:p>
+      <w:pPr>
+        <w:widowControl/>
+        <w:autoSpaceDE/>
+        <w:autoSpaceDN/>
+        <w:adjustRightInd/>
+        <w:ind w:left="419"/>
+        <w:jc w:val="both"/>
+        <w:rPr>
+          <w:rFonts w:ascii="Palatino Linotype" w:hAnsi="Palatino Linotype"/>
+          <w:bCs/>
+          <w:sz w:val="20"/>
+          <w:szCs w:val="20"/>
+          <w:u w:val="single"/>
+        </w:rPr>
+      </w:pPr>
+      <w:r>
+        <w:rPr>
+          <w:rFonts w:ascii="Palatino Linotype" w:hAnsi="Palatino Linotype"/>
+          <w:bCs/>
+          <w:sz w:val="20"/>
+          <w:szCs w:val="20"/>
+          <w:u w:val="single"/>
+        </w:rPr>
+        <w:t>Additional Terms</w:t>
+      </w:r>
+      <w:r>
+        <w:rPr>
+          <w:rFonts w:ascii="Palatino Linotype" w:hAnsi="Palatino Linotype"/>
+          <w:sz w:val="20"/>
+          <w:szCs w:val="20"/>
+        </w:rPr>
+        <w:t xml:space="preserve"/>
+      </w:r>
+      <w:r>
+        <w:rPr>
+          <w:rFonts w:ascii="Palatino Linotype" w:hAnsi="Palatino Linotype"/>
+          <w:sz w:val="20"/>
+          <w:szCs w:val="20"/>
+        </w:rPr>
+        <w:t xml:space="preserve"/>
+      </w:r>
+      <w:r>
+        <w:rPr>
+          <w:rFonts w:ascii="Palatino Linotype" w:hAnsi="Palatino Linotype"/>
+          <w:sz w:val="20"/>
+          <w:szCs w:val="20"/>
+        </w:rPr>
+        <w:t xml:space="preserve">  </w:t>
+      </w:r>
+    </w:p>
+    <w:p>
+      <w:pPr>
+        <w:pStyle w:val="ListParagraph"/>
+        <w:widowControl/>
+        <w:numPr>
+          <w:ilvl w:val="0"/>
+          <w:numId w:val="2"/>
+        </w:numPr>
+        <w:autoSpaceDE/>
+        <w:autoSpaceDN/>
+        <w:adjustRightInd/>
+        <w:jc w:val="both"/>
+        <w:rPr>
+          <w:rFonts w:ascii="Palatino Linotype" w:hAnsi="Palatino Linotype"/>
+          <w:sz w:val="20"/>
+          <w:szCs w:val="20"/>
+        </w:rPr>
+      </w:pPr>
+      <w:r>
+        <w:rPr>
+          <w:rFonts w:ascii="Palatino Linotype" w:hAnsi="Palatino Linotype"/>
+          <w:bCs/>
+          <w:sz w:val="20"/>
+          <w:szCs w:val="20"/>
+        </w:rPr>
+        <w:t>Within 90 days provide proof of completion of</w:t>
+      </w:r>
+      <w:r>
+        <w:rPr>
+          <w:rFonts w:ascii="Palatino Linotype" w:hAnsi="Palatino Linotype"/>
+          <w:sz w:val="20"/>
+          <w:szCs w:val="20"/>
+        </w:rPr>
+        <w:t xml:space="preserve"> </w:t>
+      </w:r>
+      <w:r>
+        <w:rPr>
+          <w:rFonts w:ascii="Palatino Linotype" w:hAnsi="Palatino Linotype"/>
+          <w:bCs/>
+          <w:sz w:val="20"/>
+          <w:szCs w:val="20"/>
+        </w:rPr>
+        <w:t>a</w:t>
+      </w:r>
+      <w:r>
+        <w:rPr>
+          <w:rFonts w:ascii="Palatino Linotype" w:hAnsi="Palatino Linotype"/>
+          <w:bCs/>
+          <w:sz w:val="20"/>
+          <w:szCs w:val="20"/>
+        </w:rPr>
+        <w:t>n approved</w:t>
+      </w:r>
+      <w:r>
+        <w:rPr>
+          <w:rFonts w:ascii="Palatino Linotype" w:hAnsi="Palatino Linotype"/>
+          <w:bCs/>
+          <w:sz w:val="20"/>
+          <w:szCs w:val="20"/>
+        </w:rPr>
+        <w:t xml:space="preserve"> driver intervention program</w:t>
+      </w:r>
+      <w:r>
+        <w:rPr>
+          <w:rFonts w:ascii="Palatino Linotype" w:hAnsi="Palatino Linotype"/>
+          <w:bCs/>
+          <w:sz w:val="20"/>
+          <w:szCs w:val="20"/>
+        </w:rPr>
+        <w:t xml:space="preserve"> or serve 3 days in the Delaware County Jail</w:t>
+      </w:r>
+      <w:r>
+        <w:rPr>
+          <w:rFonts w:ascii="Palatino Linotype" w:hAnsi="Palatino Linotype"/>
+          <w:bCs/>
+          <w:sz w:val="20"/>
+          <w:szCs w:val="20"/>
+        </w:rPr>
+        <w:t xml:space="preserve">.</w:t>
+      </w:r>
+      <w:r>
+        <w:rPr>
+          <w:rFonts w:ascii="Palatino Linotype" w:hAnsi="Palatino Linotype"/>
+          <w:bCs/>
+          <w:sz w:val="20"/>
+          <w:szCs w:val="20"/>
+        </w:rPr>
+        <w:t xml:space="preserve"> </w:t>
+      </w:r>
+      <w:r>
+        <w:rPr>
+          <w:rFonts w:ascii="Palatino Linotype" w:hAnsi="Palatino Linotype"/>
+          <w:sz w:val="20"/>
+          <w:szCs w:val="20"/>
+        </w:rPr>
+        <w:t xml:space="preserve"/>
+      </w:r>
+      <w:r>
+        <w:rPr>
+          <w:rFonts w:ascii="Palatino Linotype" w:hAnsi="Palatino Linotype"/>
           <w:sz w:val="20"/>
           <w:szCs w:val="20"/>
         </w:rPr>
@@ -2542,7 +3592,7 @@
           <w:sz w:val="20"/>
           <w:szCs w:val="20"/>
         </w:rPr>
-        <w:t xml:space="preserve">Magistrate</w:t>
+        <w:t xml:space="preserve">Judge</w:t>
       </w:r>
       <w:r>
         <w:rPr>
@@ -2558,7 +3608,7 @@
           <w:sz w:val="20"/>
           <w:szCs w:val="20"/>
         </w:rPr>
-        <w:t xml:space="preserve">Amanda</w:t>
+        <w:t xml:space="preserve">Marianne</w:t>
       </w:r>
       <w:r>
         <w:rPr>
@@ -2574,7 +3624,7 @@
           <w:sz w:val="20"/>
           <w:szCs w:val="20"/>
         </w:rPr>
-        <w:t xml:space="preserve">Bunner</w:t>
+        <w:t xml:space="preserve">Hemmeter</w:t>
       </w:r>
     </w:p>
     <w:p>
@@ -2610,72 +3660,62 @@
     <w:p>
       <w:pPr>
         <w:tabs>
-          <w:tab w:val="center" w:pos="4680"/>
+          <w:tab w:val="left" w:pos="-1080"/>
+          <w:tab w:val="left" w:pos="-720"/>
+          <w:tab w:val="left" w:pos="0"/>
+          <w:tab w:val="left" w:pos="720"/>
+          <w:tab w:val="left" w:pos="1440"/>
+          <w:tab w:val="left" w:pos="2160"/>
+          <w:tab w:val="left" w:pos="2880"/>
+          <w:tab w:val="left" w:pos="3600"/>
+          <w:tab w:val="left" w:pos="4320"/>
+          <w:tab w:val="left" w:pos="4680"/>
         </w:tabs>
-        <w:jc w:val="both"/>
-        <w:rPr>
-          <w:rFonts w:ascii="Palatino Linotype" w:hAnsi="Palatino Linotype"/>
-          <w:b/>
-          <w:bCs/>
-          <w:i/>
-          <w:sz w:val="19"/>
-          <w:szCs w:val="19"/>
-        </w:rPr>
-      </w:pPr>
-      <w:r>
-        <w:rPr>
-          <w:rFonts w:ascii="Palatino Linotype" w:hAnsi="Palatino Linotype"/>
-          <w:b/>
-          <w:bCs/>
-          <w:i/>
-          <w:sz w:val="19"/>
-          <w:szCs w:val="19"/>
-        </w:rPr>
-        <w:t xml:space="preserve">Pursuant to Criminal Rule 19(D) and Traffic Rule 14, written objections to this magistrate’s decision must be filed within </w:t>
-      </w:r>
-      <w:r>
-        <w:rPr>
-          <w:rFonts w:ascii="Palatino Linotype" w:hAnsi="Palatino Linotype"/>
-          <w:b/>
-          <w:bCs/>
-          <w:i/>
-          <w:sz w:val="19"/>
-          <w:szCs w:val="19"/>
-        </w:rPr>
-        <w:t>14</w:t>
-      </w:r>
-      <w:r>
-        <w:rPr>
-          <w:rFonts w:ascii="Palatino Linotype" w:hAnsi="Palatino Linotype"/>
-          <w:b/>
-          <w:bCs/>
-          <w:i/>
-          <w:sz w:val="19"/>
-          <w:szCs w:val="19"/>
-        </w:rPr>
-        <w:t xml:space="preserve"> days of the filing of this decision. Any objections must state with specificity the grounds of the objections. </w:t>
-      </w:r>
-      <w:r>
-        <w:rPr>
-          <w:rFonts w:ascii="Palatino Linotype" w:hAnsi="Palatino Linotype"/>
-          <w:b/>
-          <w:bCs/>
-          <w:i/>
-          <w:sz w:val="19"/>
-          <w:szCs w:val="19"/>
-        </w:rPr>
-        <w:t xml:space="preserve">A party shall not assign as error on appeal the court’s adoption of this decision unless the party timely </w:t>
-      </w:r>
-      <w:r>
-        <w:rPr>
-          <w:rFonts w:ascii="Palatino Linotype" w:hAnsi="Palatino Linotype"/>
-          <w:b/>
-          <w:bCs/>
-          <w:i/>
-          <w:sz w:val="19"/>
-          <w:szCs w:val="19"/>
-        </w:rPr>
-        <w:t>files objections.</w:t>
+        <w:rPr>
+          <w:rFonts w:ascii="Palatino Linotype" w:hAnsi="Palatino Linotype"/>
+          <w:sz w:val="16"/>
+          <w:szCs w:val="16"/>
+        </w:rPr>
+      </w:pPr>
+      <w:r>
+        <w:rPr>
+          <w:rFonts w:ascii="Palatino Linotype" w:hAnsi="Palatino Linotype"/>
+          <w:sz w:val="16"/>
+          <w:szCs w:val="16"/>
+        </w:rPr>
+        <w:t>Copies served by Dep. Clerk ___________</w:t>
+      </w:r>
+      <w:r>
+        <w:rPr>
+          <w:rFonts w:ascii="Palatino Linotype" w:hAnsi="Palatino Linotype"/>
+          <w:sz w:val="16"/>
+          <w:szCs w:val="16"/>
+        </w:rPr>
+        <w:t>________________</w:t>
+      </w:r>
+      <w:r>
+        <w:rPr>
+          <w:rFonts w:ascii="Palatino Linotype" w:hAnsi="Palatino Linotype"/>
+          <w:sz w:val="16"/>
+          <w:szCs w:val="16"/>
+        </w:rPr>
+        <w:t xml:space="preserve"> on the following date ___________</w:t>
+      </w:r>
+      <w:r>
+        <w:rPr>
+          <w:rFonts w:ascii="Palatino Linotype" w:hAnsi="Palatino Linotype"/>
+          <w:sz w:val="16"/>
+          <w:szCs w:val="16"/>
+        </w:rPr>
+        <w:t>_________</w:t>
+      </w:r>
+      <w:r>
+        <w:rPr>
+          <w:rFonts w:ascii="Palatino Linotype" w:hAnsi="Palatino Linotype"/>
+          <w:sz w:val="16"/>
+          <w:szCs w:val="16"/>
+        </w:rPr>
+        <w:t xml:space="preserve"> to:</w:t>
       </w:r>
     </w:p>
     <w:p>
@@ -2694,17 +3734,25 @@
         </w:tabs>
         <w:rPr>
           <w:rFonts w:ascii="Palatino Linotype" w:hAnsi="Palatino Linotype"/>
-          <w:sz w:val="20"/>
-          <w:szCs w:val="20"/>
-        </w:rPr>
-      </w:pPr>
-      <w:r>
-        <w:rPr>
-          <w:rFonts w:ascii="Palatino Linotype" w:hAnsi="Palatino Linotype"/>
-          <w:sz w:val="20"/>
-          <w:szCs w:val="20"/>
-        </w:rPr>
-        <w:t xml:space="preserve"/>
+          <w:sz w:val="16"/>
+          <w:szCs w:val="16"/>
+        </w:rPr>
+      </w:pPr>
+      <w:r>
+        <w:rPr>
+          <w:rFonts w:ascii="Palatino Linotype" w:hAnsi="Palatino Linotype"/>
+          <w:sz w:val="16"/>
+          <w:szCs w:val="16"/>
+        </w:rPr>
+        <w:t xml:space="preserve">Prosecutor’s Office: PS    </w:t>
+      </w:r>
+      <w:r>
+        <w:rPr>
+          <w:rFonts w:ascii="Palatino Linotype" w:hAnsi="Palatino Linotype"/>
+          <w:sz w:val="16"/>
+          <w:szCs w:val="16"/>
+        </w:rPr>
+        <w:t xml:space="preserve">OM     EM; Defendant’s Attorney: PS     OM     EM; Marsian Gardner: PS     OM     EM;</w:t>
       </w:r>
     </w:p>
     <w:p>
@@ -2733,7 +3781,7 @@
           <w:sz w:val="16"/>
           <w:szCs w:val="16"/>
         </w:rPr>
-        <w:t>Copies served by Dep. Clerk ___________</w:t>
+        <w:t xml:space="preserve">Community Control: PS    </w:t>
       </w:r>
       <w:r>
         <w:rPr>
@@ -2741,7 +3789,7 @@
           <w:sz w:val="16"/>
           <w:szCs w:val="16"/>
         </w:rPr>
-        <w:t>________________</w:t>
+        <w:t>EM;</w:t>
       </w:r>
       <w:r>
         <w:rPr>
@@ -2749,82 +3797,8 @@
           <w:sz w:val="16"/>
           <w:szCs w:val="16"/>
         </w:rPr>
-        <w:t xml:space="preserve"> on the following date ___________</w:t>
-      </w:r>
-      <w:r>
-        <w:rPr>
-          <w:rFonts w:ascii="Palatino Linotype" w:hAnsi="Palatino Linotype"/>
-          <w:sz w:val="16"/>
-          <w:szCs w:val="16"/>
-        </w:rPr>
-        <w:t>_________</w:t>
-      </w:r>
-      <w:r>
-        <w:rPr>
-          <w:rFonts w:ascii="Palatino Linotype" w:hAnsi="Palatino Linotype"/>
-          <w:sz w:val="16"/>
-          <w:szCs w:val="16"/>
-        </w:rPr>
-        <w:t xml:space="preserve"> to:</w:t>
-      </w:r>
-    </w:p>
-    <w:p>
-      <w:pPr>
-        <w:tabs>
-          <w:tab w:val="left" w:pos="-1080"/>
-          <w:tab w:val="left" w:pos="-720"/>
-          <w:tab w:val="left" w:pos="0"/>
-          <w:tab w:val="left" w:pos="720"/>
-          <w:tab w:val="left" w:pos="1440"/>
-          <w:tab w:val="left" w:pos="2160"/>
-          <w:tab w:val="left" w:pos="2880"/>
-          <w:tab w:val="left" w:pos="3600"/>
-          <w:tab w:val="left" w:pos="4320"/>
-          <w:tab w:val="left" w:pos="4680"/>
-        </w:tabs>
-        <w:rPr>
-          <w:rFonts w:ascii="Palatino Linotype" w:hAnsi="Palatino Linotype"/>
-          <w:sz w:val="16"/>
-          <w:szCs w:val="16"/>
-        </w:rPr>
-      </w:pPr>
-      <w:r>
-        <w:rPr>
-          <w:rFonts w:ascii="Palatino Linotype" w:hAnsi="Palatino Linotype"/>
-          <w:sz w:val="16"/>
-          <w:szCs w:val="16"/>
-        </w:rPr>
-        <w:t xml:space="preserve">Prosecutor’s Office: PS    </w:t>
-      </w:r>
-      <w:r>
-        <w:rPr>
-          <w:rFonts w:ascii="Palatino Linotype" w:hAnsi="Palatino Linotype"/>
-          <w:sz w:val="16"/>
-          <w:szCs w:val="16"/>
-        </w:rPr>
-        <w:t xml:space="preserve">OM     EM; Defendant’s Attorney: PS     OM     EM; Marsian Gardner: PS     OM     EM;</w:t>
-      </w:r>
-    </w:p>
-    <w:p>
-      <w:pPr>
-        <w:tabs>
-          <w:tab w:val="left" w:pos="-1080"/>
-          <w:tab w:val="left" w:pos="-720"/>
-          <w:tab w:val="left" w:pos="0"/>
-          <w:tab w:val="left" w:pos="720"/>
-          <w:tab w:val="left" w:pos="1440"/>
-          <w:tab w:val="left" w:pos="2160"/>
-          <w:tab w:val="left" w:pos="2880"/>
-          <w:tab w:val="left" w:pos="3600"/>
-          <w:tab w:val="left" w:pos="4320"/>
-          <w:tab w:val="left" w:pos="4680"/>
-        </w:tabs>
-        <w:rPr>
-          <w:rFonts w:ascii="Palatino Linotype" w:hAnsi="Palatino Linotype"/>
-          <w:sz w:val="16"/>
-          <w:szCs w:val="16"/>
-        </w:rPr>
-      </w:pPr>
+        <w:t xml:space="preserve"> </w:t>
+      </w:r>
       <w:r>
         <w:rPr>
           <w:rFonts w:ascii="Palatino Linotype" w:hAnsi="Palatino Linotype"/>
@@ -3096,15 +4070,7 @@
                 <w:sz w:val="20"/>
                 <w:szCs w:val="20"/>
               </w:rPr>
-              <w:t xml:space="preserve">Magistrate Decision</w:t>
-            </w:r>
-            <w:r>
-              <w:rPr>
-                <w:rFonts w:ascii="Palatino Linotype" w:hAnsi="Palatino Linotype"/>
-                <w:sz w:val="20"/>
-                <w:szCs w:val="20"/>
-              </w:rPr>
-              <w:t xml:space="preserve"> 21TRC08418</w:t>
+              <w:t xml:space="preserve">Final Judgment Entry 21TRC08418</w:t>
             </w:r>
           </w:p>
         </w:sdtContent>

</xml_diff>

<commit_message>
Federal firearm notification in code and working - need to edit.
</commit_message>
<xml_diff>
--- a/resources/Saved/21TRC08418_Crim_Traffic Judgment Entry.docx
+++ b/resources/Saved/21TRC08418_Crim_Traffic Judgment Entry.docx
@@ -632,60 +632,6 @@
           <w:sz w:val="20"/>
           <w:szCs w:val="20"/>
         </w:rPr>
-        <w:t xml:space="preserve">Counsel for the State of Ohio made a motion to amend the cha</w:t>
-      </w:r>
-      <w:r>
-        <w:rPr>
-          <w:rFonts w:ascii="Palatino Linotype" w:hAnsi="Palatino Linotype"/>
-          <w:bCs/>
-          <w:sz w:val="20"/>
-          <w:szCs w:val="20"/>
-        </w:rPr>
-        <w:t>rge(s) in the case.</w:t>
-      </w:r>
-      <w:r>
-        <w:rPr>
-          <w:rFonts w:ascii="Palatino Linotype" w:hAnsi="Palatino Linotype"/>
-          <w:bCs/>
-          <w:sz w:val="20"/>
-          <w:szCs w:val="20"/>
-        </w:rPr>
-        <w:t xml:space="preserve"> The Court found the amendment did not alter the name or identi</w:t>
-      </w:r>
-      <w:r>
-        <w:rPr>
-          <w:rFonts w:ascii="Palatino Linotype" w:hAnsi="Palatino Linotype"/>
-          <w:bCs/>
-          <w:sz w:val="20"/>
-          <w:szCs w:val="20"/>
-        </w:rPr>
-        <w:t>t</w:t>
-      </w:r>
-      <w:r>
-        <w:rPr>
-          <w:rFonts w:ascii="Palatino Linotype" w:hAnsi="Palatino Linotype"/>
-          <w:bCs/>
-          <w:sz w:val="20"/>
-          <w:szCs w:val="20"/>
-        </w:rPr>
-        <w:t xml:space="preserve">y of the offense and the motion is Granted.</w:t>
-      </w:r>
-      <w:r>
-        <w:rPr>
-          <w:rFonts w:ascii="Palatino Linotype" w:hAnsi="Palatino Linotype"/>
-          <w:bCs/>
-          <w:sz w:val="20"/>
-          <w:szCs w:val="20"/>
-        </w:rPr>
-        <w:t xml:space="preserve"> The charge(s) of OVI Alcohol / Drugs 1st is amended to Physical Control.</w:t>
-      </w:r>
-      <w:r>
-        <w:rPr>
-          <w:rFonts w:ascii="Palatino Linotype" w:hAnsi="Palatino Linotype"/>
-          <w:bCs/>
-          <w:sz w:val="20"/>
-          <w:szCs w:val="20"/>
-        </w:rPr>
         <w:t xml:space="preserve"/>
       </w:r>
     </w:p>
@@ -838,6 +784,18 @@
           <w:szCs w:val="20"/>
         </w:rPr>
         <w:t xml:space="preserve"/>
+      </w:r>
+      <w:r>
+        <w:rPr>
+          <w:rFonts w:ascii="Palatino Linotype" w:hAnsi="Palatino Linotype"/>
+          <w:sz w:val="20"/>
+          <w:szCs w:val="20"/>
+        </w:rPr>
+        <w:t xml:space="preserve"/>
+        <w:br/>
+        <w:t xml:space="preserve"/>
+        <w:br/>
+        <w:t xml:space="preserve">The Court informed the Defendant that 18 U.S.C § 922(g)(9) prohibits the Defendant from shipping, transporting, purchasing, possessing or owning a firearm or ammunition.</w:t>
       </w:r>
     </w:p>
     <w:p>
@@ -901,7 +859,7 @@
                 <w:sz w:val="20"/>
                 <w:szCs w:val="20"/>
               </w:rPr>
-              <w:t>Offense</w:t>
+              <w:t xml:space="preserve">Offense</w:t>
             </w:r>
           </w:p>
         </w:tc>
@@ -939,6 +897,7 @@
                 <w:sz w:val="20"/>
                 <w:szCs w:val="20"/>
               </w:rPr>
+              <w:lastRenderedPageBreak/>
               <w:t xml:space="preserve">Driving In Marked Lanes</w:t>
             </w:r>
           </w:p>
@@ -977,6 +936,7 @@
                 <w:sz w:val="20"/>
                 <w:szCs w:val="20"/>
               </w:rPr>
+              <w:lastRenderedPageBreak/>
               <w:t xml:space="preserve">Turn And Stop Signals</w:t>
             </w:r>
           </w:p>
@@ -1015,7 +975,8 @@
                 <w:sz w:val="20"/>
                 <w:szCs w:val="20"/>
               </w:rPr>
-              <w:t xml:space="preserve">OVI Alcohol / Drugs 1st - AMENDED to Physical Control</w:t>
+              <w:lastRenderedPageBreak/>
+              <w:t xml:space="preserve">OVI Alcohol / Drugs 1st</w:t>
             </w:r>
           </w:p>
         </w:tc>
@@ -1058,7 +1019,6 @@
                 <w:sz w:val="20"/>
                 <w:szCs w:val="20"/>
               </w:rPr>
-              <w:lastRenderedPageBreak/>
               <w:t>Statute/Ord.</w:t>
             </w:r>
           </w:p>
@@ -1173,7 +1133,7 @@
                 <w:sz w:val="20"/>
                 <w:szCs w:val="20"/>
               </w:rPr>
-              <w:t xml:space="preserve">4511.194</w:t>
+              <w:t xml:space="preserve">4511.19A1A*</w:t>
             </w:r>
           </w:p>
         </w:tc>
@@ -1411,7 +1371,7 @@
                 <w:sz w:val="20"/>
                 <w:szCs w:val="20"/>
               </w:rPr>
-              <w:t xml:space="preserve">Dismissed</w:t>
+              <w:t xml:space="preserve">No Contest</w:t>
             </w:r>
           </w:p>
         </w:tc>
@@ -1449,7 +1409,7 @@
                 <w:sz w:val="20"/>
                 <w:szCs w:val="20"/>
               </w:rPr>
-              <w:t xml:space="preserve">Dismissed</w:t>
+              <w:t xml:space="preserve">No Contest</w:t>
             </w:r>
           </w:p>
         </w:tc>
@@ -1568,7 +1528,7 @@
                 <w:sz w:val="20"/>
                 <w:szCs w:val="20"/>
               </w:rPr>
-              <w:t xml:space="preserve"/>
+              <w:t xml:space="preserve">Guilty</w:t>
             </w:r>
           </w:p>
         </w:tc>
@@ -1606,7 +1566,7 @@
                 <w:sz w:val="20"/>
                 <w:szCs w:val="20"/>
               </w:rPr>
-              <w:t xml:space="preserve"/>
+              <w:t xml:space="preserve">Guilty</w:t>
             </w:r>
           </w:p>
         </w:tc>
@@ -1725,7 +1685,7 @@
                 <w:sz w:val="20"/>
                 <w:szCs w:val="20"/>
               </w:rPr>
-              <w:t xml:space="preserve"> </w:t>
+              <w:t xml:space="preserve">$ 0</w:t>
             </w:r>
           </w:p>
         </w:tc>
@@ -1763,7 +1723,7 @@
                 <w:sz w:val="20"/>
                 <w:szCs w:val="20"/>
               </w:rPr>
-              <w:t xml:space="preserve"> </w:t>
+              <w:t xml:space="preserve">$ 0</w:t>
             </w:r>
           </w:p>
         </w:tc>
@@ -1902,7 +1862,7 @@
                 <w:sz w:val="20"/>
                 <w:szCs w:val="20"/>
               </w:rPr>
-              <w:t xml:space="preserve"> </w:t>
+              <w:t xml:space="preserve">$ 0</w:t>
             </w:r>
           </w:p>
         </w:tc>
@@ -1940,7 +1900,7 @@
                 <w:sz w:val="20"/>
                 <w:szCs w:val="20"/>
               </w:rPr>
-              <w:t xml:space="preserve"> </w:t>
+              <w:t xml:space="preserve">$ 0</w:t>
             </w:r>
           </w:p>
         </w:tc>
@@ -2059,7 +2019,7 @@
                 <w:sz w:val="20"/>
                 <w:szCs w:val="20"/>
               </w:rPr>
-              <w:t xml:space="preserve"> </w:t>
+              <w:t xml:space="preserve">None</w:t>
             </w:r>
           </w:p>
         </w:tc>
@@ -2097,7 +2057,7 @@
                 <w:sz w:val="20"/>
                 <w:szCs w:val="20"/>
               </w:rPr>
-              <w:t xml:space="preserve"> </w:t>
+              <w:t xml:space="preserve">None</w:t>
             </w:r>
           </w:p>
         </w:tc>
@@ -2135,7 +2095,7 @@
                 <w:sz w:val="20"/>
                 <w:szCs w:val="20"/>
               </w:rPr>
-              <w:t xml:space="preserve">180</w:t>
+              <w:t xml:space="preserve">None</w:t>
             </w:r>
           </w:p>
         </w:tc>
@@ -2236,7 +2196,7 @@
                 <w:sz w:val="20"/>
                 <w:szCs w:val="20"/>
               </w:rPr>
-              <w:t xml:space="preserve"> </w:t>
+              <w:t xml:space="preserve">None</w:t>
             </w:r>
           </w:p>
         </w:tc>
@@ -2274,7 +2234,7 @@
                 <w:sz w:val="20"/>
                 <w:szCs w:val="20"/>
               </w:rPr>
-              <w:t xml:space="preserve"> </w:t>
+              <w:t xml:space="preserve">None</w:t>
             </w:r>
           </w:p>
         </w:tc>
@@ -2312,7 +2272,7 @@
                 <w:sz w:val="20"/>
                 <w:szCs w:val="20"/>
               </w:rPr>
-              <w:t xml:space="preserve">177</w:t>
+              <w:t xml:space="preserve">None</w:t>
             </w:r>
           </w:p>
         </w:tc>
@@ -2320,16 +2280,53 @@
     </w:tbl>
     <w:p>
       <w:pPr>
-        <w:spacing w:line="276" w:lineRule="auto"/>
         <w:jc w:val="both"/>
         <w:rPr>
           <w:rFonts w:ascii="Palatino Linotype" w:hAnsi="Palatino Linotype"/>
-          <w:b/>
-          <w:bCs/>
-          <w:sz w:val="20"/>
-          <w:szCs w:val="20"/>
-        </w:rPr>
-      </w:pPr>
+          <w:sz w:val="20"/>
+          <w:szCs w:val="20"/>
+        </w:rPr>
+      </w:pPr>
+      <w:r>
+        <w:rPr>
+          <w:rFonts w:ascii="Palatino Linotype" w:hAnsi="Palatino Linotype"/>
+          <w:sz w:val="20"/>
+          <w:szCs w:val="20"/>
+        </w:rPr>
+        <w:t xml:space="preserve"/>
+      </w:r>
+      <w:r>
+        <w:rPr>
+          <w:rFonts w:ascii="Palatino Linotype" w:hAnsi="Palatino Linotype"/>
+          <w:sz w:val="20"/>
+          <w:szCs w:val="20"/>
+        </w:rPr>
+        <w:t xml:space="preserve"/>
+      </w:r>
+      <w:r>
+        <w:rPr>
+          <w:rFonts w:ascii="Palatino Linotype" w:hAnsi="Palatino Linotype"/>
+          <w:sz w:val="20"/>
+          <w:szCs w:val="20"/>
+        </w:rPr>
+        <w:t xml:space="preserve"/>
+      </w:r>
+      <w:r>
+        <w:rPr>
+          <w:rFonts w:ascii="Palatino Linotype" w:hAnsi="Palatino Linotype"/>
+          <w:sz w:val="20"/>
+          <w:szCs w:val="20"/>
+        </w:rPr>
+        <w:t xml:space="preserve"/>
+      </w:r>
+      <w:r>
+        <w:rPr>
+          <w:rFonts w:ascii="Palatino Linotype" w:hAnsi="Palatino Linotype"/>
+          <w:sz w:val="20"/>
+          <w:szCs w:val="20"/>
+        </w:rPr>
+        <w:t xml:space="preserve"/>
+      </w:r>
     </w:p>
     <w:p>
       <w:pPr>
@@ -2679,30 +2676,6 @@
           <w:szCs w:val="20"/>
         </w:rPr>
         <w:t xml:space="preserve"/>
-      </w:r>
-      <w:r>
-        <w:rPr>
-          <w:rFonts w:ascii="Palatino Linotype" w:hAnsi="Palatino Linotype"/>
-          <w:sz w:val="20"/>
-          <w:szCs w:val="20"/>
-        </w:rPr>
-        <w:t xml:space="preserve"/>
-      </w:r>
-      <w:r>
-        <w:rPr>
-          <w:rFonts w:ascii="Palatino Linotype" w:hAnsi="Palatino Linotype"/>
-          <w:sz w:val="20"/>
-          <w:szCs w:val="20"/>
-        </w:rPr>
-        <w:t xml:space="preserve"/>
-      </w:r>
-      <w:r>
-        <w:rPr>
-          <w:rFonts w:ascii="Palatino Linotype" w:hAnsi="Palatino Linotype"/>
-          <w:sz w:val="20"/>
-          <w:szCs w:val="20"/>
-        </w:rPr>
-        <w:t xml:space="preserve"/>
         <w:br/>
         <w:t xml:space="preserve"/>
       </w:r>
@@ -2720,702 +2693,18 @@
         <w:rPr>
           <w:rFonts w:ascii="Palatino Linotype" w:hAnsi="Palatino Linotype"/>
           <w:b/>
-          <w:bCs/>
-          <w:sz w:val="20"/>
-          <w:szCs w:val="20"/>
-        </w:rPr>
-        <w:t>Jail.</w:t>
-      </w:r>
-      <w:r>
-        <w:rPr>
-          <w:rFonts w:ascii="Palatino Linotype" w:hAnsi="Palatino Linotype"/>
-          <w:sz w:val="20"/>
-          <w:szCs w:val="20"/>
-        </w:rPr>
-        <w:t xml:space="preserve"> The 3-day jail sentence imposed in this case is suspended upon condition that Defendant complete the Driver Intervention Program within 90 days. See terms of Community Control. </w:t>
-      </w:r>
-      <w:r>
-        <w:rPr>
-          <w:rFonts w:ascii="Palatino Linotype" w:hAnsi="Palatino Linotype"/>
-          <w:sz w:val="20"/>
-          <w:szCs w:val="20"/>
-        </w:rPr>
-        <w:t xml:space="preserve"/>
-      </w:r>
-      <w:r>
-        <w:rPr>
-          <w:rFonts w:ascii="Palatino Linotype" w:hAnsi="Palatino Linotype"/>
-          <w:sz w:val="20"/>
-          <w:szCs w:val="20"/>
-        </w:rPr>
-        <w:t xml:space="preserve"/>
-      </w:r>
-      <w:r>
-        <w:rPr>
-          <w:rFonts w:ascii="Palatino Linotype" w:hAnsi="Palatino Linotype"/>
-          <w:sz w:val="20"/>
-          <w:szCs w:val="20"/>
-        </w:rPr>
-        <w:t xml:space="preserve"/>
-      </w:r>
-      <w:r>
-        <w:rPr>
-          <w:rFonts w:ascii="Palatino Linotype" w:hAnsi="Palatino Linotype"/>
-          <w:sz w:val="20"/>
-          <w:szCs w:val="20"/>
-        </w:rPr>
-        <w:t xml:space="preserve"/>
-      </w:r>
-      <w:r>
-        <w:rPr>
-          <w:rFonts w:ascii="Palatino Linotype" w:hAnsi="Palatino Linotype"/>
-          <w:sz w:val="20"/>
-          <w:szCs w:val="20"/>
-        </w:rPr>
-        <w:t xml:space="preserve"/>
-      </w:r>
-      <w:r>
-        <w:rPr>
-          <w:rFonts w:ascii="Palatino Linotype" w:hAnsi="Palatino Linotype"/>
-          <w:sz w:val="20"/>
-          <w:szCs w:val="20"/>
-        </w:rPr>
-        <w:t xml:space="preserve"/>
-      </w:r>
-      <w:r>
-        <w:rPr>
-          <w:rFonts w:ascii="Palatino Linotype" w:hAnsi="Palatino Linotype"/>
-          <w:sz w:val="20"/>
-          <w:szCs w:val="20"/>
-        </w:rPr>
-        <w:t xml:space="preserve"/>
-        <w:br/>
-        <w:t xml:space="preserve"/>
-      </w:r>
-    </w:p>
-    <w:p>
-      <w:pPr>
-        <w:jc w:val="both"/>
-        <w:rPr>
-          <w:rFonts w:ascii="Palatino Linotype" w:hAnsi="Palatino Linotype"/>
-          <w:b/>
-          <w:sz w:val="20"/>
-          <w:szCs w:val="20"/>
-        </w:rPr>
-      </w:pPr>
-      <w:r>
-        <w:rPr>
-          <w:rFonts w:ascii="Palatino Linotype" w:hAnsi="Palatino Linotype"/>
-          <w:b/>
-          <w:sz w:val="20"/>
-          <w:szCs w:val="20"/>
-        </w:rPr>
-        <w:t>Community Control</w:t>
-      </w:r>
-      <w:r>
-        <w:rPr>
-          <w:rFonts w:ascii="Palatino Linotype" w:hAnsi="Palatino Linotype"/>
-          <w:b/>
-          <w:sz w:val="20"/>
-          <w:szCs w:val="20"/>
-        </w:rPr>
-        <w:t>.</w:t>
-      </w:r>
-      <w:r>
-        <w:rPr>
-          <w:rFonts w:ascii="Palatino Linotype" w:hAnsi="Palatino Linotype"/>
-          <w:b/>
-          <w:sz w:val="20"/>
-          <w:szCs w:val="20"/>
-        </w:rPr>
-        <w:t xml:space="preserve">  </w:t>
-      </w:r>
-      <w:r>
-        <w:rPr>
-          <w:rFonts w:ascii="Palatino Linotype" w:hAnsi="Palatino Linotype"/>
-          <w:sz w:val="20"/>
-          <w:szCs w:val="20"/>
-        </w:rPr>
-        <w:t xml:space="preserve">For a period of </w:t>
-      </w:r>
-      <w:r>
-        <w:rPr>
-          <w:rFonts w:ascii="Palatino Linotype" w:hAnsi="Palatino Linotype"/>
-          <w:b/>
-          <w:sz w:val="20"/>
-          <w:szCs w:val="20"/>
-          <w:u w:val="single"/>
-        </w:rPr>
-        <w:t xml:space="preserve">1 year</w:t>
-      </w:r>
-      <w:r>
-        <w:rPr>
-          <w:rFonts w:ascii="Palatino Linotype" w:hAnsi="Palatino Linotype"/>
-          <w:sz w:val="20"/>
-          <w:szCs w:val="20"/>
-        </w:rPr>
-        <w:t xml:space="preserve">, Defendant shall be under </w:t>
-      </w:r>
-      <w:r>
-        <w:rPr>
-          <w:rFonts w:ascii="Palatino Linotype" w:hAnsi="Palatino Linotype"/>
-          <w:b/>
-          <w:sz w:val="20"/>
-          <w:szCs w:val="20"/>
-          <w:u w:val="single"/>
-        </w:rPr>
-        <w:t xml:space="preserve">basic</w:t>
-      </w:r>
-      <w:r>
-        <w:rPr>
-          <w:rFonts w:ascii="Palatino Linotype" w:hAnsi="Palatino Linotype"/>
-          <w:b/>
-          <w:sz w:val="20"/>
-          <w:szCs w:val="20"/>
-          <w:u w:val="single"/>
+          <w:sz w:val="20"/>
+          <w:szCs w:val="20"/>
+        </w:rPr>
+        <w:t xml:space="preserve">Victim Notification.</w:t>
+      </w:r>
+      <w:r>
+        <w:rPr>
+          <w:rFonts w:ascii="Palatino Linotype" w:hAnsi="Palatino Linotype"/>
+          <w:sz w:val="20"/>
+          <w:szCs w:val="20"/>
         </w:rPr>
         <w:t xml:space="preserve"> </w:t>
-      </w:r>
-      <w:r>
-        <w:rPr>
-          <w:rFonts w:ascii="Palatino Linotype" w:hAnsi="Palatino Linotype"/>
-          <w:b/>
-          <w:sz w:val="20"/>
-          <w:szCs w:val="20"/>
-          <w:u w:val="single"/>
-        </w:rPr>
-        <w:t>supervision</w:t>
-      </w:r>
-      <w:r>
-        <w:rPr>
-          <w:rFonts w:ascii="Palatino Linotype" w:hAnsi="Palatino Linotype"/>
-          <w:sz w:val="20"/>
-          <w:szCs w:val="20"/>
-        </w:rPr>
-        <w:t xml:space="preserve"> </w:t>
-      </w:r>
-      <w:r>
-        <w:rPr>
-          <w:rFonts w:ascii="Palatino Linotype" w:hAnsi="Palatino Linotype"/>
-          <w:sz w:val="20"/>
-          <w:szCs w:val="20"/>
-        </w:rPr>
-        <w:t>with the Office of Community Control.  The Court advised Defendant that as a result of any failure to comply with the terms of community control, the Court may impose a longer term of community control up to a total of 5 years; impose a definite jail term to include any days stayed or otherwise authorized by law; and/or otherwise modify the terms of community control set forth below.</w:t>
-      </w:r>
-    </w:p>
-    <w:p>
-      <w:pPr>
-        <w:spacing w:line="276" w:lineRule="auto"/>
-        <w:jc w:val="both"/>
-        <w:rPr>
-          <w:rFonts w:ascii="Palatino Linotype" w:hAnsi="Palatino Linotype"/>
-          <w:b/>
-          <w:sz w:val="20"/>
-          <w:szCs w:val="20"/>
-        </w:rPr>
-      </w:pPr>
-    </w:p>
-    <w:p>
-      <w:pPr>
-        <w:jc w:val="both"/>
-        <w:rPr>
-          <w:rFonts w:ascii="Palatino Linotype" w:hAnsi="Palatino Linotype"/>
-          <w:sz w:val="20"/>
-          <w:szCs w:val="20"/>
-        </w:rPr>
-      </w:pPr>
-      <w:r>
-        <w:rPr>
-          <w:rFonts w:ascii="Palatino Linotype" w:hAnsi="Palatino Linotype"/>
-          <w:sz w:val="20"/>
-          <w:szCs w:val="20"/>
-        </w:rPr>
-        <w:t xml:space="preserve">While subject to </w:t>
-      </w:r>
-      <w:r>
-        <w:rPr>
-          <w:rFonts w:ascii="Palatino Linotype" w:hAnsi="Palatino Linotype"/>
-          <w:sz w:val="20"/>
-          <w:szCs w:val="20"/>
-        </w:rPr>
-        <w:t xml:space="preserve">community control, Defendant shall: </w:t>
-      </w:r>
-    </w:p>
-    <w:p>
-      <w:pPr>
-        <w:jc w:val="both"/>
-        <w:rPr>
-          <w:rFonts w:ascii="Palatino Linotype" w:hAnsi="Palatino Linotype"/>
-          <w:sz w:val="20"/>
-          <w:szCs w:val="20"/>
-        </w:rPr>
-      </w:pPr>
-    </w:p>
-    <w:p>
-      <w:pPr>
-        <w:ind w:firstLine="419"/>
-        <w:jc w:val="both"/>
-        <w:rPr>
-          <w:rFonts w:ascii="Palatino Linotype" w:hAnsi="Palatino Linotype"/>
-          <w:sz w:val="20"/>
-          <w:szCs w:val="20"/>
-          <w:u w:val="single"/>
-        </w:rPr>
-      </w:pPr>
-      <w:r>
-        <w:rPr>
-          <w:rFonts w:ascii="Palatino Linotype" w:hAnsi="Palatino Linotype"/>
-          <w:sz w:val="20"/>
-          <w:szCs w:val="20"/>
-          <w:u w:val="single"/>
-        </w:rPr>
-        <w:t>General Terms</w:t>
-      </w:r>
-    </w:p>
-    <w:p>
-      <w:pPr>
-        <w:pStyle w:val="ListParagraph"/>
-        <w:widowControl/>
-        <w:numPr>
-          <w:ilvl w:val="0"/>
-          <w:numId w:val="2"/>
-        </w:numPr>
-        <w:autoSpaceDE/>
-        <w:autoSpaceDN/>
-        <w:adjustRightInd/>
-        <w:jc w:val="both"/>
-        <w:rPr>
-          <w:rFonts w:ascii="Palatino Linotype" w:hAnsi="Palatino Linotype"/>
-          <w:sz w:val="20"/>
-          <w:szCs w:val="20"/>
-        </w:rPr>
-      </w:pPr>
-      <w:r>
-        <w:rPr>
-          <w:rFonts w:ascii="Palatino Linotype" w:hAnsi="Palatino Linotype"/>
-          <w:sz w:val="20"/>
-          <w:szCs w:val="20"/>
-        </w:rPr>
-        <w:t>Report forthwith to the Office of Community Control.</w:t>
-      </w:r>
-    </w:p>
-    <w:p>
-      <w:pPr>
-        <w:pStyle w:val="ListParagraph"/>
-        <w:widowControl/>
-        <w:numPr>
-          <w:ilvl w:val="0"/>
-          <w:numId w:val="2"/>
-        </w:numPr>
-        <w:autoSpaceDE/>
-        <w:autoSpaceDN/>
-        <w:adjustRightInd/>
-        <w:jc w:val="both"/>
-        <w:rPr>
-          <w:rFonts w:ascii="Palatino Linotype" w:hAnsi="Palatino Linotype"/>
-          <w:sz w:val="20"/>
-          <w:szCs w:val="20"/>
-        </w:rPr>
-      </w:pPr>
-      <w:r>
-        <w:rPr>
-          <w:rFonts w:ascii="Palatino Linotype" w:hAnsi="Palatino Linotype"/>
-          <w:sz w:val="20"/>
-          <w:szCs w:val="20"/>
-        </w:rPr>
-        <w:t>Abide by the law, comply with the community control</w:t>
-      </w:r>
-      <w:r>
-        <w:rPr>
-          <w:rFonts w:ascii="Palatino Linotype" w:hAnsi="Palatino Linotype"/>
-          <w:sz w:val="20"/>
-          <w:szCs w:val="20"/>
-        </w:rPr>
-        <w:t xml:space="preserve"> terms set by the Office of Community Control</w:t>
-      </w:r>
-      <w:r>
-        <w:rPr>
-          <w:rFonts w:ascii="Palatino Linotype" w:hAnsi="Palatino Linotype"/>
-          <w:sz w:val="20"/>
-          <w:szCs w:val="20"/>
-        </w:rPr>
-        <w:t xml:space="preserve">, and not leave the state without the permission of the Court and/or </w:t>
-      </w:r>
-      <w:r>
-        <w:rPr>
-          <w:rFonts w:ascii="Palatino Linotype" w:hAnsi="Palatino Linotype"/>
-          <w:sz w:val="20"/>
-          <w:szCs w:val="20"/>
-        </w:rPr>
-        <w:t>the Office of Community Control</w:t>
-      </w:r>
-      <w:r>
-        <w:rPr>
-          <w:rFonts w:ascii="Palatino Linotype" w:hAnsi="Palatino Linotype"/>
-          <w:sz w:val="20"/>
-          <w:szCs w:val="20"/>
-        </w:rPr>
-        <w:t>.</w:t>
-      </w:r>
-    </w:p>
-    <w:p>
-      <w:pPr>
-        <w:pStyle w:val="ListParagraph"/>
-        <w:widowControl/>
-        <w:numPr>
-          <w:ilvl w:val="0"/>
-          <w:numId w:val="2"/>
-        </w:numPr>
-        <w:autoSpaceDE/>
-        <w:autoSpaceDN/>
-        <w:adjustRightInd/>
-        <w:jc w:val="both"/>
-        <w:rPr>
-          <w:rFonts w:ascii="Palatino Linotype" w:hAnsi="Palatino Linotype"/>
-          <w:sz w:val="20"/>
-          <w:szCs w:val="20"/>
-        </w:rPr>
-      </w:pPr>
-      <w:r>
-        <w:rPr>
-          <w:rFonts w:ascii="Palatino Linotype" w:hAnsi="Palatino Linotype"/>
-          <w:sz w:val="20"/>
-          <w:szCs w:val="20"/>
-        </w:rPr>
-        <w:t xml:space="preserve">Pay probation fees monthly.  </w:t>
-      </w:r>
-    </w:p>
-    <w:p>
-      <w:pPr>
-        <w:pStyle w:val="ListParagraph"/>
-        <w:widowControl/>
-        <w:numPr>
-          <w:ilvl w:val="0"/>
-          <w:numId w:val="2"/>
-        </w:numPr>
-        <w:autoSpaceDE/>
-        <w:autoSpaceDN/>
-        <w:adjustRightInd/>
-        <w:jc w:val="both"/>
-        <w:rPr>
-          <w:rFonts w:ascii="Palatino Linotype" w:hAnsi="Palatino Linotype"/>
-          <w:b/>
-          <w:bCs/>
-          <w:sz w:val="20"/>
-          <w:szCs w:val="20"/>
-        </w:rPr>
-      </w:pPr>
-      <w:r>
-        <w:rPr>
-          <w:rFonts w:ascii="Palatino Linotype" w:hAnsi="Palatino Linotype"/>
-          <w:sz w:val="20"/>
-          <w:szCs w:val="20"/>
-        </w:rPr>
-        <w:t>Make all reasonable effort to obtain and maintain employment.  Defendant shall report any change in employment status immediately.</w:t>
-      </w:r>
-      <w:r>
-        <w:rPr>
-          <w:rFonts w:ascii="Palatino Linotype" w:hAnsi="Palatino Linotype"/>
-          <w:sz w:val="20"/>
-          <w:szCs w:val="20"/>
-        </w:rPr>
-        <w:t xml:space="preserve"> </w:t>
-      </w:r>
-    </w:p>
-    <w:p>
-      <w:pPr>
-        <w:pStyle w:val="ListParagraph"/>
-        <w:widowControl/>
-        <w:numPr>
-          <w:ilvl w:val="0"/>
-          <w:numId w:val="2"/>
-        </w:numPr>
-        <w:autoSpaceDE/>
-        <w:autoSpaceDN/>
-        <w:adjustRightInd/>
-        <w:jc w:val="both"/>
-        <w:rPr>
-          <w:rFonts w:ascii="Palatino Linotype" w:hAnsi="Palatino Linotype"/>
-          <w:b/>
-          <w:bCs/>
-          <w:sz w:val="20"/>
-          <w:szCs w:val="20"/>
-        </w:rPr>
-      </w:pPr>
-      <w:r>
-        <w:rPr>
-          <w:rFonts w:ascii="Palatino Linotype" w:hAnsi="Palatino Linotype"/>
-          <w:sz w:val="20"/>
-          <w:szCs w:val="20"/>
-        </w:rPr>
-        <w:t>Submit to alcohol/drug testing at the request of community control or any other law enforcement officer.</w:t>
-      </w:r>
-    </w:p>
-    <w:p>
-      <w:pPr>
-        <w:pStyle w:val="ListParagraph"/>
-        <w:widowControl/>
-        <w:numPr>
-          <w:ilvl w:val="0"/>
-          <w:numId w:val="2"/>
-        </w:numPr>
-        <w:autoSpaceDE/>
-        <w:autoSpaceDN/>
-        <w:adjustRightInd/>
-        <w:jc w:val="both"/>
-        <w:rPr>
-          <w:rFonts w:ascii="Palatino Linotype" w:hAnsi="Palatino Linotype"/>
-          <w:b/>
-          <w:bCs/>
-          <w:sz w:val="20"/>
-          <w:szCs w:val="20"/>
-        </w:rPr>
-      </w:pPr>
-      <w:r>
-        <w:rPr>
-          <w:rFonts w:ascii="Palatino Linotype" w:hAnsi="Palatino Linotype"/>
-          <w:sz w:val="20"/>
-          <w:szCs w:val="20"/>
-        </w:rPr>
-        <w:t>Not possess/consume/purchase any alcoholic beverages or drugs of abuse.</w:t>
-      </w:r>
-    </w:p>
-    <w:p>
-      <w:pPr>
-        <w:widowControl/>
-        <w:autoSpaceDE/>
-        <w:autoSpaceDN/>
-        <w:adjustRightInd/>
-        <w:ind w:left="419"/>
-        <w:jc w:val="both"/>
-        <w:rPr>
-          <w:rFonts w:ascii="Palatino Linotype" w:hAnsi="Palatino Linotype"/>
-          <w:b/>
-          <w:bCs/>
-          <w:sz w:val="20"/>
-          <w:szCs w:val="20"/>
-        </w:rPr>
-      </w:pPr>
-    </w:p>
-    <w:p>
-      <w:pPr>
-        <w:widowControl/>
-        <w:autoSpaceDE/>
-        <w:autoSpaceDN/>
-        <w:adjustRightInd/>
-        <w:ind w:left="419"/>
-        <w:jc w:val="both"/>
-        <w:rPr>
-          <w:rFonts w:ascii="Palatino Linotype" w:hAnsi="Palatino Linotype"/>
-          <w:bCs/>
-          <w:sz w:val="20"/>
-          <w:szCs w:val="20"/>
-          <w:u w:val="single"/>
-        </w:rPr>
-      </w:pPr>
-      <w:r>
-        <w:rPr>
-          <w:rFonts w:ascii="Palatino Linotype" w:hAnsi="Palatino Linotype"/>
-          <w:bCs/>
-          <w:sz w:val="20"/>
-          <w:szCs w:val="20"/>
-          <w:u w:val="single"/>
-        </w:rPr>
-        <w:t>Additional Terms</w:t>
-      </w:r>
-      <w:r>
-        <w:rPr>
-          <w:rFonts w:ascii="Palatino Linotype" w:hAnsi="Palatino Linotype"/>
-          <w:sz w:val="20"/>
-          <w:szCs w:val="20"/>
-        </w:rPr>
-        <w:t xml:space="preserve"/>
-      </w:r>
-      <w:r>
-        <w:rPr>
-          <w:rFonts w:ascii="Palatino Linotype" w:hAnsi="Palatino Linotype"/>
-          <w:sz w:val="20"/>
-          <w:szCs w:val="20"/>
-        </w:rPr>
-        <w:t xml:space="preserve"/>
-      </w:r>
-      <w:r>
-        <w:rPr>
-          <w:rFonts w:ascii="Palatino Linotype" w:hAnsi="Palatino Linotype"/>
-          <w:sz w:val="20"/>
-          <w:szCs w:val="20"/>
-        </w:rPr>
-        <w:t xml:space="preserve">  </w:t>
-      </w:r>
-    </w:p>
-    <w:p>
-      <w:pPr>
-        <w:pStyle w:val="ListParagraph"/>
-        <w:widowControl/>
-        <w:numPr>
-          <w:ilvl w:val="0"/>
-          <w:numId w:val="2"/>
-        </w:numPr>
-        <w:autoSpaceDE/>
-        <w:autoSpaceDN/>
-        <w:adjustRightInd/>
-        <w:jc w:val="both"/>
-        <w:rPr>
-          <w:rFonts w:ascii="Palatino Linotype" w:hAnsi="Palatino Linotype"/>
-          <w:sz w:val="20"/>
-          <w:szCs w:val="20"/>
-        </w:rPr>
-      </w:pPr>
-      <w:r>
-        <w:rPr>
-          <w:rFonts w:ascii="Palatino Linotype" w:hAnsi="Palatino Linotype"/>
-          <w:bCs/>
-          <w:sz w:val="20"/>
-          <w:szCs w:val="20"/>
-        </w:rPr>
-        <w:t>Within 90 days provide proof of completion of</w:t>
-      </w:r>
-      <w:r>
-        <w:rPr>
-          <w:rFonts w:ascii="Palatino Linotype" w:hAnsi="Palatino Linotype"/>
-          <w:sz w:val="20"/>
-          <w:szCs w:val="20"/>
-        </w:rPr>
-        <w:t xml:space="preserve"> </w:t>
-      </w:r>
-      <w:r>
-        <w:rPr>
-          <w:rFonts w:ascii="Palatino Linotype" w:hAnsi="Palatino Linotype"/>
-          <w:bCs/>
-          <w:sz w:val="20"/>
-          <w:szCs w:val="20"/>
-        </w:rPr>
-        <w:t>a</w:t>
-      </w:r>
-      <w:r>
-        <w:rPr>
-          <w:rFonts w:ascii="Palatino Linotype" w:hAnsi="Palatino Linotype"/>
-          <w:bCs/>
-          <w:sz w:val="20"/>
-          <w:szCs w:val="20"/>
-        </w:rPr>
-        <w:t>n approved</w:t>
-      </w:r>
-      <w:r>
-        <w:rPr>
-          <w:rFonts w:ascii="Palatino Linotype" w:hAnsi="Palatino Linotype"/>
-          <w:bCs/>
-          <w:sz w:val="20"/>
-          <w:szCs w:val="20"/>
-        </w:rPr>
-        <w:t xml:space="preserve"> driver intervention program</w:t>
-      </w:r>
-      <w:r>
-        <w:rPr>
-          <w:rFonts w:ascii="Palatino Linotype" w:hAnsi="Palatino Linotype"/>
-          <w:bCs/>
-          <w:sz w:val="20"/>
-          <w:szCs w:val="20"/>
-        </w:rPr>
-        <w:t xml:space="preserve"> or serve 3 days in the Delaware County Jail</w:t>
-      </w:r>
-      <w:r>
-        <w:rPr>
-          <w:rFonts w:ascii="Palatino Linotype" w:hAnsi="Palatino Linotype"/>
-          <w:bCs/>
-          <w:sz w:val="20"/>
-          <w:szCs w:val="20"/>
-        </w:rPr>
-        <w:t xml:space="preserve">.</w:t>
-      </w:r>
-      <w:r>
-        <w:rPr>
-          <w:rFonts w:ascii="Palatino Linotype" w:hAnsi="Palatino Linotype"/>
-          <w:bCs/>
-          <w:sz w:val="20"/>
-          <w:szCs w:val="20"/>
-        </w:rPr>
-        <w:t xml:space="preserve"> </w:t>
-      </w:r>
-      <w:r>
-        <w:rPr>
-          <w:rFonts w:ascii="Palatino Linotype" w:hAnsi="Palatino Linotype"/>
-          <w:sz w:val="20"/>
-          <w:szCs w:val="20"/>
-        </w:rPr>
-        <w:t xml:space="preserve"/>
-      </w:r>
-      <w:r>
-        <w:rPr>
-          <w:rFonts w:ascii="Palatino Linotype" w:hAnsi="Palatino Linotype"/>
-          <w:sz w:val="20"/>
-          <w:szCs w:val="20"/>
-        </w:rPr>
-        <w:t xml:space="preserve"/>
-      </w:r>
-      <w:r>
-        <w:rPr>
-          <w:rFonts w:ascii="Palatino Linotype" w:hAnsi="Palatino Linotype"/>
-          <w:sz w:val="20"/>
-          <w:szCs w:val="20"/>
-        </w:rPr>
-        <w:t xml:space="preserve"/>
-      </w:r>
-      <w:r>
-        <w:rPr>
-          <w:rFonts w:ascii="Palatino Linotype" w:hAnsi="Palatino Linotype"/>
-          <w:sz w:val="20"/>
-          <w:szCs w:val="20"/>
-        </w:rPr>
-        <w:t xml:space="preserve"/>
-      </w:r>
-      <w:r>
-        <w:rPr>
-          <w:rFonts w:ascii="Palatino Linotype" w:hAnsi="Palatino Linotype"/>
-          <w:sz w:val="20"/>
-          <w:szCs w:val="20"/>
-        </w:rPr>
-        <w:t xml:space="preserve"/>
-      </w:r>
-      <w:r>
-        <w:rPr>
-          <w:rFonts w:ascii="Palatino Linotype" w:hAnsi="Palatino Linotype"/>
-          <w:sz w:val="20"/>
-          <w:szCs w:val="20"/>
-        </w:rPr>
-        <w:t xml:space="preserve"/>
-      </w:r>
-      <w:r>
-        <w:rPr>
-          <w:rFonts w:ascii="Palatino Linotype" w:hAnsi="Palatino Linotype"/>
-          <w:sz w:val="20"/>
-          <w:szCs w:val="20"/>
-        </w:rPr>
-        <w:t xml:space="preserve"/>
-      </w:r>
-      <w:r>
-        <w:rPr>
-          <w:rFonts w:ascii="Palatino Linotype" w:hAnsi="Palatino Linotype"/>
-          <w:sz w:val="20"/>
-          <w:szCs w:val="20"/>
-        </w:rPr>
-        <w:t xml:space="preserve"/>
-      </w:r>
-      <w:r>
-        <w:rPr>
-          <w:rFonts w:ascii="Palatino Linotype" w:hAnsi="Palatino Linotype"/>
-          <w:sz w:val="20"/>
-          <w:szCs w:val="20"/>
-        </w:rPr>
-        <w:t xml:space="preserve"/>
-      </w:r>
-      <w:r>
-        <w:rPr>
-          <w:rFonts w:ascii="Palatino Linotype" w:hAnsi="Palatino Linotype"/>
-          <w:sz w:val="20"/>
-          <w:szCs w:val="20"/>
-        </w:rPr>
-        <w:t xml:space="preserve"/>
       </w:r>
       <w:r>
         <w:rPr>
@@ -3775,30 +3064,6 @@
           <w:szCs w:val="16"/>
         </w:rPr>
       </w:pPr>
-      <w:r>
-        <w:rPr>
-          <w:rFonts w:ascii="Palatino Linotype" w:hAnsi="Palatino Linotype"/>
-          <w:sz w:val="16"/>
-          <w:szCs w:val="16"/>
-        </w:rPr>
-        <w:t xml:space="preserve">Community Control: PS    </w:t>
-      </w:r>
-      <w:r>
-        <w:rPr>
-          <w:rFonts w:ascii="Palatino Linotype" w:hAnsi="Palatino Linotype"/>
-          <w:sz w:val="16"/>
-          <w:szCs w:val="16"/>
-        </w:rPr>
-        <w:t>EM;</w:t>
-      </w:r>
-      <w:r>
-        <w:rPr>
-          <w:rFonts w:ascii="Palatino Linotype" w:hAnsi="Palatino Linotype"/>
-          <w:sz w:val="16"/>
-          <w:szCs w:val="16"/>
-        </w:rPr>
-        <w:t xml:space="preserve"> </w:t>
-      </w:r>
       <w:r>
         <w:rPr>
           <w:rFonts w:ascii="Palatino Linotype" w:hAnsi="Palatino Linotype"/>
@@ -4271,7 +3536,7 @@
   <w:abstractNum w:abstractNumId="1" w15:restartNumberingAfterBreak="0">
     <w:nsid w:val="279660C9"/>
     <w:multiLevelType w:val="hybridMultilevel"/>
-    <w:tmpl w:val="672ECC5E"/>
+    <w:tmpl w:val="05247724"/>
     <w:lvl w:ilvl="0" w:tplc="04090001">
       <w:start w:val="1"/>
       <w:numFmt w:val="bullet"/>

</xml_diff>

<commit_message>
Fixed Degree boxes on Add and Amend charge.
</commit_message>
<xml_diff>
--- a/resources/Saved/21TRC08418_Crim_Traffic Judgment Entry.docx
+++ b/resources/Saved/21TRC08418_Crim_Traffic Judgment Entry.docx
@@ -606,7 +606,7 @@
           <w:sz w:val="20"/>
           <w:szCs w:val="20"/>
         </w:rPr>
-        <w:t xml:space="preserve"> on March 15, 2022.</w:t>
+        <w:t xml:space="preserve"> on March 16, 2022.</w:t>
       </w:r>
       <w:r>
         <w:rPr>
@@ -624,6 +624,60 @@
           <w:szCs w:val="20"/>
         </w:rPr>
         <w:t xml:space="preserve">Defendant waived right to counsel. </w:t>
+      </w:r>
+      <w:r>
+        <w:rPr>
+          <w:rFonts w:ascii="Palatino Linotype" w:hAnsi="Palatino Linotype"/>
+          <w:bCs/>
+          <w:sz w:val="20"/>
+          <w:szCs w:val="20"/>
+        </w:rPr>
+        <w:t xml:space="preserve">Counsel for the State of Ohio made a motion to amend the cha</w:t>
+      </w:r>
+      <w:r>
+        <w:rPr>
+          <w:rFonts w:ascii="Palatino Linotype" w:hAnsi="Palatino Linotype"/>
+          <w:bCs/>
+          <w:sz w:val="20"/>
+          <w:szCs w:val="20"/>
+        </w:rPr>
+        <w:t>rge(s) in the case.</w:t>
+      </w:r>
+      <w:r>
+        <w:rPr>
+          <w:rFonts w:ascii="Palatino Linotype" w:hAnsi="Palatino Linotype"/>
+          <w:bCs/>
+          <w:sz w:val="20"/>
+          <w:szCs w:val="20"/>
+        </w:rPr>
+        <w:t xml:space="preserve"> The Court found the amendment did not alter the name or identi</w:t>
+      </w:r>
+      <w:r>
+        <w:rPr>
+          <w:rFonts w:ascii="Palatino Linotype" w:hAnsi="Palatino Linotype"/>
+          <w:bCs/>
+          <w:sz w:val="20"/>
+          <w:szCs w:val="20"/>
+        </w:rPr>
+        <w:t>t</w:t>
+      </w:r>
+      <w:r>
+        <w:rPr>
+          <w:rFonts w:ascii="Palatino Linotype" w:hAnsi="Palatino Linotype"/>
+          <w:bCs/>
+          <w:sz w:val="20"/>
+          <w:szCs w:val="20"/>
+        </w:rPr>
+        <w:t xml:space="preserve">y of the offense and the motion is Granted.</w:t>
+      </w:r>
+      <w:r>
+        <w:rPr>
+          <w:rFonts w:ascii="Palatino Linotype" w:hAnsi="Palatino Linotype"/>
+          <w:bCs/>
+          <w:sz w:val="20"/>
+          <w:szCs w:val="20"/>
+        </w:rPr>
+        <w:t xml:space="preserve"> The charge(s) of OVI Alcohol / Drugs 1st is amended to Physical Control.</w:t>
       </w:r>
       <w:r>
         <w:rPr>
@@ -792,10 +846,6 @@
           <w:szCs w:val="20"/>
         </w:rPr>
         <w:t xml:space="preserve"/>
-        <w:br/>
-        <w:t xml:space="preserve"/>
-        <w:br/>
-        <w:t xml:space="preserve">The Court informed the Defendant that 18 U.S.C § 922(g)(9) prohibits the Defendant from shipping, transporting, purchasing, possessing or owning a firearm or ammunition.</w:t>
       </w:r>
     </w:p>
     <w:p>
@@ -976,7 +1026,7 @@
                 <w:szCs w:val="20"/>
               </w:rPr>
               <w:lastRenderedPageBreak/>
-              <w:t xml:space="preserve">OVI Alcohol / Drugs 1st</w:t>
+              <w:t xml:space="preserve">OVI Alcohol / Drugs 1st - AMENDED to Physical Control</w:t>
             </w:r>
           </w:p>
         </w:tc>
@@ -1133,7 +1183,7 @@
                 <w:sz w:val="20"/>
                 <w:szCs w:val="20"/>
               </w:rPr>
-              <w:t xml:space="preserve">4511.19A1A*</w:t>
+              <w:t xml:space="preserve">4511.194</w:t>
             </w:r>
           </w:p>
         </w:tc>
@@ -1371,7 +1421,7 @@
                 <w:sz w:val="20"/>
                 <w:szCs w:val="20"/>
               </w:rPr>
-              <w:t xml:space="preserve">No Contest</w:t>
+              <w:t xml:space="preserve">Dismissed</w:t>
             </w:r>
           </w:p>
         </w:tc>
@@ -1409,7 +1459,7 @@
                 <w:sz w:val="20"/>
                 <w:szCs w:val="20"/>
               </w:rPr>
-              <w:t xml:space="preserve">No Contest</w:t>
+              <w:t xml:space="preserve">Dismissed</w:t>
             </w:r>
           </w:p>
         </w:tc>
@@ -1447,7 +1497,7 @@
                 <w:sz w:val="20"/>
                 <w:szCs w:val="20"/>
               </w:rPr>
-              <w:t xml:space="preserve">No Contest</w:t>
+              <w:t xml:space="preserve">Guilty</w:t>
             </w:r>
           </w:p>
         </w:tc>
@@ -1528,7 +1578,7 @@
                 <w:sz w:val="20"/>
                 <w:szCs w:val="20"/>
               </w:rPr>
-              <w:t xml:space="preserve">Guilty</w:t>
+              <w:t xml:space="preserve"/>
             </w:r>
           </w:p>
         </w:tc>
@@ -1566,7 +1616,7 @@
                 <w:sz w:val="20"/>
                 <w:szCs w:val="20"/>
               </w:rPr>
-              <w:t xml:space="preserve">Guilty</w:t>
+              <w:t xml:space="preserve"/>
             </w:r>
           </w:p>
         </w:tc>
@@ -1685,7 +1735,7 @@
                 <w:sz w:val="20"/>
                 <w:szCs w:val="20"/>
               </w:rPr>
-              <w:t xml:space="preserve">$ 0</w:t>
+              <w:t xml:space="preserve"> </w:t>
             </w:r>
           </w:p>
         </w:tc>
@@ -1723,7 +1773,7 @@
                 <w:sz w:val="20"/>
                 <w:szCs w:val="20"/>
               </w:rPr>
-              <w:t xml:space="preserve">$ 0</w:t>
+              <w:t xml:space="preserve"> </w:t>
             </w:r>
           </w:p>
         </w:tc>
@@ -1862,7 +1912,7 @@
                 <w:sz w:val="20"/>
                 <w:szCs w:val="20"/>
               </w:rPr>
-              <w:t xml:space="preserve">$ 0</w:t>
+              <w:t xml:space="preserve"> </w:t>
             </w:r>
           </w:p>
         </w:tc>
@@ -1900,7 +1950,7 @@
                 <w:sz w:val="20"/>
                 <w:szCs w:val="20"/>
               </w:rPr>
-              <w:t xml:space="preserve">$ 0</w:t>
+              <w:t xml:space="preserve"> </w:t>
             </w:r>
           </w:p>
         </w:tc>
@@ -2019,7 +2069,7 @@
                 <w:sz w:val="20"/>
                 <w:szCs w:val="20"/>
               </w:rPr>
-              <w:t xml:space="preserve">None</w:t>
+              <w:t xml:space="preserve"> </w:t>
             </w:r>
           </w:p>
         </w:tc>
@@ -2057,7 +2107,7 @@
                 <w:sz w:val="20"/>
                 <w:szCs w:val="20"/>
               </w:rPr>
-              <w:t xml:space="preserve">None</w:t>
+              <w:t xml:space="preserve"> </w:t>
             </w:r>
           </w:p>
         </w:tc>
@@ -2196,7 +2246,7 @@
                 <w:sz w:val="20"/>
                 <w:szCs w:val="20"/>
               </w:rPr>
-              <w:t xml:space="preserve">None</w:t>
+              <w:t xml:space="preserve"> </w:t>
             </w:r>
           </w:p>
         </w:tc>
@@ -2234,7 +2284,7 @@
                 <w:sz w:val="20"/>
                 <w:szCs w:val="20"/>
               </w:rPr>
-              <w:t xml:space="preserve">None</w:t>
+              <w:t xml:space="preserve"> </w:t>
             </w:r>
           </w:p>
         </w:tc>
@@ -2539,7 +2589,7 @@
           <w:sz w:val="20"/>
           <w:szCs w:val="20"/>
         </w:rPr>
-        <w:t xml:space="preserve">March 15, 2022</w:t>
+        <w:t xml:space="preserve">March 16, 2022</w:t>
       </w:r>
       <w:r>
         <w:rPr>
@@ -2660,51 +2710,6 @@
           <w:szCs w:val="20"/>
         </w:rPr>
         <w:t xml:space="preserve"/>
-      </w:r>
-      <w:r>
-        <w:rPr>
-          <w:rFonts w:ascii="Palatino Linotype" w:hAnsi="Palatino Linotype"/>
-          <w:sz w:val="20"/>
-          <w:szCs w:val="20"/>
-        </w:rPr>
-        <w:t xml:space="preserve"/>
-      </w:r>
-      <w:r>
-        <w:rPr>
-          <w:rFonts w:ascii="Palatino Linotype" w:hAnsi="Palatino Linotype"/>
-          <w:sz w:val="20"/>
-          <w:szCs w:val="20"/>
-        </w:rPr>
-        <w:t xml:space="preserve"/>
-        <w:br/>
-        <w:t xml:space="preserve"/>
-      </w:r>
-    </w:p>
-    <w:p>
-      <w:pPr>
-        <w:jc w:val="both"/>
-        <w:rPr>
-          <w:rFonts w:ascii="Palatino Linotype" w:hAnsi="Palatino Linotype"/>
-          <w:sz w:val="20"/>
-          <w:szCs w:val="20"/>
-        </w:rPr>
-      </w:pPr>
-      <w:r>
-        <w:rPr>
-          <w:rFonts w:ascii="Palatino Linotype" w:hAnsi="Palatino Linotype"/>
-          <w:b/>
-          <w:sz w:val="20"/>
-          <w:szCs w:val="20"/>
-        </w:rPr>
-        <w:t xml:space="preserve">Victim Notification.</w:t>
-      </w:r>
-      <w:r>
-        <w:rPr>
-          <w:rFonts w:ascii="Palatino Linotype" w:hAnsi="Palatino Linotype"/>
-          <w:sz w:val="20"/>
-          <w:szCs w:val="20"/>
-        </w:rPr>
-        <w:t xml:space="preserve"> </w:t>
       </w:r>
       <w:r>
         <w:rPr>

</xml_diff>

<commit_message>
Fixed All plea buttons bug where ignored dismissed checkbox.
</commit_message>
<xml_diff>
--- a/resources/Saved/21TRC08418_Crim_Traffic Judgment Entry.docx
+++ b/resources/Saved/21TRC08418_Crim_Traffic Judgment Entry.docx
@@ -519,14 +519,6 @@
         </w:rPr>
         <w:t xml:space="preserve"/>
       </w:r>
-      <w:r>
-        <w:rPr>
-          <w:rFonts w:ascii="Palatino Linotype" w:hAnsi="Palatino Linotype"/>
-          <w:sz w:val="20"/>
-          <w:szCs w:val="20"/>
-        </w:rPr>
-        <w:tab/>
-      </w:r>
     </w:p>
     <w:p>
       <w:pPr>
@@ -623,7 +615,7 @@
           <w:sz w:val="20"/>
           <w:szCs w:val="20"/>
         </w:rPr>
-        <w:t xml:space="preserve">Defendant waived right to counsel. </w:t>
+        <w:t xml:space="preserve">Defendant waived right to counsel.</w:t>
       </w:r>
       <w:r>
         <w:rPr>
@@ -632,7 +624,7 @@
           <w:sz w:val="20"/>
           <w:szCs w:val="20"/>
         </w:rPr>
-        <w:t xml:space="preserve">Counsel for the State of Ohio made a motion to amend the cha</w:t>
+        <w:t xml:space="preserve"> </w:t>
       </w:r>
       <w:r>
         <w:rPr>
@@ -641,43 +633,7 @@
           <w:sz w:val="20"/>
           <w:szCs w:val="20"/>
         </w:rPr>
-        <w:t>rge(s) in the case.</w:t>
-      </w:r>
-      <w:r>
-        <w:rPr>
-          <w:rFonts w:ascii="Palatino Linotype" w:hAnsi="Palatino Linotype"/>
-          <w:bCs/>
-          <w:sz w:val="20"/>
-          <w:szCs w:val="20"/>
-        </w:rPr>
-        <w:t xml:space="preserve"> The Court found the amendment did not alter the name or identi</w:t>
-      </w:r>
-      <w:r>
-        <w:rPr>
-          <w:rFonts w:ascii="Palatino Linotype" w:hAnsi="Palatino Linotype"/>
-          <w:bCs/>
-          <w:sz w:val="20"/>
-          <w:szCs w:val="20"/>
-        </w:rPr>
-        <w:t>t</w:t>
-      </w:r>
-      <w:r>
-        <w:rPr>
-          <w:rFonts w:ascii="Palatino Linotype" w:hAnsi="Palatino Linotype"/>
-          <w:bCs/>
-          <w:sz w:val="20"/>
-          <w:szCs w:val="20"/>
-        </w:rPr>
-        <w:t xml:space="preserve">y of the offense and the motion is Granted.</w:t>
-      </w:r>
-      <w:r>
-        <w:rPr>
-          <w:rFonts w:ascii="Palatino Linotype" w:hAnsi="Palatino Linotype"/>
-          <w:bCs/>
-          <w:sz w:val="20"/>
-          <w:szCs w:val="20"/>
-        </w:rPr>
-        <w:t xml:space="preserve"> The charge(s) of OVI Alcohol / Drugs 1st is amended to Physical Control.</w:t>
+        <w:t xml:space="preserve"/>
       </w:r>
       <w:r>
         <w:rPr>
@@ -839,18 +795,9 @@
         </w:rPr>
         <w:t xml:space="preserve"/>
       </w:r>
-      <w:r>
-        <w:rPr>
-          <w:rFonts w:ascii="Palatino Linotype" w:hAnsi="Palatino Linotype"/>
-          <w:sz w:val="20"/>
-          <w:szCs w:val="20"/>
-        </w:rPr>
-        <w:t xml:space="preserve"/>
-      </w:r>
     </w:p>
     <w:p>
       <w:pPr>
-        <w:jc w:val="both"/>
         <w:rPr>
           <w:rFonts w:ascii="Palatino Linotype" w:hAnsi="Palatino Linotype"/>
           <w:sz w:val="20"/>
@@ -866,7 +813,7 @@
         <w:tblLook w:val="04A0" w:firstRow="1" w:lastRow="0" w:firstColumn="1" w:lastColumn="0" w:noHBand="0" w:noVBand="1"/>
       </w:tblPr>
       <w:tblGrid>
-        <w:gridCol w:w="2182"/>
+        <w:gridCol w:w="1801"/>
         <w:gridCol w:w="1559"/>
         <w:gridCol w:w="3289"/>
         <w:gridCol w:w="1632"/>
@@ -877,7 +824,7 @@
         </w:trPr>
         <w:tc>
           <w:tcPr>
-            <w:tcW w:w="2182" w:type="dxa"/>
+            <w:tcW w:w="1801" w:type="dxa"/>
           </w:tcPr>
           <w:p>
             <w:pPr>
@@ -1026,7 +973,7 @@
                 <w:szCs w:val="20"/>
               </w:rPr>
               <w:lastRenderedPageBreak/>
-              <w:t xml:space="preserve">OVI Alcohol / Drugs 1st - AMENDED to Physical Control</w:t>
+              <w:t xml:space="preserve">OVI Alcohol / Drugs 1st</w:t>
             </w:r>
           </w:p>
         </w:tc>
@@ -1037,7 +984,7 @@
         </w:trPr>
         <w:tc>
           <w:tcPr>
-            <w:tcW w:w="2182" w:type="dxa"/>
+            <w:tcW w:w="1801" w:type="dxa"/>
           </w:tcPr>
           <w:p>
             <w:pPr>
@@ -1183,7 +1130,7 @@
                 <w:sz w:val="20"/>
                 <w:szCs w:val="20"/>
               </w:rPr>
-              <w:t xml:space="preserve">4511.194</w:t>
+              <w:t xml:space="preserve">4511.19A1A*</w:t>
             </w:r>
           </w:p>
         </w:tc>
@@ -1194,7 +1141,7 @@
         </w:trPr>
         <w:tc>
           <w:tcPr>
-            <w:tcW w:w="2182" w:type="dxa"/>
+            <w:tcW w:w="1801" w:type="dxa"/>
           </w:tcPr>
           <w:p>
             <w:pPr>
@@ -1351,7 +1298,7 @@
         </w:trPr>
         <w:tc>
           <w:tcPr>
-            <w:tcW w:w="2182" w:type="dxa"/>
+            <w:tcW w:w="1801" w:type="dxa"/>
           </w:tcPr>
           <w:p>
             <w:pPr>
@@ -1421,7 +1368,7 @@
                 <w:sz w:val="20"/>
                 <w:szCs w:val="20"/>
               </w:rPr>
-              <w:t xml:space="preserve">Dismissed</w:t>
+              <w:t xml:space="preserve">Guilty</w:t>
             </w:r>
           </w:p>
         </w:tc>
@@ -1459,7 +1406,7 @@
                 <w:sz w:val="20"/>
                 <w:szCs w:val="20"/>
               </w:rPr>
-              <w:t xml:space="preserve">Dismissed</w:t>
+              <w:t xml:space="preserve">Guilty</w:t>
             </w:r>
           </w:p>
         </w:tc>
@@ -1508,7 +1455,7 @@
         </w:trPr>
         <w:tc>
           <w:tcPr>
-            <w:tcW w:w="2182" w:type="dxa"/>
+            <w:tcW w:w="1801" w:type="dxa"/>
           </w:tcPr>
           <w:p>
             <w:pPr>
@@ -1578,7 +1525,7 @@
                 <w:sz w:val="20"/>
                 <w:szCs w:val="20"/>
               </w:rPr>
-              <w:t xml:space="preserve"/>
+              <w:t xml:space="preserve">Guilty</w:t>
             </w:r>
           </w:p>
         </w:tc>
@@ -1616,7 +1563,7 @@
                 <w:sz w:val="20"/>
                 <w:szCs w:val="20"/>
               </w:rPr>
-              <w:t xml:space="preserve"/>
+              <w:t xml:space="preserve">Guilty</w:t>
             </w:r>
           </w:p>
         </w:tc>
@@ -1665,7 +1612,7 @@
         </w:trPr>
         <w:tc>
           <w:tcPr>
-            <w:tcW w:w="2182" w:type="dxa"/>
+            <w:tcW w:w="1801" w:type="dxa"/>
           </w:tcPr>
           <w:p>
             <w:pPr>
@@ -1735,7 +1682,7 @@
                 <w:sz w:val="20"/>
                 <w:szCs w:val="20"/>
               </w:rPr>
-              <w:t xml:space="preserve"> </w:t>
+              <w:t xml:space="preserve">$ 0</w:t>
             </w:r>
           </w:p>
         </w:tc>
@@ -1773,7 +1720,7 @@
                 <w:sz w:val="20"/>
                 <w:szCs w:val="20"/>
               </w:rPr>
-              <w:t xml:space="preserve"> </w:t>
+              <w:t xml:space="preserve">$ 0</w:t>
             </w:r>
           </w:p>
         </w:tc>
@@ -1822,7 +1769,7 @@
         </w:trPr>
         <w:tc>
           <w:tcPr>
-            <w:tcW w:w="2182" w:type="dxa"/>
+            <w:tcW w:w="1801" w:type="dxa"/>
           </w:tcPr>
           <w:p>
             <w:pPr>
@@ -1912,7 +1859,7 @@
                 <w:sz w:val="20"/>
                 <w:szCs w:val="20"/>
               </w:rPr>
-              <w:t xml:space="preserve"> </w:t>
+              <w:t xml:space="preserve">$ 0</w:t>
             </w:r>
           </w:p>
         </w:tc>
@@ -1950,7 +1897,7 @@
                 <w:sz w:val="20"/>
                 <w:szCs w:val="20"/>
               </w:rPr>
-              <w:t xml:space="preserve"> </w:t>
+              <w:t xml:space="preserve">$ 0</w:t>
             </w:r>
           </w:p>
         </w:tc>
@@ -1993,390 +1940,19 @@
           </w:p>
         </w:tc>
       </w:tr>
-      <w:tr>
-        <w:trPr>
-          <w:jc w:val="center"/>
-        </w:trPr>
-        <w:tc>
-          <w:tcPr>
-            <w:tcW w:w="2182" w:type="dxa"/>
-          </w:tcPr>
-          <w:p>
-            <w:pPr>
-              <w:tabs>
-                <w:tab w:val="left" w:pos="-1080"/>
-                <w:tab w:val="left" w:pos="-720"/>
-                <w:tab w:val="left" w:pos="0"/>
-                <w:tab w:val="left" w:pos="720"/>
-                <w:tab w:val="left" w:pos="1440"/>
-                <w:tab w:val="left" w:pos="2160"/>
-                <w:tab w:val="left" w:pos="2880"/>
-                <w:tab w:val="left" w:pos="3600"/>
-                <w:tab w:val="left" w:pos="4320"/>
-                <w:tab w:val="left" w:pos="4680"/>
-              </w:tabs>
-              <w:rPr>
-                <w:rFonts w:ascii="Palatino Linotype" w:hAnsi="Palatino Linotype"/>
-                <w:b/>
-                <w:bCs/>
-                <w:sz w:val="20"/>
-                <w:szCs w:val="20"/>
-              </w:rPr>
-            </w:pPr>
-            <w:r>
-              <w:rPr>
-                <w:rFonts w:ascii="Palatino Linotype" w:hAnsi="Palatino Linotype"/>
-                <w:b/>
-                <w:bCs/>
-                <w:sz w:val="20"/>
-                <w:szCs w:val="20"/>
-              </w:rPr>
-              <w:t>Jail Days</w:t>
-            </w:r>
-          </w:p>
-        </w:tc>
-        <w:tc>
-          <w:tcPr>
-            <w:tcW w:w="3289" w:type="dxa"/>
-          </w:tcPr>
-          <w:p>
-            <w:pPr>
-              <w:tabs>
-                <w:tab w:val="left" w:pos="-1080"/>
-                <w:tab w:val="left" w:pos="-720"/>
-                <w:tab w:val="left" w:pos="0"/>
-                <w:tab w:val="left" w:pos="720"/>
-                <w:tab w:val="left" w:pos="1440"/>
-                <w:tab w:val="left" w:pos="2160"/>
-                <w:tab w:val="left" w:pos="2880"/>
-                <w:tab w:val="left" w:pos="3600"/>
-                <w:tab w:val="left" w:pos="4320"/>
-                <w:tab w:val="left" w:pos="4680"/>
-              </w:tabs>
-              <w:rPr>
-                <w:rFonts w:ascii="Palatino Linotype" w:hAnsi="Palatino Linotype"/>
-                <w:b/>
-                <w:bCs/>
-                <w:sz w:val="20"/>
-                <w:szCs w:val="20"/>
-              </w:rPr>
-            </w:pPr>
-            <w:r>
-              <w:rPr>
-                <w:rFonts w:ascii="Palatino Linotype" w:hAnsi="Palatino Linotype"/>
-                <w:b/>
-                <w:bCs/>
-                <w:sz w:val="20"/>
-                <w:szCs w:val="20"/>
-              </w:rPr>
-              <w:t xml:space="preserve"> </w:t>
-            </w:r>
-          </w:p>
-        </w:tc>
-        <w:tc>
-          <w:tcPr>
-            <w:tcW w:w="3289" w:type="dxa"/>
-          </w:tcPr>
-          <w:p>
-            <w:pPr>
-              <w:tabs>
-                <w:tab w:val="left" w:pos="-1080"/>
-                <w:tab w:val="left" w:pos="-720"/>
-                <w:tab w:val="left" w:pos="0"/>
-                <w:tab w:val="left" w:pos="720"/>
-                <w:tab w:val="left" w:pos="1440"/>
-                <w:tab w:val="left" w:pos="2160"/>
-                <w:tab w:val="left" w:pos="2880"/>
-                <w:tab w:val="left" w:pos="3600"/>
-                <w:tab w:val="left" w:pos="4320"/>
-                <w:tab w:val="left" w:pos="4680"/>
-              </w:tabs>
-              <w:rPr>
-                <w:rFonts w:ascii="Palatino Linotype" w:hAnsi="Palatino Linotype"/>
-                <w:b/>
-                <w:bCs/>
-                <w:sz w:val="20"/>
-                <w:szCs w:val="20"/>
-              </w:rPr>
-            </w:pPr>
-            <w:r>
-              <w:rPr>
-                <w:rFonts w:ascii="Palatino Linotype" w:hAnsi="Palatino Linotype"/>
-                <w:b/>
-                <w:bCs/>
-                <w:sz w:val="20"/>
-                <w:szCs w:val="20"/>
-              </w:rPr>
-              <w:t xml:space="preserve"> </w:t>
-            </w:r>
-          </w:p>
-        </w:tc>
-        <w:tc>
-          <w:tcPr>
-            <w:tcW w:w="3289" w:type="dxa"/>
-          </w:tcPr>
-          <w:p>
-            <w:pPr>
-              <w:tabs>
-                <w:tab w:val="left" w:pos="-1080"/>
-                <w:tab w:val="left" w:pos="-720"/>
-                <w:tab w:val="left" w:pos="0"/>
-                <w:tab w:val="left" w:pos="720"/>
-                <w:tab w:val="left" w:pos="1440"/>
-                <w:tab w:val="left" w:pos="2160"/>
-                <w:tab w:val="left" w:pos="2880"/>
-                <w:tab w:val="left" w:pos="3600"/>
-                <w:tab w:val="left" w:pos="4320"/>
-                <w:tab w:val="left" w:pos="4680"/>
-              </w:tabs>
-              <w:rPr>
-                <w:rFonts w:ascii="Palatino Linotype" w:hAnsi="Palatino Linotype"/>
-                <w:b/>
-                <w:bCs/>
-                <w:sz w:val="20"/>
-                <w:szCs w:val="20"/>
-              </w:rPr>
-            </w:pPr>
-            <w:r>
-              <w:rPr>
-                <w:rFonts w:ascii="Palatino Linotype" w:hAnsi="Palatino Linotype"/>
-                <w:b/>
-                <w:bCs/>
-                <w:sz w:val="20"/>
-                <w:szCs w:val="20"/>
-              </w:rPr>
-              <w:t xml:space="preserve">None</w:t>
-            </w:r>
-          </w:p>
-        </w:tc>
-      </w:tr>
-      <w:tr>
-        <w:trPr>
-          <w:jc w:val="center"/>
-        </w:trPr>
-        <w:tc>
-          <w:tcPr>
-            <w:tcW w:w="2182" w:type="dxa"/>
-          </w:tcPr>
-          <w:p>
-            <w:pPr>
-              <w:tabs>
-                <w:tab w:val="left" w:pos="-1080"/>
-                <w:tab w:val="left" w:pos="-720"/>
-                <w:tab w:val="left" w:pos="0"/>
-                <w:tab w:val="left" w:pos="720"/>
-                <w:tab w:val="left" w:pos="1440"/>
-                <w:tab w:val="left" w:pos="2160"/>
-                <w:tab w:val="left" w:pos="2880"/>
-                <w:tab w:val="left" w:pos="3600"/>
-                <w:tab w:val="left" w:pos="4320"/>
-                <w:tab w:val="left" w:pos="4680"/>
-              </w:tabs>
-              <w:rPr>
-                <w:rFonts w:ascii="Palatino Linotype" w:hAnsi="Palatino Linotype"/>
-                <w:b/>
-                <w:bCs/>
-                <w:sz w:val="20"/>
-                <w:szCs w:val="20"/>
-              </w:rPr>
-            </w:pPr>
-            <w:r>
-              <w:rPr>
-                <w:rFonts w:ascii="Palatino Linotype" w:hAnsi="Palatino Linotype"/>
-                <w:b/>
-                <w:bCs/>
-                <w:sz w:val="20"/>
-                <w:szCs w:val="20"/>
-              </w:rPr>
-              <w:t>Jail Days</w:t>
-            </w:r>
-            <w:r>
-              <w:rPr>
-                <w:rFonts w:ascii="Palatino Linotype" w:hAnsi="Palatino Linotype"/>
-                <w:b/>
-                <w:bCs/>
-                <w:sz w:val="20"/>
-                <w:szCs w:val="20"/>
-              </w:rPr>
-              <w:t xml:space="preserve"> </w:t>
-            </w:r>
-            <w:r>
-              <w:rPr>
-                <w:rFonts w:ascii="Palatino Linotype" w:hAnsi="Palatino Linotype"/>
-                <w:b/>
-                <w:bCs/>
-                <w:sz w:val="20"/>
-                <w:szCs w:val="20"/>
-              </w:rPr>
-              <w:t>Suspended</w:t>
-            </w:r>
-          </w:p>
-        </w:tc>
-        <w:tc>
-          <w:tcPr>
-            <w:tcW w:w="3289" w:type="dxa"/>
-          </w:tcPr>
-          <w:p>
-            <w:pPr>
-              <w:tabs>
-                <w:tab w:val="left" w:pos="-1080"/>
-                <w:tab w:val="left" w:pos="-720"/>
-                <w:tab w:val="left" w:pos="0"/>
-                <w:tab w:val="left" w:pos="720"/>
-                <w:tab w:val="left" w:pos="1440"/>
-                <w:tab w:val="left" w:pos="2160"/>
-                <w:tab w:val="left" w:pos="2880"/>
-                <w:tab w:val="left" w:pos="3600"/>
-                <w:tab w:val="left" w:pos="4320"/>
-                <w:tab w:val="left" w:pos="4680"/>
-              </w:tabs>
-              <w:rPr>
-                <w:rFonts w:ascii="Palatino Linotype" w:hAnsi="Palatino Linotype"/>
-                <w:b/>
-                <w:bCs/>
-                <w:sz w:val="20"/>
-                <w:szCs w:val="20"/>
-              </w:rPr>
-            </w:pPr>
-            <w:r>
-              <w:rPr>
-                <w:rFonts w:ascii="Palatino Linotype" w:hAnsi="Palatino Linotype"/>
-                <w:b/>
-                <w:bCs/>
-                <w:sz w:val="20"/>
-                <w:szCs w:val="20"/>
-              </w:rPr>
-              <w:t xml:space="preserve"> </w:t>
-            </w:r>
-          </w:p>
-        </w:tc>
-        <w:tc>
-          <w:tcPr>
-            <w:tcW w:w="3289" w:type="dxa"/>
-          </w:tcPr>
-          <w:p>
-            <w:pPr>
-              <w:tabs>
-                <w:tab w:val="left" w:pos="-1080"/>
-                <w:tab w:val="left" w:pos="-720"/>
-                <w:tab w:val="left" w:pos="0"/>
-                <w:tab w:val="left" w:pos="720"/>
-                <w:tab w:val="left" w:pos="1440"/>
-                <w:tab w:val="left" w:pos="2160"/>
-                <w:tab w:val="left" w:pos="2880"/>
-                <w:tab w:val="left" w:pos="3600"/>
-                <w:tab w:val="left" w:pos="4320"/>
-                <w:tab w:val="left" w:pos="4680"/>
-              </w:tabs>
-              <w:rPr>
-                <w:rFonts w:ascii="Palatino Linotype" w:hAnsi="Palatino Linotype"/>
-                <w:b/>
-                <w:bCs/>
-                <w:sz w:val="20"/>
-                <w:szCs w:val="20"/>
-              </w:rPr>
-            </w:pPr>
-            <w:r>
-              <w:rPr>
-                <w:rFonts w:ascii="Palatino Linotype" w:hAnsi="Palatino Linotype"/>
-                <w:b/>
-                <w:bCs/>
-                <w:sz w:val="20"/>
-                <w:szCs w:val="20"/>
-              </w:rPr>
-              <w:t xml:space="preserve"> </w:t>
-            </w:r>
-          </w:p>
-        </w:tc>
-        <w:tc>
-          <w:tcPr>
-            <w:tcW w:w="3289" w:type="dxa"/>
-          </w:tcPr>
-          <w:p>
-            <w:pPr>
-              <w:tabs>
-                <w:tab w:val="left" w:pos="-1080"/>
-                <w:tab w:val="left" w:pos="-720"/>
-                <w:tab w:val="left" w:pos="0"/>
-                <w:tab w:val="left" w:pos="720"/>
-                <w:tab w:val="left" w:pos="1440"/>
-                <w:tab w:val="left" w:pos="2160"/>
-                <w:tab w:val="left" w:pos="2880"/>
-                <w:tab w:val="left" w:pos="3600"/>
-                <w:tab w:val="left" w:pos="4320"/>
-                <w:tab w:val="left" w:pos="4680"/>
-              </w:tabs>
-              <w:rPr>
-                <w:rFonts w:ascii="Palatino Linotype" w:hAnsi="Palatino Linotype"/>
-                <w:b/>
-                <w:bCs/>
-                <w:sz w:val="20"/>
-                <w:szCs w:val="20"/>
-              </w:rPr>
-            </w:pPr>
-            <w:r>
-              <w:rPr>
-                <w:rFonts w:ascii="Palatino Linotype" w:hAnsi="Palatino Linotype"/>
-                <w:b/>
-                <w:bCs/>
-                <w:sz w:val="20"/>
-                <w:szCs w:val="20"/>
-              </w:rPr>
-              <w:t xml:space="preserve">None</w:t>
-            </w:r>
-          </w:p>
-        </w:tc>
-      </w:tr>
     </w:tbl>
     <w:p>
       <w:pPr>
+        <w:spacing w:line="276" w:lineRule="auto"/>
         <w:jc w:val="both"/>
         <w:rPr>
           <w:rFonts w:ascii="Palatino Linotype" w:hAnsi="Palatino Linotype"/>
+          <w:b/>
+          <w:bCs/>
           <w:sz w:val="20"/>
           <w:szCs w:val="20"/>
         </w:rPr>
       </w:pPr>
-      <w:r>
-        <w:rPr>
-          <w:rFonts w:ascii="Palatino Linotype" w:hAnsi="Palatino Linotype"/>
-          <w:sz w:val="20"/>
-          <w:szCs w:val="20"/>
-        </w:rPr>
-        <w:t xml:space="preserve"/>
-      </w:r>
-      <w:r>
-        <w:rPr>
-          <w:rFonts w:ascii="Palatino Linotype" w:hAnsi="Palatino Linotype"/>
-          <w:sz w:val="20"/>
-          <w:szCs w:val="20"/>
-        </w:rPr>
-        <w:t xml:space="preserve"/>
-      </w:r>
-      <w:r>
-        <w:rPr>
-          <w:rFonts w:ascii="Palatino Linotype" w:hAnsi="Palatino Linotype"/>
-          <w:sz w:val="20"/>
-          <w:szCs w:val="20"/>
-        </w:rPr>
-        <w:t xml:space="preserve"/>
-      </w:r>
-      <w:r>
-        <w:rPr>
-          <w:rFonts w:ascii="Palatino Linotype" w:hAnsi="Palatino Linotype"/>
-          <w:sz w:val="20"/>
-          <w:szCs w:val="20"/>
-        </w:rPr>
-        <w:t xml:space="preserve"/>
-      </w:r>
-      <w:r>
-        <w:rPr>
-          <w:rFonts w:ascii="Palatino Linotype" w:hAnsi="Palatino Linotype"/>
-          <w:sz w:val="20"/>
-          <w:szCs w:val="20"/>
-        </w:rPr>
-        <w:t xml:space="preserve"/>
-      </w:r>
     </w:p>
     <w:p>
       <w:pPr>
@@ -2415,7 +1991,7 @@
           <w:szCs w:val="20"/>
           <w:u w:val="single"/>
         </w:rPr>
-        <w:t xml:space="preserve">Court costs are assessed for the highest degree charge in this</w:t>
+        <w:t>Court costs are assessed for the highest degree charge in this</w:t>
       </w:r>
       <w:r>
         <w:rPr>
@@ -2435,31 +2011,6 @@
           <w:szCs w:val="20"/>
         </w:rPr>
         <w:t xml:space="preserve">. </w:t>
-      </w:r>
-      <w:r>
-        <w:rPr>
-          <w:rFonts w:ascii="Palatino Linotype" w:hAnsi="Palatino Linotype"/>
-          <w:sz w:val="20"/>
-          <w:szCs w:val="20"/>
-        </w:rPr>
-        <w:t xml:space="preserve"/>
-      </w:r>
-      <w:r>
-        <w:rPr>
-          <w:rFonts w:ascii="Palatino Linotype" w:hAnsi="Palatino Linotype"/>
-          <w:bCs/>
-          <w:sz w:val="20"/>
-          <w:szCs w:val="20"/>
-        </w:rPr>
-        <w:t xml:space="preserve"/>
-      </w:r>
-      <w:r>
-        <w:rPr>
-          <w:rFonts w:ascii="Palatino Linotype" w:hAnsi="Palatino Linotype"/>
-          <w:sz w:val="20"/>
-          <w:szCs w:val="20"/>
-        </w:rPr>
-        <w:t xml:space="preserve"/>
       </w:r>
       <w:r>
         <w:rPr>
@@ -2597,15 +2148,7 @@
           <w:sz w:val="20"/>
           <w:szCs w:val="20"/>
         </w:rPr>
-        <w:t>.</w:t>
-      </w:r>
-      <w:r>
-        <w:rPr>
-          <w:rFonts w:ascii="Palatino Linotype" w:hAnsi="Palatino Linotype"/>
-          <w:sz w:val="20"/>
-          <w:szCs w:val="20"/>
-        </w:rPr>
-        <w:t xml:space="preserve"> </w:t>
+        <w:t xml:space="preserve">. </w:t>
       </w:r>
       <w:r>
         <w:rPr>
@@ -2690,38 +2233,6 @@
         <w:rPr>
           <w:rFonts w:ascii="Palatino Linotype" w:hAnsi="Palatino Linotype"/>
           <w:bCs/>
-          <w:sz w:val="20"/>
-          <w:szCs w:val="20"/>
-        </w:rPr>
-        <w:t xml:space="preserve"/>
-      </w:r>
-      <w:r>
-        <w:rPr>
-          <w:rFonts w:ascii="Palatino Linotype" w:hAnsi="Palatino Linotype"/>
-          <w:sz w:val="20"/>
-          <w:szCs w:val="20"/>
-        </w:rPr>
-        <w:t xml:space="preserve"/>
-      </w:r>
-      <w:r>
-        <w:rPr>
-          <w:rFonts w:ascii="Palatino Linotype" w:hAnsi="Palatino Linotype"/>
-          <w:sz w:val="20"/>
-          <w:szCs w:val="20"/>
-        </w:rPr>
-        <w:t xml:space="preserve"/>
-      </w:r>
-      <w:r>
-        <w:rPr>
-          <w:rFonts w:ascii="Palatino Linotype" w:hAnsi="Palatino Linotype"/>
-          <w:sz w:val="20"/>
-          <w:szCs w:val="20"/>
-        </w:rPr>
-        <w:t xml:space="preserve"/>
-      </w:r>
-      <w:r>
-        <w:rPr>
-          <w:rFonts w:ascii="Palatino Linotype" w:hAnsi="Palatino Linotype"/>
           <w:sz w:val="20"/>
           <w:szCs w:val="20"/>
         </w:rPr>
@@ -2977,39 +2488,7 @@
           <w:sz w:val="16"/>
           <w:szCs w:val="16"/>
         </w:rPr>
-        <w:t>Copies served by Dep. Clerk ___________</w:t>
-      </w:r>
-      <w:r>
-        <w:rPr>
-          <w:rFonts w:ascii="Palatino Linotype" w:hAnsi="Palatino Linotype"/>
-          <w:sz w:val="16"/>
-          <w:szCs w:val="16"/>
-        </w:rPr>
-        <w:t>________________</w:t>
-      </w:r>
-      <w:r>
-        <w:rPr>
-          <w:rFonts w:ascii="Palatino Linotype" w:hAnsi="Palatino Linotype"/>
-          <w:sz w:val="16"/>
-          <w:szCs w:val="16"/>
-        </w:rPr>
-        <w:t xml:space="preserve"> on the following date ___________</w:t>
-      </w:r>
-      <w:r>
-        <w:rPr>
-          <w:rFonts w:ascii="Palatino Linotype" w:hAnsi="Palatino Linotype"/>
-          <w:sz w:val="16"/>
-          <w:szCs w:val="16"/>
-        </w:rPr>
-        <w:t>_________</w:t>
-      </w:r>
-      <w:r>
-        <w:rPr>
-          <w:rFonts w:ascii="Palatino Linotype" w:hAnsi="Palatino Linotype"/>
-          <w:sz w:val="16"/>
-          <w:szCs w:val="16"/>
-        </w:rPr>
-        <w:t xml:space="preserve"> to:</w:t>
+        <w:t>Copies served by Dep. Clerk ___________________________ on the following date ____________________ to:</w:t>
       </w:r>
     </w:p>
     <w:p>
@@ -3038,15 +2517,7 @@
           <w:sz w:val="16"/>
           <w:szCs w:val="16"/>
         </w:rPr>
-        <w:t xml:space="preserve">Prosecutor’s Office: PS    </w:t>
-      </w:r>
-      <w:r>
-        <w:rPr>
-          <w:rFonts w:ascii="Palatino Linotype" w:hAnsi="Palatino Linotype"/>
-          <w:sz w:val="16"/>
-          <w:szCs w:val="16"/>
-        </w:rPr>
-        <w:t xml:space="preserve">OM     EM; Defendant’s Attorney: PS     OM     EM; Marsian Gardner: PS     OM     EM;</w:t>
+        <w:t xml:space="preserve">Prosecutor’s Office: PS    OM     EM; Defendant’s Attorney: PS     OM     EM; Marsian Gardner: PS     OM     EM;</w:t>
       </w:r>
     </w:p>
     <w:p>
@@ -3069,14 +2540,6 @@
           <w:szCs w:val="16"/>
         </w:rPr>
       </w:pPr>
-      <w:r>
-        <w:rPr>
-          <w:rFonts w:ascii="Palatino Linotype" w:hAnsi="Palatino Linotype"/>
-          <w:sz w:val="16"/>
-          <w:szCs w:val="16"/>
-        </w:rPr>
-        <w:t xml:space="preserve"/>
-      </w:r>
       <w:r>
         <w:rPr>
           <w:rFonts w:ascii="Palatino Linotype" w:hAnsi="Palatino Linotype"/>
@@ -3157,12 +2620,7 @@
 <w:ftr xmlns:wpc="http://schemas.microsoft.com/office/word/2010/wordprocessingCanvas" xmlns:cx="http://schemas.microsoft.com/office/drawing/2014/chartex" xmlns:cx1="http://schemas.microsoft.com/office/drawing/2015/9/8/chartex" xmlns:cx2="http://schemas.microsoft.com/office/drawing/2015/10/21/chartex" xmlns:cx3="http://schemas.microsoft.com/office/drawing/2016/5/9/chartex" xmlns:cx4="http://schemas.microsoft.com/office/drawing/2016/5/10/chartex" xmlns:cx5="http://schemas.microsoft.com/office/drawing/2016/5/11/chartex" xmlns:cx6="http://schemas.microsoft.com/office/drawing/2016/5/12/chartex" xmlns:cx7="http://schemas.microsoft.com/office/drawing/2016/5/13/chartex" xmlns:cx8="http://schemas.microsoft.com/office/drawing/2016/5/14/chartex" xmlns:mc="http://schemas.openxmlformats.org/markup-compatibility/2006" xmlns:aink="http://schemas.microsoft.com/office/drawing/2016/ink" xmlns:am3d="http://schemas.microsoft.com/office/drawing/2017/model3d" xmlns:o="urn:schemas-microsoft-com:office:office" xmlns:r="http://schemas.openxmlformats.org/officeDocument/2006/relationships" xmlns:m="http://schemas.openxmlformats.org/officeDocument/2006/math" xmlns:v="urn:schemas-microsoft-com:vml" xmlns:wp14="http://schemas.microsoft.com/office/word/2010/wordprocessingDrawing" xmlns:wp="http://schemas.openxmlformats.org/drawingml/2006/wordprocessingDrawing" xmlns:w10="urn:schemas-microsoft-com:office:word" xmlns:w="http://schemas.openxmlformats.org/wordprocessingml/2006/main" xmlns:w14="http://schemas.microsoft.com/office/word/2010/wordml" xmlns:w15="http://schemas.microsoft.com/office/word/2012/wordml" xmlns:w16cex="http://schemas.microsoft.com/office/word/2018/wordml/cex" xmlns:w16cid="http://schemas.microsoft.com/office/word/2016/wordml/cid" xmlns:w16="http://schemas.microsoft.com/office/word/2018/wordml" xmlns:w16sdtdh="http://schemas.microsoft.com/office/word/2020/wordml/sdtdatahash" xmlns:w16se="http://schemas.microsoft.com/office/word/2015/wordml/symex" xmlns:wpg="http://schemas.microsoft.com/office/word/2010/wordprocessingGroup" xmlns:wpi="http://schemas.microsoft.com/office/word/2010/wordprocessingInk" xmlns:wne="http://schemas.microsoft.com/office/word/2006/wordml" xmlns:wps="http://schemas.microsoft.com/office/word/2010/wordprocessingShape" mc:Ignorable="w14 w15 w16se w16cid w16 w16cex w16sdtdh wp14">
   <w:sdt>
     <w:sdtPr>
-      <w:rPr>
-        <w:rFonts w:ascii="Palatino Linotype" w:hAnsi="Palatino Linotype"/>
-        <w:sz w:val="20"/>
-        <w:szCs w:val="20"/>
-      </w:rPr>
-      <w:id w:val="-2099861789"/>
+      <w:id w:val="-1309706245"/>
       <w:docPartObj>
         <w:docPartGallery w:val="Page Numbers (Bottom of Page)"/>
         <w:docPartUnique/>
@@ -3177,13 +2635,19 @@
             <w:sz w:val="20"/>
             <w:szCs w:val="20"/>
           </w:rPr>
-          <w:id w:val="860082579"/>
+          <w:id w:val="98381352"/>
           <w:docPartObj>
             <w:docPartGallery w:val="Page Numbers (Top of Page)"/>
             <w:docPartUnique/>
           </w:docPartObj>
         </w:sdtPr>
-        <w:sdtEndPr/>
+        <w:sdtEndPr>
+          <w:rPr>
+            <w:rFonts w:ascii="Times New Roman" w:hAnsi="Times New Roman"/>
+            <w:sz w:val="24"/>
+            <w:szCs w:val="24"/>
+          </w:rPr>
+        </w:sdtEndPr>
         <w:sdtContent>
           <w:p>
             <w:pPr>
@@ -3312,7 +2776,7 @@
                 <w:sz w:val="20"/>
                 <w:szCs w:val="20"/>
               </w:rPr>
-              <w:t>5</w:t>
+              <w:t>3</w:t>
             </w:r>
             <w:r>
               <w:rPr>
@@ -3342,11 +2806,39 @@
               </w:rPr>
               <w:t xml:space="preserve">Final Judgment Entry 21TRC08418</w:t>
             </w:r>
+          </w:p>
+          <w:p>
+            <w:pPr>
+              <w:pStyle w:val="Footer"/>
+              <w:jc w:val="right"/>
+            </w:pPr>
           </w:p>
         </w:sdtContent>
       </w:sdt>
     </w:sdtContent>
   </w:sdt>
+  <w:p>
+    <w:pPr>
+      <w:tabs>
+        <w:tab w:val="left" w:pos="-1080"/>
+        <w:tab w:val="left" w:pos="-720"/>
+        <w:tab w:val="left" w:pos="0"/>
+        <w:tab w:val="left" w:pos="720"/>
+        <w:tab w:val="left" w:pos="1440"/>
+        <w:tab w:val="left" w:pos="2160"/>
+        <w:tab w:val="left" w:pos="2880"/>
+        <w:tab w:val="left" w:pos="3600"/>
+        <w:tab w:val="left" w:pos="4320"/>
+        <w:tab w:val="left" w:pos="4680"/>
+      </w:tabs>
+      <w:jc w:val="right"/>
+      <w:rPr>
+        <w:rFonts w:ascii="Palatino Linotype" w:hAnsi="Palatino Linotype"/>
+        <w:sz w:val="20"/>
+        <w:szCs w:val="20"/>
+      </w:rPr>
+    </w:pPr>
+  </w:p>
 </w:ftr>
 </file>
 
@@ -3538,240 +3030,8 @@
       </w:rPr>
     </w:lvl>
   </w:abstractNum>
-  <w:abstractNum w:abstractNumId="1" w15:restartNumberingAfterBreak="0">
-    <w:nsid w:val="279660C9"/>
-    <w:multiLevelType w:val="hybridMultilevel"/>
-    <w:tmpl w:val="05247724"/>
-    <w:lvl w:ilvl="0" w:tplc="04090001">
-      <w:start w:val="1"/>
-      <w:numFmt w:val="bullet"/>
-      <w:lvlText w:val=""/>
-      <w:lvlJc w:val="left"/>
-      <w:pPr>
-        <w:ind w:left="720" w:hanging="360"/>
-      </w:pPr>
-      <w:rPr>
-        <w:rFonts w:ascii="Symbol" w:hAnsi="Symbol" w:hint="default"/>
-      </w:rPr>
-    </w:lvl>
-    <w:lvl w:ilvl="1" w:tplc="04090003" w:tentative="1">
-      <w:start w:val="1"/>
-      <w:numFmt w:val="bullet"/>
-      <w:lvlText w:val="o"/>
-      <w:lvlJc w:val="left"/>
-      <w:pPr>
-        <w:ind w:left="1440" w:hanging="360"/>
-      </w:pPr>
-      <w:rPr>
-        <w:rFonts w:ascii="Courier New" w:hAnsi="Courier New" w:cs="Courier New" w:hint="default"/>
-      </w:rPr>
-    </w:lvl>
-    <w:lvl w:ilvl="2" w:tplc="04090005" w:tentative="1">
-      <w:start w:val="1"/>
-      <w:numFmt w:val="bullet"/>
-      <w:lvlText w:val=""/>
-      <w:lvlJc w:val="left"/>
-      <w:pPr>
-        <w:ind w:left="2160" w:hanging="360"/>
-      </w:pPr>
-      <w:rPr>
-        <w:rFonts w:ascii="Wingdings" w:hAnsi="Wingdings" w:hint="default"/>
-      </w:rPr>
-    </w:lvl>
-    <w:lvl w:ilvl="3" w:tplc="04090001" w:tentative="1">
-      <w:start w:val="1"/>
-      <w:numFmt w:val="bullet"/>
-      <w:lvlText w:val=""/>
-      <w:lvlJc w:val="left"/>
-      <w:pPr>
-        <w:ind w:left="2880" w:hanging="360"/>
-      </w:pPr>
-      <w:rPr>
-        <w:rFonts w:ascii="Symbol" w:hAnsi="Symbol" w:hint="default"/>
-      </w:rPr>
-    </w:lvl>
-    <w:lvl w:ilvl="4" w:tplc="04090003" w:tentative="1">
-      <w:start w:val="1"/>
-      <w:numFmt w:val="bullet"/>
-      <w:lvlText w:val="o"/>
-      <w:lvlJc w:val="left"/>
-      <w:pPr>
-        <w:ind w:left="3600" w:hanging="360"/>
-      </w:pPr>
-      <w:rPr>
-        <w:rFonts w:ascii="Courier New" w:hAnsi="Courier New" w:cs="Courier New" w:hint="default"/>
-      </w:rPr>
-    </w:lvl>
-    <w:lvl w:ilvl="5" w:tplc="04090005" w:tentative="1">
-      <w:start w:val="1"/>
-      <w:numFmt w:val="bullet"/>
-      <w:lvlText w:val=""/>
-      <w:lvlJc w:val="left"/>
-      <w:pPr>
-        <w:ind w:left="4320" w:hanging="360"/>
-      </w:pPr>
-      <w:rPr>
-        <w:rFonts w:ascii="Wingdings" w:hAnsi="Wingdings" w:hint="default"/>
-      </w:rPr>
-    </w:lvl>
-    <w:lvl w:ilvl="6" w:tplc="04090001" w:tentative="1">
-      <w:start w:val="1"/>
-      <w:numFmt w:val="bullet"/>
-      <w:lvlText w:val=""/>
-      <w:lvlJc w:val="left"/>
-      <w:pPr>
-        <w:ind w:left="5040" w:hanging="360"/>
-      </w:pPr>
-      <w:rPr>
-        <w:rFonts w:ascii="Symbol" w:hAnsi="Symbol" w:hint="default"/>
-      </w:rPr>
-    </w:lvl>
-    <w:lvl w:ilvl="7" w:tplc="04090003" w:tentative="1">
-      <w:start w:val="1"/>
-      <w:numFmt w:val="bullet"/>
-      <w:lvlText w:val="o"/>
-      <w:lvlJc w:val="left"/>
-      <w:pPr>
-        <w:ind w:left="5760" w:hanging="360"/>
-      </w:pPr>
-      <w:rPr>
-        <w:rFonts w:ascii="Courier New" w:hAnsi="Courier New" w:cs="Courier New" w:hint="default"/>
-      </w:rPr>
-    </w:lvl>
-    <w:lvl w:ilvl="8" w:tplc="04090005" w:tentative="1">
-      <w:start w:val="1"/>
-      <w:numFmt w:val="bullet"/>
-      <w:lvlText w:val=""/>
-      <w:lvlJc w:val="left"/>
-      <w:pPr>
-        <w:ind w:left="6480" w:hanging="360"/>
-      </w:pPr>
-      <w:rPr>
-        <w:rFonts w:ascii="Wingdings" w:hAnsi="Wingdings" w:hint="default"/>
-      </w:rPr>
-    </w:lvl>
-  </w:abstractNum>
-  <w:abstractNum w:abstractNumId="2" w15:restartNumberingAfterBreak="0">
-    <w:nsid w:val="2E17566E"/>
-    <w:multiLevelType w:val="hybridMultilevel"/>
-    <w:tmpl w:val="00866CE6"/>
-    <w:lvl w:ilvl="0" w:tplc="04090001">
-      <w:start w:val="1"/>
-      <w:numFmt w:val="bullet"/>
-      <w:lvlText w:val=""/>
-      <w:lvlJc w:val="left"/>
-      <w:pPr>
-        <w:ind w:left="779" w:hanging="360"/>
-      </w:pPr>
-      <w:rPr>
-        <w:rFonts w:ascii="Symbol" w:hAnsi="Symbol" w:hint="default"/>
-      </w:rPr>
-    </w:lvl>
-    <w:lvl w:ilvl="1" w:tplc="04090003">
-      <w:start w:val="1"/>
-      <w:numFmt w:val="bullet"/>
-      <w:lvlText w:val="o"/>
-      <w:lvlJc w:val="left"/>
-      <w:pPr>
-        <w:ind w:left="1499" w:hanging="360"/>
-      </w:pPr>
-      <w:rPr>
-        <w:rFonts w:ascii="Courier New" w:hAnsi="Courier New" w:cs="Courier New" w:hint="default"/>
-      </w:rPr>
-    </w:lvl>
-    <w:lvl w:ilvl="2" w:tplc="04090005" w:tentative="1">
-      <w:start w:val="1"/>
-      <w:numFmt w:val="bullet"/>
-      <w:lvlText w:val=""/>
-      <w:lvlJc w:val="left"/>
-      <w:pPr>
-        <w:ind w:left="2219" w:hanging="360"/>
-      </w:pPr>
-      <w:rPr>
-        <w:rFonts w:ascii="Wingdings" w:hAnsi="Wingdings" w:hint="default"/>
-      </w:rPr>
-    </w:lvl>
-    <w:lvl w:ilvl="3" w:tplc="04090001" w:tentative="1">
-      <w:start w:val="1"/>
-      <w:numFmt w:val="bullet"/>
-      <w:lvlText w:val=""/>
-      <w:lvlJc w:val="left"/>
-      <w:pPr>
-        <w:ind w:left="2939" w:hanging="360"/>
-      </w:pPr>
-      <w:rPr>
-        <w:rFonts w:ascii="Symbol" w:hAnsi="Symbol" w:hint="default"/>
-      </w:rPr>
-    </w:lvl>
-    <w:lvl w:ilvl="4" w:tplc="04090003" w:tentative="1">
-      <w:start w:val="1"/>
-      <w:numFmt w:val="bullet"/>
-      <w:lvlText w:val="o"/>
-      <w:lvlJc w:val="left"/>
-      <w:pPr>
-        <w:ind w:left="3659" w:hanging="360"/>
-      </w:pPr>
-      <w:rPr>
-        <w:rFonts w:ascii="Courier New" w:hAnsi="Courier New" w:cs="Courier New" w:hint="default"/>
-      </w:rPr>
-    </w:lvl>
-    <w:lvl w:ilvl="5" w:tplc="04090005" w:tentative="1">
-      <w:start w:val="1"/>
-      <w:numFmt w:val="bullet"/>
-      <w:lvlText w:val=""/>
-      <w:lvlJc w:val="left"/>
-      <w:pPr>
-        <w:ind w:left="4379" w:hanging="360"/>
-      </w:pPr>
-      <w:rPr>
-        <w:rFonts w:ascii="Wingdings" w:hAnsi="Wingdings" w:hint="default"/>
-      </w:rPr>
-    </w:lvl>
-    <w:lvl w:ilvl="6" w:tplc="04090001" w:tentative="1">
-      <w:start w:val="1"/>
-      <w:numFmt w:val="bullet"/>
-      <w:lvlText w:val=""/>
-      <w:lvlJc w:val="left"/>
-      <w:pPr>
-        <w:ind w:left="5099" w:hanging="360"/>
-      </w:pPr>
-      <w:rPr>
-        <w:rFonts w:ascii="Symbol" w:hAnsi="Symbol" w:hint="default"/>
-      </w:rPr>
-    </w:lvl>
-    <w:lvl w:ilvl="7" w:tplc="04090003" w:tentative="1">
-      <w:start w:val="1"/>
-      <w:numFmt w:val="bullet"/>
-      <w:lvlText w:val="o"/>
-      <w:lvlJc w:val="left"/>
-      <w:pPr>
-        <w:ind w:left="5819" w:hanging="360"/>
-      </w:pPr>
-      <w:rPr>
-        <w:rFonts w:ascii="Courier New" w:hAnsi="Courier New" w:cs="Courier New" w:hint="default"/>
-      </w:rPr>
-    </w:lvl>
-    <w:lvl w:ilvl="8" w:tplc="04090005" w:tentative="1">
-      <w:start w:val="1"/>
-      <w:numFmt w:val="bullet"/>
-      <w:lvlText w:val=""/>
-      <w:lvlJc w:val="left"/>
-      <w:pPr>
-        <w:ind w:left="6539" w:hanging="360"/>
-      </w:pPr>
-      <w:rPr>
-        <w:rFonts w:ascii="Wingdings" w:hAnsi="Wingdings" w:hint="default"/>
-      </w:rPr>
-    </w:lvl>
-  </w:abstractNum>
   <w:num w:numId="1">
     <w:abstractNumId w:val="0"/>
-  </w:num>
-  <w:num w:numId="2">
-    <w:abstractNumId w:val="2"/>
-  </w:num>
-  <w:num w:numId="3">
-    <w:abstractNumId w:val="1"/>
   </w:num>
 </w:numbering>
 </file>
@@ -4328,49 +3588,6 @@
       <w:contextualSpacing/>
     </w:pPr>
   </w:style>
-  <w:style w:type="character" w:styleId="CommentReference">
-    <w:name w:val="annotation reference"/>
-    <w:basedOn w:val="DefaultParagraphFont"/>
-    <w:uiPriority w:val="99"/>
-    <w:semiHidden/>
-    <w:unhideWhenUsed/>
-    <w:rsid w:val="00A53114"/>
-    <w:rPr>
-      <w:sz w:val="16"/>
-      <w:szCs w:val="16"/>
-    </w:rPr>
-  </w:style>
-  <w:style w:type="paragraph" w:styleId="CommentText">
-    <w:name w:val="annotation text"/>
-    <w:basedOn w:val="Normal"/>
-    <w:link w:val="CommentTextChar"/>
-    <w:uiPriority w:val="99"/>
-    <w:unhideWhenUsed/>
-    <w:rsid w:val="00A53114"/>
-    <w:pPr>
-      <w:widowControl/>
-      <w:autoSpaceDE/>
-      <w:autoSpaceDN/>
-      <w:adjustRightInd/>
-    </w:pPr>
-    <w:rPr>
-      <w:rFonts w:asciiTheme="minorHAnsi" w:eastAsiaTheme="minorHAnsi" w:hAnsiTheme="minorHAnsi" w:cstheme="minorBidi"/>
-      <w:sz w:val="20"/>
-      <w:szCs w:val="20"/>
-    </w:rPr>
-  </w:style>
-  <w:style w:type="character" w:customStyle="1" w:styleId="CommentTextChar">
-    <w:name w:val="Comment Text Char"/>
-    <w:basedOn w:val="DefaultParagraphFont"/>
-    <w:link w:val="CommentText"/>
-    <w:uiPriority w:val="99"/>
-    <w:rsid w:val="00A53114"/>
-    <w:rPr>
-      <w:rFonts w:eastAsiaTheme="minorHAnsi"/>
-      <w:sz w:val="20"/>
-      <w:szCs w:val="20"/>
-    </w:rPr>
-  </w:style>
 </w:styles>
 </file>
 

</xml_diff>

<commit_message>
Jail checks refactored completely - a few to add later.
</commit_message>
<xml_diff>
--- a/resources/Saved/21TRC08418_Crim_Traffic Judgment Entry.docx
+++ b/resources/Saved/21TRC08418_Crim_Traffic Judgment Entry.docx
@@ -249,6 +249,7 @@
         </w:rPr>
         <w:t xml:space="preserve">.  </w:t>
       </w:r>
+      <w:proofErr w:type="gramStart"/>
       <w:r>
         <w:rPr>
           <w:rFonts w:ascii="Palatino Linotype" w:hAnsi="Palatino Linotype"/>
@@ -328,6 +329,7 @@
           <w:szCs w:val="20"/>
         </w:rPr>
       </w:pPr>
+      <w:proofErr w:type="gramStart"/>
       <w:r>
         <w:rPr>
           <w:rFonts w:ascii="Palatino Linotype" w:hAnsi="Palatino Linotype"/>
@@ -484,6 +486,7 @@
         <w:jc w:val="center"/>
         <w:rPr>
           <w:rFonts w:ascii="Palatino Linotype" w:hAnsi="Palatino Linotype"/>
+          <w:bCs/>
           <w:sz w:val="20"/>
           <w:szCs w:val="20"/>
         </w:rPr>
@@ -497,7 +500,40 @@
           <w:szCs w:val="20"/>
           <w:u w:val="single"/>
         </w:rPr>
-        <w:t>FINAL JUDGMENT ENTRY</w:t>
+        <w:t>MAGISTRATE</w:t>
+      </w:r>
+      <w:r>
+        <w:rPr>
+          <w:rFonts w:ascii="Palatino Linotype" w:hAnsi="Palatino Linotype"/>
+          <w:b/>
+          <w:bCs/>
+          <w:sz w:val="20"/>
+          <w:szCs w:val="20"/>
+          <w:u w:val="single"/>
+        </w:rPr>
+        <w:t>’S</w:t>
+      </w:r>
+      <w:r>
+        <w:rPr>
+          <w:rFonts w:ascii="Palatino Linotype" w:hAnsi="Palatino Linotype"/>
+          <w:b/>
+          <w:bCs/>
+          <w:sz w:val="20"/>
+          <w:szCs w:val="20"/>
+          <w:u w:val="single"/>
+        </w:rPr>
+        <w:t xml:space="preserve"> </w:t>
+      </w:r>
+      <w:r>
+        <w:rPr>
+          <w:rFonts w:ascii="Palatino Linotype" w:hAnsi="Palatino Linotype"/>
+          <w:b/>
+          <w:bCs/>
+          <w:sz w:val="20"/>
+          <w:szCs w:val="20"/>
+          <w:u w:val="single"/>
+        </w:rPr>
+        <w:t>DECISION</w:t>
       </w:r>
     </w:p>
     <w:p>
@@ -519,6 +555,14 @@
         </w:rPr>
         <w:t xml:space="preserve"/>
       </w:r>
+      <w:r>
+        <w:rPr>
+          <w:rFonts w:ascii="Palatino Linotype" w:hAnsi="Palatino Linotype"/>
+          <w:sz w:val="20"/>
+          <w:szCs w:val="20"/>
+        </w:rPr>
+        <w:tab/>
+      </w:r>
     </w:p>
     <w:p>
       <w:pPr>
@@ -598,7 +642,7 @@
           <w:sz w:val="20"/>
           <w:szCs w:val="20"/>
         </w:rPr>
-        <w:t xml:space="preserve"> on March 16, 2022.</w:t>
+        <w:t xml:space="preserve"> on March 17, 2022.</w:t>
       </w:r>
       <w:r>
         <w:rPr>
@@ -615,8 +659,9 @@
           <w:sz w:val="20"/>
           <w:szCs w:val="20"/>
         </w:rPr>
-        <w:t xml:space="preserve">Defendant waived right to counsel.</w:t>
-      </w:r>
+        <w:t xml:space="preserve">Defendant</w:t>
+      </w:r>
+      <w:proofErr w:type="gramEnd"/>
       <w:r>
         <w:rPr>
           <w:rFonts w:ascii="Palatino Linotype" w:hAnsi="Palatino Linotype"/>
@@ -624,16 +669,7 @@
           <w:sz w:val="20"/>
           <w:szCs w:val="20"/>
         </w:rPr>
-        <w:t xml:space="preserve"> </w:t>
-      </w:r>
-      <w:r>
-        <w:rPr>
-          <w:rFonts w:ascii="Palatino Linotype" w:hAnsi="Palatino Linotype"/>
-          <w:bCs/>
-          <w:sz w:val="20"/>
-          <w:szCs w:val="20"/>
-        </w:rPr>
-        <w:t xml:space="preserve"/>
+        <w:t xml:space="preserve"> waived right to counsel. </w:t>
       </w:r>
       <w:r>
         <w:rPr>
@@ -785,7 +821,24 @@
           <w:sz w:val="20"/>
           <w:szCs w:val="20"/>
         </w:rPr>
-        <w:t>The Court, finding that the Defendant entered the plea knowingly, intelligently, and voluntarily, accepted the plea and entered the following sentence:</w:t>
+        <w:t xml:space="preserve">The Court, finding that the Defendant entered the plea knowingly, intelligently, and voluntarily, accepted the plea and entered the following </w:t>
+      </w:r>
+      <w:proofErr w:type="gramStart"/>
+      <w:r>
+        <w:rPr>
+          <w:rFonts w:ascii="Palatino Linotype" w:hAnsi="Palatino Linotype"/>
+          <w:sz w:val="20"/>
+          <w:szCs w:val="20"/>
+        </w:rPr>
+        <w:t>sentence:</w:t>
+      </w:r>
+      <w:r>
+        <w:rPr>
+          <w:rFonts w:ascii="Palatino Linotype" w:hAnsi="Palatino Linotype"/>
+          <w:sz w:val="20"/>
+          <w:szCs w:val="20"/>
+        </w:rPr>
+        <w:t xml:space="preserve"/>
       </w:r>
       <w:r>
         <w:rPr>
@@ -798,6 +851,7 @@
     </w:p>
     <w:p>
       <w:pPr>
+        <w:jc w:val="both"/>
         <w:rPr>
           <w:rFonts w:ascii="Palatino Linotype" w:hAnsi="Palatino Linotype"/>
           <w:sz w:val="20"/>
@@ -813,7 +867,7 @@
         <w:tblLook w:val="04A0" w:firstRow="1" w:lastRow="0" w:firstColumn="1" w:lastColumn="0" w:noHBand="0" w:noVBand="1"/>
       </w:tblPr>
       <w:tblGrid>
-        <w:gridCol w:w="1801"/>
+        <w:gridCol w:w="2182"/>
         <w:gridCol w:w="1559"/>
         <w:gridCol w:w="3289"/>
         <w:gridCol w:w="1632"/>
@@ -824,7 +878,7 @@
         </w:trPr>
         <w:tc>
           <w:tcPr>
-            <w:tcW w:w="1801" w:type="dxa"/>
+            <w:tcW w:w="2182" w:type="dxa"/>
           </w:tcPr>
           <w:p>
             <w:pPr>
@@ -886,6 +940,7 @@
                 <w:szCs w:val="20"/>
               </w:rPr>
             </w:pPr>
+            <w:proofErr w:type="gramStart"/>
             <w:r>
               <w:rPr>
                 <w:rFonts w:ascii="Palatino Linotype" w:hAnsi="Palatino Linotype"/>
@@ -925,6 +980,7 @@
                 <w:szCs w:val="20"/>
               </w:rPr>
             </w:pPr>
+            <w:proofErr w:type="gramStart"/>
             <w:r>
               <w:rPr>
                 <w:rFonts w:ascii="Palatino Linotype" w:hAnsi="Palatino Linotype"/>
@@ -964,6 +1020,7 @@
                 <w:szCs w:val="20"/>
               </w:rPr>
             </w:pPr>
+            <w:proofErr w:type="gramStart"/>
             <w:r>
               <w:rPr>
                 <w:rFonts w:ascii="Palatino Linotype" w:hAnsi="Palatino Linotype"/>
@@ -984,7 +1041,7 @@
         </w:trPr>
         <w:tc>
           <w:tcPr>
-            <w:tcW w:w="1801" w:type="dxa"/>
+            <w:tcW w:w="2182" w:type="dxa"/>
           </w:tcPr>
           <w:p>
             <w:pPr>
@@ -1046,6 +1103,7 @@
                 <w:szCs w:val="20"/>
               </w:rPr>
             </w:pPr>
+            <w:proofErr w:type="gramStart"/>
             <w:r>
               <w:rPr>
                 <w:rFonts w:ascii="Palatino Linotype" w:hAnsi="Palatino Linotype"/>
@@ -1084,6 +1142,7 @@
                 <w:szCs w:val="20"/>
               </w:rPr>
             </w:pPr>
+            <w:proofErr w:type="gramStart"/>
             <w:r>
               <w:rPr>
                 <w:rFonts w:ascii="Palatino Linotype" w:hAnsi="Palatino Linotype"/>
@@ -1122,6 +1181,7 @@
                 <w:szCs w:val="20"/>
               </w:rPr>
             </w:pPr>
+            <w:proofErr w:type="gramStart"/>
             <w:r>
               <w:rPr>
                 <w:rFonts w:ascii="Palatino Linotype" w:hAnsi="Palatino Linotype"/>
@@ -1141,7 +1201,7 @@
         </w:trPr>
         <w:tc>
           <w:tcPr>
-            <w:tcW w:w="1801" w:type="dxa"/>
+            <w:tcW w:w="2182" w:type="dxa"/>
           </w:tcPr>
           <w:p>
             <w:pPr>
@@ -1203,6 +1263,7 @@
                 <w:szCs w:val="20"/>
               </w:rPr>
             </w:pPr>
+            <w:proofErr w:type="gramStart"/>
             <w:r>
               <w:rPr>
                 <w:rFonts w:ascii="Palatino Linotype" w:hAnsi="Palatino Linotype"/>
@@ -1241,6 +1302,7 @@
                 <w:szCs w:val="20"/>
               </w:rPr>
             </w:pPr>
+            <w:proofErr w:type="gramStart"/>
             <w:r>
               <w:rPr>
                 <w:rFonts w:ascii="Palatino Linotype" w:hAnsi="Palatino Linotype"/>
@@ -1279,6 +1341,7 @@
                 <w:szCs w:val="20"/>
               </w:rPr>
             </w:pPr>
+            <w:proofErr w:type="gramStart"/>
             <w:r>
               <w:rPr>
                 <w:rFonts w:ascii="Palatino Linotype" w:hAnsi="Palatino Linotype"/>
@@ -1298,7 +1361,7 @@
         </w:trPr>
         <w:tc>
           <w:tcPr>
-            <w:tcW w:w="1801" w:type="dxa"/>
+            <w:tcW w:w="2182" w:type="dxa"/>
           </w:tcPr>
           <w:p>
             <w:pPr>
@@ -1360,6 +1423,7 @@
                 <w:szCs w:val="20"/>
               </w:rPr>
             </w:pPr>
+            <w:proofErr w:type="gramStart"/>
             <w:r>
               <w:rPr>
                 <w:rFonts w:ascii="Palatino Linotype" w:hAnsi="Palatino Linotype"/>
@@ -1368,7 +1432,7 @@
                 <w:sz w:val="20"/>
                 <w:szCs w:val="20"/>
               </w:rPr>
-              <w:t xml:space="preserve">Guilty</w:t>
+              <w:t xml:space="preserve">Dismissed</w:t>
             </w:r>
           </w:p>
         </w:tc>
@@ -1398,6 +1462,7 @@
                 <w:szCs w:val="20"/>
               </w:rPr>
             </w:pPr>
+            <w:proofErr w:type="gramStart"/>
             <w:r>
               <w:rPr>
                 <w:rFonts w:ascii="Palatino Linotype" w:hAnsi="Palatino Linotype"/>
@@ -1406,7 +1471,7 @@
                 <w:sz w:val="20"/>
                 <w:szCs w:val="20"/>
               </w:rPr>
-              <w:t xml:space="preserve">Guilty</w:t>
+              <w:t xml:space="preserve">Dismissed</w:t>
             </w:r>
           </w:p>
         </w:tc>
@@ -1436,6 +1501,7 @@
                 <w:szCs w:val="20"/>
               </w:rPr>
             </w:pPr>
+            <w:proofErr w:type="gramStart"/>
             <w:r>
               <w:rPr>
                 <w:rFonts w:ascii="Palatino Linotype" w:hAnsi="Palatino Linotype"/>
@@ -1455,7 +1521,7 @@
         </w:trPr>
         <w:tc>
           <w:tcPr>
-            <w:tcW w:w="1801" w:type="dxa"/>
+            <w:tcW w:w="2182" w:type="dxa"/>
           </w:tcPr>
           <w:p>
             <w:pPr>
@@ -1517,6 +1583,7 @@
                 <w:szCs w:val="20"/>
               </w:rPr>
             </w:pPr>
+            <w:proofErr w:type="gramStart"/>
             <w:r>
               <w:rPr>
                 <w:rFonts w:ascii="Palatino Linotype" w:hAnsi="Palatino Linotype"/>
@@ -1525,7 +1592,7 @@
                 <w:sz w:val="20"/>
                 <w:szCs w:val="20"/>
               </w:rPr>
-              <w:t xml:space="preserve">Guilty</w:t>
+              <w:t xml:space="preserve"/>
             </w:r>
           </w:p>
         </w:tc>
@@ -1555,6 +1622,7 @@
                 <w:szCs w:val="20"/>
               </w:rPr>
             </w:pPr>
+            <w:proofErr w:type="gramStart"/>
             <w:r>
               <w:rPr>
                 <w:rFonts w:ascii="Palatino Linotype" w:hAnsi="Palatino Linotype"/>
@@ -1563,7 +1631,7 @@
                 <w:sz w:val="20"/>
                 <w:szCs w:val="20"/>
               </w:rPr>
-              <w:t xml:space="preserve">Guilty</w:t>
+              <w:t xml:space="preserve"/>
             </w:r>
           </w:p>
         </w:tc>
@@ -1593,6 +1661,7 @@
                 <w:szCs w:val="20"/>
               </w:rPr>
             </w:pPr>
+            <w:proofErr w:type="gramStart"/>
             <w:r>
               <w:rPr>
                 <w:rFonts w:ascii="Palatino Linotype" w:hAnsi="Palatino Linotype"/>
@@ -1612,7 +1681,7 @@
         </w:trPr>
         <w:tc>
           <w:tcPr>
-            <w:tcW w:w="1801" w:type="dxa"/>
+            <w:tcW w:w="2182" w:type="dxa"/>
           </w:tcPr>
           <w:p>
             <w:pPr>
@@ -1674,6 +1743,7 @@
                 <w:szCs w:val="20"/>
               </w:rPr>
             </w:pPr>
+            <w:proofErr w:type="gramStart"/>
             <w:r>
               <w:rPr>
                 <w:rFonts w:ascii="Palatino Linotype" w:hAnsi="Palatino Linotype"/>
@@ -1682,7 +1752,7 @@
                 <w:sz w:val="20"/>
                 <w:szCs w:val="20"/>
               </w:rPr>
-              <w:t xml:space="preserve">$ 0</w:t>
+              <w:t xml:space="preserve"> </w:t>
             </w:r>
           </w:p>
         </w:tc>
@@ -1712,6 +1782,7 @@
                 <w:szCs w:val="20"/>
               </w:rPr>
             </w:pPr>
+            <w:proofErr w:type="gramStart"/>
             <w:r>
               <w:rPr>
                 <w:rFonts w:ascii="Palatino Linotype" w:hAnsi="Palatino Linotype"/>
@@ -1720,7 +1791,7 @@
                 <w:sz w:val="20"/>
                 <w:szCs w:val="20"/>
               </w:rPr>
-              <w:t xml:space="preserve">$ 0</w:t>
+              <w:t xml:space="preserve"> </w:t>
             </w:r>
           </w:p>
         </w:tc>
@@ -1750,6 +1821,7 @@
                 <w:szCs w:val="20"/>
               </w:rPr>
             </w:pPr>
+            <w:proofErr w:type="gramStart"/>
             <w:r>
               <w:rPr>
                 <w:rFonts w:ascii="Palatino Linotype" w:hAnsi="Palatino Linotype"/>
@@ -1758,7 +1830,7 @@
                 <w:sz w:val="20"/>
                 <w:szCs w:val="20"/>
               </w:rPr>
-              <w:t xml:space="preserve">$ 0</w:t>
+              <w:t xml:space="preserve">$ 375</w:t>
             </w:r>
           </w:p>
         </w:tc>
@@ -1769,7 +1841,7 @@
         </w:trPr>
         <w:tc>
           <w:tcPr>
-            <w:tcW w:w="1801" w:type="dxa"/>
+            <w:tcW w:w="2182" w:type="dxa"/>
           </w:tcPr>
           <w:p>
             <w:pPr>
@@ -1851,6 +1923,7 @@
                 <w:szCs w:val="20"/>
               </w:rPr>
             </w:pPr>
+            <w:proofErr w:type="gramStart"/>
             <w:r>
               <w:rPr>
                 <w:rFonts w:ascii="Palatino Linotype" w:hAnsi="Palatino Linotype"/>
@@ -1859,7 +1932,7 @@
                 <w:sz w:val="20"/>
                 <w:szCs w:val="20"/>
               </w:rPr>
-              <w:t xml:space="preserve">$ 0</w:t>
+              <w:t xml:space="preserve"> </w:t>
             </w:r>
           </w:p>
         </w:tc>
@@ -1889,6 +1962,7 @@
                 <w:szCs w:val="20"/>
               </w:rPr>
             </w:pPr>
+            <w:proofErr w:type="gramStart"/>
             <w:r>
               <w:rPr>
                 <w:rFonts w:ascii="Palatino Linotype" w:hAnsi="Palatino Linotype"/>
@@ -1897,7 +1971,7 @@
                 <w:sz w:val="20"/>
                 <w:szCs w:val="20"/>
               </w:rPr>
-              <w:t xml:space="preserve">$ 0</w:t>
+              <w:t xml:space="preserve"> </w:t>
             </w:r>
           </w:p>
         </w:tc>
@@ -1927,6 +2001,7 @@
                 <w:szCs w:val="20"/>
               </w:rPr>
             </w:pPr>
+            <w:proofErr w:type="gramStart"/>
             <w:r>
               <w:rPr>
                 <w:rFonts w:ascii="Palatino Linotype" w:hAnsi="Palatino Linotype"/>
@@ -1936,6 +2011,346 @@
                 <w:szCs w:val="20"/>
               </w:rPr>
               <w:t xml:space="preserve">$ 0</w:t>
+            </w:r>
+          </w:p>
+        </w:tc>
+      </w:tr>
+      <w:tr>
+        <w:trPr>
+          <w:jc w:val="center"/>
+        </w:trPr>
+        <w:tc>
+          <w:tcPr>
+            <w:tcW w:w="2182" w:type="dxa"/>
+          </w:tcPr>
+          <w:p>
+            <w:pPr>
+              <w:tabs>
+                <w:tab w:val="left" w:pos="-1080"/>
+                <w:tab w:val="left" w:pos="-720"/>
+                <w:tab w:val="left" w:pos="0"/>
+                <w:tab w:val="left" w:pos="720"/>
+                <w:tab w:val="left" w:pos="1440"/>
+                <w:tab w:val="left" w:pos="2160"/>
+                <w:tab w:val="left" w:pos="2880"/>
+                <w:tab w:val="left" w:pos="3600"/>
+                <w:tab w:val="left" w:pos="4320"/>
+                <w:tab w:val="left" w:pos="4680"/>
+              </w:tabs>
+              <w:rPr>
+                <w:rFonts w:ascii="Palatino Linotype" w:hAnsi="Palatino Linotype"/>
+                <w:b/>
+                <w:bCs/>
+                <w:sz w:val="20"/>
+                <w:szCs w:val="20"/>
+              </w:rPr>
+            </w:pPr>
+            <w:r>
+              <w:rPr>
+                <w:rFonts w:ascii="Palatino Linotype" w:hAnsi="Palatino Linotype"/>
+                <w:b/>
+                <w:bCs/>
+                <w:sz w:val="20"/>
+                <w:szCs w:val="20"/>
+              </w:rPr>
+              <w:t>Jail Days</w:t>
+            </w:r>
+          </w:p>
+        </w:tc>
+        <w:tc>
+          <w:tcPr>
+            <w:tcW w:w="3289" w:type="dxa"/>
+          </w:tcPr>
+          <w:p>
+            <w:pPr>
+              <w:tabs>
+                <w:tab w:val="left" w:pos="-1080"/>
+                <w:tab w:val="left" w:pos="-720"/>
+                <w:tab w:val="left" w:pos="0"/>
+                <w:tab w:val="left" w:pos="720"/>
+                <w:tab w:val="left" w:pos="1440"/>
+                <w:tab w:val="left" w:pos="2160"/>
+                <w:tab w:val="left" w:pos="2880"/>
+                <w:tab w:val="left" w:pos="3600"/>
+                <w:tab w:val="left" w:pos="4320"/>
+                <w:tab w:val="left" w:pos="4680"/>
+              </w:tabs>
+              <w:rPr>
+                <w:rFonts w:ascii="Palatino Linotype" w:hAnsi="Palatino Linotype"/>
+                <w:b/>
+                <w:bCs/>
+                <w:sz w:val="20"/>
+                <w:szCs w:val="20"/>
+              </w:rPr>
+            </w:pPr>
+            <w:proofErr w:type="gramStart"/>
+            <w:r>
+              <w:rPr>
+                <w:rFonts w:ascii="Palatino Linotype" w:hAnsi="Palatino Linotype"/>
+                <w:b/>
+                <w:bCs/>
+                <w:sz w:val="20"/>
+                <w:szCs w:val="20"/>
+              </w:rPr>
+              <w:t xml:space="preserve"> </w:t>
+            </w:r>
+          </w:p>
+        </w:tc>
+        <w:tc>
+          <w:tcPr>
+            <w:tcW w:w="3289" w:type="dxa"/>
+          </w:tcPr>
+          <w:p>
+            <w:pPr>
+              <w:tabs>
+                <w:tab w:val="left" w:pos="-1080"/>
+                <w:tab w:val="left" w:pos="-720"/>
+                <w:tab w:val="left" w:pos="0"/>
+                <w:tab w:val="left" w:pos="720"/>
+                <w:tab w:val="left" w:pos="1440"/>
+                <w:tab w:val="left" w:pos="2160"/>
+                <w:tab w:val="left" w:pos="2880"/>
+                <w:tab w:val="left" w:pos="3600"/>
+                <w:tab w:val="left" w:pos="4320"/>
+                <w:tab w:val="left" w:pos="4680"/>
+              </w:tabs>
+              <w:rPr>
+                <w:rFonts w:ascii="Palatino Linotype" w:hAnsi="Palatino Linotype"/>
+                <w:b/>
+                <w:bCs/>
+                <w:sz w:val="20"/>
+                <w:szCs w:val="20"/>
+              </w:rPr>
+            </w:pPr>
+            <w:proofErr w:type="gramStart"/>
+            <w:r>
+              <w:rPr>
+                <w:rFonts w:ascii="Palatino Linotype" w:hAnsi="Palatino Linotype"/>
+                <w:b/>
+                <w:bCs/>
+                <w:sz w:val="20"/>
+                <w:szCs w:val="20"/>
+              </w:rPr>
+              <w:t xml:space="preserve"> </w:t>
+            </w:r>
+          </w:p>
+        </w:tc>
+        <w:tc>
+          <w:tcPr>
+            <w:tcW w:w="3289" w:type="dxa"/>
+          </w:tcPr>
+          <w:p>
+            <w:pPr>
+              <w:tabs>
+                <w:tab w:val="left" w:pos="-1080"/>
+                <w:tab w:val="left" w:pos="-720"/>
+                <w:tab w:val="left" w:pos="0"/>
+                <w:tab w:val="left" w:pos="720"/>
+                <w:tab w:val="left" w:pos="1440"/>
+                <w:tab w:val="left" w:pos="2160"/>
+                <w:tab w:val="left" w:pos="2880"/>
+                <w:tab w:val="left" w:pos="3600"/>
+                <w:tab w:val="left" w:pos="4320"/>
+                <w:tab w:val="left" w:pos="4680"/>
+              </w:tabs>
+              <w:rPr>
+                <w:rFonts w:ascii="Palatino Linotype" w:hAnsi="Palatino Linotype"/>
+                <w:b/>
+                <w:bCs/>
+                <w:sz w:val="20"/>
+                <w:szCs w:val="20"/>
+              </w:rPr>
+            </w:pPr>
+            <w:proofErr w:type="gramStart"/>
+            <w:r>
+              <w:rPr>
+                <w:rFonts w:ascii="Palatino Linotype" w:hAnsi="Palatino Linotype"/>
+                <w:b/>
+                <w:bCs/>
+                <w:sz w:val="20"/>
+                <w:szCs w:val="20"/>
+              </w:rPr>
+              <w:t xml:space="preserve">180</w:t>
+            </w:r>
+          </w:p>
+        </w:tc>
+      </w:tr>
+      <w:tr>
+        <w:trPr>
+          <w:jc w:val="center"/>
+        </w:trPr>
+        <w:tc>
+          <w:tcPr>
+            <w:tcW w:w="2182" w:type="dxa"/>
+          </w:tcPr>
+          <w:p>
+            <w:pPr>
+              <w:tabs>
+                <w:tab w:val="left" w:pos="-1080"/>
+                <w:tab w:val="left" w:pos="-720"/>
+                <w:tab w:val="left" w:pos="0"/>
+                <w:tab w:val="left" w:pos="720"/>
+                <w:tab w:val="left" w:pos="1440"/>
+                <w:tab w:val="left" w:pos="2160"/>
+                <w:tab w:val="left" w:pos="2880"/>
+                <w:tab w:val="left" w:pos="3600"/>
+                <w:tab w:val="left" w:pos="4320"/>
+                <w:tab w:val="left" w:pos="4680"/>
+              </w:tabs>
+              <w:rPr>
+                <w:rFonts w:ascii="Palatino Linotype" w:hAnsi="Palatino Linotype"/>
+                <w:b/>
+                <w:bCs/>
+                <w:sz w:val="20"/>
+                <w:szCs w:val="20"/>
+              </w:rPr>
+            </w:pPr>
+            <w:r>
+              <w:rPr>
+                <w:rFonts w:ascii="Palatino Linotype" w:hAnsi="Palatino Linotype"/>
+                <w:b/>
+                <w:bCs/>
+                <w:sz w:val="20"/>
+                <w:szCs w:val="20"/>
+              </w:rPr>
+              <w:t>Jail Days</w:t>
+            </w:r>
+            <w:r>
+              <w:rPr>
+                <w:rFonts w:ascii="Palatino Linotype" w:hAnsi="Palatino Linotype"/>
+                <w:b/>
+                <w:bCs/>
+                <w:sz w:val="20"/>
+                <w:szCs w:val="20"/>
+              </w:rPr>
+              <w:t xml:space="preserve"> </w:t>
+            </w:r>
+            <w:r>
+              <w:rPr>
+                <w:rFonts w:ascii="Palatino Linotype" w:hAnsi="Palatino Linotype"/>
+                <w:b/>
+                <w:bCs/>
+                <w:sz w:val="20"/>
+                <w:szCs w:val="20"/>
+              </w:rPr>
+              <w:t>Suspended</w:t>
+            </w:r>
+          </w:p>
+        </w:tc>
+        <w:tc>
+          <w:tcPr>
+            <w:tcW w:w="3289" w:type="dxa"/>
+          </w:tcPr>
+          <w:p>
+            <w:pPr>
+              <w:tabs>
+                <w:tab w:val="left" w:pos="-1080"/>
+                <w:tab w:val="left" w:pos="-720"/>
+                <w:tab w:val="left" w:pos="0"/>
+                <w:tab w:val="left" w:pos="720"/>
+                <w:tab w:val="left" w:pos="1440"/>
+                <w:tab w:val="left" w:pos="2160"/>
+                <w:tab w:val="left" w:pos="2880"/>
+                <w:tab w:val="left" w:pos="3600"/>
+                <w:tab w:val="left" w:pos="4320"/>
+                <w:tab w:val="left" w:pos="4680"/>
+              </w:tabs>
+              <w:rPr>
+                <w:rFonts w:ascii="Palatino Linotype" w:hAnsi="Palatino Linotype"/>
+                <w:b/>
+                <w:bCs/>
+                <w:sz w:val="20"/>
+                <w:szCs w:val="20"/>
+              </w:rPr>
+            </w:pPr>
+            <w:proofErr w:type="gramStart"/>
+            <w:r>
+              <w:rPr>
+                <w:rFonts w:ascii="Palatino Linotype" w:hAnsi="Palatino Linotype"/>
+                <w:b/>
+                <w:bCs/>
+                <w:sz w:val="20"/>
+                <w:szCs w:val="20"/>
+              </w:rPr>
+              <w:t xml:space="preserve"> </w:t>
+            </w:r>
+          </w:p>
+        </w:tc>
+        <w:tc>
+          <w:tcPr>
+            <w:tcW w:w="3289" w:type="dxa"/>
+          </w:tcPr>
+          <w:p>
+            <w:pPr>
+              <w:tabs>
+                <w:tab w:val="left" w:pos="-1080"/>
+                <w:tab w:val="left" w:pos="-720"/>
+                <w:tab w:val="left" w:pos="0"/>
+                <w:tab w:val="left" w:pos="720"/>
+                <w:tab w:val="left" w:pos="1440"/>
+                <w:tab w:val="left" w:pos="2160"/>
+                <w:tab w:val="left" w:pos="2880"/>
+                <w:tab w:val="left" w:pos="3600"/>
+                <w:tab w:val="left" w:pos="4320"/>
+                <w:tab w:val="left" w:pos="4680"/>
+              </w:tabs>
+              <w:rPr>
+                <w:rFonts w:ascii="Palatino Linotype" w:hAnsi="Palatino Linotype"/>
+                <w:b/>
+                <w:bCs/>
+                <w:sz w:val="20"/>
+                <w:szCs w:val="20"/>
+              </w:rPr>
+            </w:pPr>
+            <w:proofErr w:type="gramStart"/>
+            <w:r>
+              <w:rPr>
+                <w:rFonts w:ascii="Palatino Linotype" w:hAnsi="Palatino Linotype"/>
+                <w:b/>
+                <w:bCs/>
+                <w:sz w:val="20"/>
+                <w:szCs w:val="20"/>
+              </w:rPr>
+              <w:t xml:space="preserve"> </w:t>
+            </w:r>
+          </w:p>
+        </w:tc>
+        <w:tc>
+          <w:tcPr>
+            <w:tcW w:w="3289" w:type="dxa"/>
+          </w:tcPr>
+          <w:p>
+            <w:pPr>
+              <w:tabs>
+                <w:tab w:val="left" w:pos="-1080"/>
+                <w:tab w:val="left" w:pos="-720"/>
+                <w:tab w:val="left" w:pos="0"/>
+                <w:tab w:val="left" w:pos="720"/>
+                <w:tab w:val="left" w:pos="1440"/>
+                <w:tab w:val="left" w:pos="2160"/>
+                <w:tab w:val="left" w:pos="2880"/>
+                <w:tab w:val="left" w:pos="3600"/>
+                <w:tab w:val="left" w:pos="4320"/>
+                <w:tab w:val="left" w:pos="4680"/>
+              </w:tabs>
+              <w:rPr>
+                <w:rFonts w:ascii="Palatino Linotype" w:hAnsi="Palatino Linotype"/>
+                <w:b/>
+                <w:bCs/>
+                <w:sz w:val="20"/>
+                <w:szCs w:val="20"/>
+              </w:rPr>
+            </w:pPr>
+            <w:proofErr w:type="gramStart"/>
+            <w:r>
+              <w:rPr>
+                <w:rFonts w:ascii="Palatino Linotype" w:hAnsi="Palatino Linotype"/>
+                <w:b/>
+                <w:bCs/>
+                <w:sz w:val="20"/>
+                <w:szCs w:val="20"/>
+              </w:rPr>
+              <w:t xml:space="preserve">177</w:t>
             </w:r>
           </w:p>
         </w:tc>
@@ -1943,12 +2358,779 @@
     </w:tbl>
     <w:p>
       <w:pPr>
+        <w:jc w:val="both"/>
+        <w:rPr>
+          <w:rFonts w:ascii="Palatino Linotype" w:hAnsi="Palatino Linotype"/>
+          <w:sz w:val="20"/>
+          <w:szCs w:val="20"/>
+        </w:rPr>
+      </w:pPr>
+      <w:r>
+        <w:rPr>
+          <w:rFonts w:ascii="Palatino Linotype" w:hAnsi="Palatino Linotype"/>
+          <w:sz w:val="20"/>
+          <w:szCs w:val="20"/>
+        </w:rPr>
+        <w:t xml:space="preserve"/>
+      </w:r>
+      <w:r>
+        <w:rPr>
+          <w:rFonts w:ascii="Palatino Linotype" w:hAnsi="Palatino Linotype"/>
+          <w:sz w:val="20"/>
+          <w:szCs w:val="20"/>
+        </w:rPr>
+        <w:t xml:space="preserve"/>
+      </w:r>
+      <w:r>
+        <w:rPr>
+          <w:rFonts w:ascii="Palatino Linotype" w:hAnsi="Palatino Linotype"/>
+          <w:sz w:val="20"/>
+          <w:szCs w:val="20"/>
+        </w:rPr>
+        <w:t xml:space="preserve"/>
+      </w:r>
+      <w:r>
+        <w:rPr>
+          <w:rFonts w:ascii="Palatino Linotype" w:hAnsi="Palatino Linotype"/>
+          <w:sz w:val="20"/>
+          <w:szCs w:val="20"/>
+        </w:rPr>
+        <w:t xml:space="preserve"/>
+      </w:r>
+      <w:r>
+        <w:rPr>
+          <w:rFonts w:ascii="Palatino Linotype" w:hAnsi="Palatino Linotype"/>
+          <w:sz w:val="20"/>
+          <w:szCs w:val="20"/>
+        </w:rPr>
+        <w:t xml:space="preserve"/>
+      </w:r>
+      <w:r>
+        <w:rPr>
+          <w:rFonts w:ascii="Palatino Linotype" w:hAnsi="Palatino Linotype"/>
+          <w:sz w:val="20"/>
+          <w:szCs w:val="20"/>
+        </w:rPr>
+        <w:t xml:space="preserve"/>
+        <w:br/>
+        <w:t xml:space="preserve"/>
+      </w:r>
+      <w:r>
+        <w:rPr>
+          <w:rFonts w:ascii="Palatino Linotype" w:hAnsi="Palatino Linotype"/>
+          <w:b/>
+          <w:sz w:val="20"/>
+          <w:szCs w:val="20"/>
+        </w:rPr>
+        <w:t xml:space="preserve">Jail </w:t>
+      </w:r>
+      <w:r>
+        <w:rPr>
+          <w:rFonts w:ascii="Palatino Linotype" w:hAnsi="Palatino Linotype"/>
+          <w:b/>
+          <w:sz w:val="20"/>
+          <w:szCs w:val="20"/>
+        </w:rPr>
+        <w:t>Reporting</w:t>
+      </w:r>
+      <w:r>
+        <w:rPr>
+          <w:rFonts w:ascii="Palatino Linotype" w:hAnsi="Palatino Linotype"/>
+          <w:b/>
+          <w:sz w:val="20"/>
+          <w:szCs w:val="20"/>
+        </w:rPr>
+        <w:t xml:space="preserve"> Terms.  </w:t>
+      </w:r>
+      <w:r>
+        <w:rPr>
+          <w:rFonts w:ascii="Palatino Linotype" w:hAnsi="Palatino Linotype"/>
+          <w:sz w:val="20"/>
+          <w:szCs w:val="20"/>
+        </w:rPr>
+        <w:t xml:space="preserve">Defendant’s report date is </w:t>
+      </w:r>
+      <w:r>
+        <w:rPr>
+          <w:rFonts w:ascii="Palatino Linotype" w:hAnsi="Palatino Linotype"/>
+          <w:b/>
+          <w:sz w:val="20"/>
+          <w:szCs w:val="20"/>
+        </w:rPr>
+        <w:t xml:space="preserve">March 17, 2022</w:t>
+      </w:r>
+      <w:r>
+        <w:rPr>
+          <w:rFonts w:ascii="Palatino Linotype" w:hAnsi="Palatino Linotype"/>
+          <w:b/>
+          <w:sz w:val="20"/>
+          <w:szCs w:val="20"/>
+        </w:rPr>
+        <w:t xml:space="preserve">, at 08:30 AM</w:t>
+      </w:r>
+      <w:r>
+        <w:rPr>
+          <w:rFonts w:ascii="Palatino Linotype" w:hAnsi="Palatino Linotype"/>
+          <w:sz w:val="20"/>
+          <w:szCs w:val="20"/>
+        </w:rPr>
+        <w:t xml:space="preserve">.</w:t>
+      </w:r>
+    </w:p>
+    <w:p>
+      <w:pPr>
+        <w:pStyle w:val="ListParagraph"/>
+        <w:numPr>
+          <w:ilvl w:val="0"/>
+          <w:numId w:val="3"/>
+        </w:numPr>
+        <w:jc w:val="both"/>
+        <w:rPr>
+          <w:rFonts w:ascii="Palatino Linotype" w:hAnsi="Palatino Linotype"/>
+          <w:sz w:val="20"/>
+          <w:szCs w:val="20"/>
+        </w:rPr>
+      </w:pPr>
+      <w:r>
+        <w:rPr>
+          <w:rFonts w:ascii="Palatino Linotype" w:hAnsi="Palatino Linotype"/>
+          <w:sz w:val="20"/>
+          <w:szCs w:val="20"/>
+        </w:rPr>
+        <w:t>Defendant shall report to jail time</w:t>
+      </w:r>
+      <w:r>
+        <w:rPr>
+          <w:rFonts w:ascii="Palatino Linotype" w:hAnsi="Palatino Linotype"/>
+          <w:sz w:val="20"/>
+          <w:szCs w:val="20"/>
+        </w:rPr>
+        <w:t>l</w:t>
+      </w:r>
+      <w:r>
+        <w:rPr>
+          <w:rFonts w:ascii="Palatino Linotype" w:hAnsi="Palatino Linotype"/>
+          <w:sz w:val="20"/>
+          <w:szCs w:val="20"/>
+        </w:rPr>
+        <w:t>y and sober.</w:t>
+      </w:r>
+    </w:p>
+    <w:p>
+      <w:pPr>
+        <w:pStyle w:val="ListParagraph"/>
+        <w:numPr>
+          <w:ilvl w:val="0"/>
+          <w:numId w:val="3"/>
+        </w:numPr>
+        <w:jc w:val="both"/>
+        <w:rPr>
+          <w:rFonts w:ascii="Palatino Linotype" w:hAnsi="Palatino Linotype"/>
+          <w:sz w:val="20"/>
+          <w:szCs w:val="20"/>
+        </w:rPr>
+      </w:pPr>
+      <w:r>
+        <w:rPr>
+          <w:rFonts w:ascii="Palatino Linotype" w:hAnsi="Palatino Linotype"/>
+          <w:sz w:val="20"/>
+          <w:szCs w:val="20"/>
+        </w:rPr>
+        <w:t>The jail days imposed shall be served</w:t>
+      </w:r>
+      <w:r>
+        <w:rPr>
+          <w:rFonts w:ascii="Palatino Linotype" w:hAnsi="Palatino Linotype"/>
+          <w:sz w:val="20"/>
+          <w:szCs w:val="20"/>
+        </w:rPr>
+        <w:t xml:space="preserve"> as</w:t>
+      </w:r>
+      <w:r>
+        <w:rPr>
+          <w:rFonts w:ascii="Palatino Linotype" w:hAnsi="Palatino Linotype"/>
+          <w:sz w:val="20"/>
+          <w:szCs w:val="20"/>
+        </w:rPr>
+        <w:t xml:space="preserve"> </w:t>
+      </w:r>
+      <w:proofErr w:type="gramStart"/>
+      <w:r>
+        <w:rPr>
+          <w:rFonts w:ascii="Palatino Linotype" w:hAnsi="Palatino Linotype"/>
+          <w:sz w:val="20"/>
+          <w:szCs w:val="20"/>
+        </w:rPr>
+        <w:t xml:space="preserve">consecutive days. </w:t>
+      </w:r>
+      <w:r>
+        <w:rPr>
+          <w:rFonts w:ascii="Palatino Linotype" w:hAnsi="Palatino Linotype"/>
+          <w:sz w:val="20"/>
+          <w:szCs w:val="20"/>
+        </w:rPr>
+        <w:t xml:space="preserve"/>
+      </w:r>
+      <w:r>
+        <w:rPr>
+          <w:rFonts w:ascii="Palatino Linotype" w:hAnsi="Palatino Linotype"/>
+          <w:sz w:val="20"/>
+          <w:szCs w:val="20"/>
+        </w:rPr>
+        <w:t xml:space="preserve"/>
+      </w:r>
+      <w:r>
+        <w:rPr>
+          <w:rFonts w:ascii="Palatino Linotype" w:hAnsi="Palatino Linotype"/>
+          <w:sz w:val="20"/>
+          <w:szCs w:val="20"/>
+        </w:rPr>
+        <w:t xml:space="preserve"/>
+      </w:r>
+    </w:p>
+    <w:p>
+      <w:pPr>
+        <w:pStyle w:val="ListParagraph"/>
+        <w:numPr>
+          <w:ilvl w:val="0"/>
+          <w:numId w:val="3"/>
+        </w:numPr>
+        <w:jc w:val="both"/>
+        <w:rPr>
+          <w:rFonts w:ascii="Palatino Linotype" w:hAnsi="Palatino Linotype"/>
+          <w:sz w:val="20"/>
+          <w:szCs w:val="20"/>
+        </w:rPr>
+      </w:pPr>
+      <w:r>
+        <w:rPr>
+          <w:rFonts w:ascii="Palatino Linotype" w:hAnsi="Palatino Linotype"/>
+          <w:sz w:val="20"/>
+          <w:szCs w:val="20"/>
+        </w:rPr>
+        <w:t>Defendant shall timely pay, or dispute, confinement costs billed pursuant to R.C. 2929.37 or be subject to certificate of judgment by the Clerk.</w:t>
+      </w:r>
+      <w:r>
+        <w:rPr>
+          <w:rFonts w:ascii="Palatino Linotype" w:hAnsi="Palatino Linotype"/>
+          <w:sz w:val="20"/>
+          <w:szCs w:val="20"/>
+        </w:rPr>
+        <w:t xml:space="preserve"> </w:t>
+      </w:r>
+      <w:r>
+        <w:rPr>
+          <w:rFonts w:ascii="Palatino Linotype" w:hAnsi="Palatino Linotype"/>
+          <w:sz w:val="20"/>
+          <w:szCs w:val="20"/>
+        </w:rPr>
+        <w:t xml:space="preserve"/>
+        <w:br/>
+        <w:t xml:space="preserve"/>
+      </w:r>
+      <w:r>
+        <w:rPr>
+          <w:rFonts w:ascii="Palatino Linotype" w:hAnsi="Palatino Linotype"/>
+          <w:sz w:val="20"/>
+          <w:szCs w:val="20"/>
+        </w:rPr>
+        <w:t xml:space="preserve"/>
+      </w:r>
+    </w:p>
+    <w:p>
+      <w:pPr>
+        <w:jc w:val="both"/>
+        <w:rPr>
+          <w:rFonts w:ascii="Palatino Linotype" w:hAnsi="Palatino Linotype"/>
+          <w:sz w:val="20"/>
+          <w:szCs w:val="20"/>
+        </w:rPr>
+      </w:pPr>
+      <w:r>
+        <w:rPr>
+          <w:rFonts w:ascii="Palatino Linotype" w:hAnsi="Palatino Linotype"/>
+          <w:b/>
+          <w:bCs/>
+          <w:sz w:val="20"/>
+          <w:szCs w:val="20"/>
+        </w:rPr>
+        <w:t xml:space="preserve">Fines and Costs.  </w:t>
+      </w:r>
+      <w:r>
+        <w:rPr>
+          <w:rFonts w:ascii="Palatino Linotype" w:hAnsi="Palatino Linotype"/>
+          <w:b/>
+          <w:bCs/>
+          <w:sz w:val="20"/>
+          <w:szCs w:val="20"/>
+        </w:rPr>
+        <w:t xml:space="preserve"/>
+      </w:r>
+      <w:r>
+        <w:rPr>
+          <w:rFonts w:ascii="Palatino Linotype" w:hAnsi="Palatino Linotype"/>
+          <w:bCs/>
+          <w:sz w:val="20"/>
+          <w:szCs w:val="20"/>
+          <w:u w:val="single"/>
+        </w:rPr>
+        <w:t xml:space="preserve">Court costs are assessed for the highest degree charge in this</w:t>
+      </w:r>
+      <w:r>
+        <w:rPr>
+          <w:rFonts w:ascii="Palatino Linotype" w:hAnsi="Palatino Linotype"/>
+          <w:bCs/>
+          <w:sz w:val="20"/>
+          <w:szCs w:val="20"/>
+          <w:u w:val="single"/>
+        </w:rPr>
+        <w:t xml:space="preserve"> case</w:t>
+      </w:r>
+      <w:r>
+        <w:rPr>
+          <w:rFonts w:ascii="Palatino Linotype" w:hAnsi="Palatino Linotype"/>
+          <w:bCs/>
+          <w:sz w:val="20"/>
+          <w:szCs w:val="20"/>
+        </w:rPr>
+        <w:t xml:space="preserve">. </w:t>
+      </w:r>
+      <w:r>
+        <w:rPr>
+          <w:rFonts w:ascii="Palatino Linotype" w:hAnsi="Palatino Linotype"/>
+          <w:sz w:val="20"/>
+          <w:szCs w:val="20"/>
+        </w:rPr>
+        <w:t xml:space="preserve"/>
+      </w:r>
+      <w:r>
+        <w:rPr>
+          <w:rFonts w:ascii="Palatino Linotype" w:hAnsi="Palatino Linotype"/>
+          <w:bCs/>
+          <w:sz w:val="20"/>
+          <w:szCs w:val="20"/>
+        </w:rPr>
+        <w:t xml:space="preserve"/>
+      </w:r>
+      <w:r>
+        <w:rPr>
+          <w:rFonts w:ascii="Palatino Linotype" w:hAnsi="Palatino Linotype"/>
+          <w:sz w:val="20"/>
+          <w:szCs w:val="20"/>
+        </w:rPr>
+        <w:t xml:space="preserve"/>
+      </w:r>
+      <w:r>
+        <w:rPr>
+          <w:rFonts w:ascii="Palatino Linotype" w:hAnsi="Palatino Linotype"/>
+          <w:sz w:val="20"/>
+          <w:szCs w:val="20"/>
+        </w:rPr>
+        <w:t xml:space="preserve">Having</w:t>
+      </w:r>
+      <w:r>
+        <w:rPr>
+          <w:rFonts w:ascii="Palatino Linotype" w:hAnsi="Palatino Linotype"/>
+          <w:sz w:val="20"/>
+          <w:szCs w:val="20"/>
+        </w:rPr>
+        <w:t xml:space="preserve"> been informed of the fines </w:t>
+      </w:r>
+      <w:r>
+        <w:rPr>
+          <w:rFonts w:ascii="Palatino Linotype" w:hAnsi="Palatino Linotype"/>
+          <w:b/>
+          <w:bCs/>
+          <w:sz w:val="20"/>
+          <w:szCs w:val="20"/>
+        </w:rPr>
+        <w:t xml:space="preserve"/>
+      </w:r>
+      <w:r>
+        <w:rPr>
+          <w:rFonts w:ascii="Palatino Linotype" w:hAnsi="Palatino Linotype"/>
+          <w:sz w:val="20"/>
+          <w:szCs w:val="20"/>
+        </w:rPr>
+        <w:t xml:space="preserve">and costs</w:t>
+      </w:r>
+      <w:r>
+        <w:rPr>
+          <w:rFonts w:ascii="Palatino Linotype" w:hAnsi="Palatino Linotype"/>
+          <w:sz w:val="20"/>
+          <w:szCs w:val="20"/>
+        </w:rPr>
+        <w:t xml:space="preserve"> </w:t>
+      </w:r>
+      <w:r>
+        <w:rPr>
+          <w:rFonts w:ascii="Palatino Linotype" w:hAnsi="Palatino Linotype"/>
+          <w:sz w:val="20"/>
+          <w:szCs w:val="20"/>
+        </w:rPr>
+        <w:t xml:space="preserve">owed, Defendant expressed an ability to pay </w:t>
+      </w:r>
+      <w:r>
+        <w:rPr>
+          <w:rFonts w:ascii="Palatino Linotype" w:hAnsi="Palatino Linotype"/>
+          <w:b/>
+          <w:bCs/>
+          <w:sz w:val="20"/>
+          <w:szCs w:val="20"/>
+        </w:rPr>
+        <w:t xml:space="preserve">forthwith</w:t>
+      </w:r>
+      <w:r>
+        <w:rPr>
+          <w:rFonts w:ascii="Palatino Linotype" w:hAnsi="Palatino Linotype"/>
+          <w:sz w:val="20"/>
+          <w:szCs w:val="20"/>
+        </w:rPr>
+        <w:t xml:space="preserve">. </w:t>
+      </w:r>
+      <w:bookmarkStart w:id="0" w:name="_Hlk94196527"/>
+      <w:r>
+        <w:rPr>
+          <w:rFonts w:ascii="Palatino Linotype" w:hAnsi="Palatino Linotype"/>
+          <w:sz w:val="20"/>
+          <w:szCs w:val="20"/>
+        </w:rPr>
+        <w:t xml:space="preserve">Absent further order, the Court finds Defendant is able and shall pay</w:t>
+      </w:r>
+      <w:r>
+        <w:rPr>
+          <w:rFonts w:ascii="Palatino Linotype" w:hAnsi="Palatino Linotype"/>
+          <w:sz w:val="20"/>
+          <w:szCs w:val="20"/>
+        </w:rPr>
+        <w:t xml:space="preserve"> the fines </w:t>
+      </w:r>
+      <w:r>
+        <w:rPr>
+          <w:rFonts w:ascii="Palatino Linotype" w:hAnsi="Palatino Linotype"/>
+          <w:b/>
+          <w:bCs/>
+          <w:sz w:val="20"/>
+          <w:szCs w:val="20"/>
+        </w:rPr>
+        <w:t xml:space="preserve"/>
+      </w:r>
+      <w:r>
+        <w:rPr>
+          <w:rFonts w:ascii="Palatino Linotype" w:hAnsi="Palatino Linotype"/>
+          <w:sz w:val="20"/>
+          <w:szCs w:val="20"/>
+        </w:rPr>
+        <w:t xml:space="preserve">and costs</w:t>
+      </w:r>
+      <w:r>
+        <w:rPr>
+          <w:rFonts w:ascii="Palatino Linotype" w:hAnsi="Palatino Linotype"/>
+          <w:sz w:val="20"/>
+          <w:szCs w:val="20"/>
+        </w:rPr>
+        <w:t xml:space="preserve"> </w:t>
+      </w:r>
+      <w:r>
+        <w:rPr>
+          <w:rFonts w:ascii="Palatino Linotype" w:hAnsi="Palatino Linotype"/>
+          <w:sz w:val="20"/>
+          <w:szCs w:val="20"/>
+        </w:rPr>
+        <w:t xml:space="preserve">in full by </w:t>
+      </w:r>
+      <w:bookmarkEnd w:id="0"/>
+      <w:r>
+        <w:rPr>
+          <w:rFonts w:ascii="Palatino Linotype" w:hAnsi="Palatino Linotype"/>
+          <w:b/>
+          <w:bCs/>
+          <w:sz w:val="20"/>
+          <w:szCs w:val="20"/>
+        </w:rPr>
+        <w:t xml:space="preserve">March 17, 2022</w:t>
+      </w:r>
+      <w:r>
+        <w:rPr>
+          <w:rFonts w:ascii="Palatino Linotype" w:hAnsi="Palatino Linotype"/>
+          <w:sz w:val="20"/>
+          <w:szCs w:val="20"/>
+        </w:rPr>
+        <w:t>.</w:t>
+      </w:r>
+      <w:r>
+        <w:rPr>
+          <w:rFonts w:ascii="Palatino Linotype" w:hAnsi="Palatino Linotype"/>
+          <w:sz w:val="20"/>
+          <w:szCs w:val="20"/>
+        </w:rPr>
+        <w:t xml:space="preserve"> </w:t>
+      </w:r>
+      <w:r>
+        <w:rPr>
+          <w:rFonts w:ascii="Palatino Linotype" w:hAnsi="Palatino Linotype"/>
+          <w:sz w:val="20"/>
+          <w:szCs w:val="20"/>
+        </w:rPr>
+        <w:t xml:space="preserve"/>
+      </w:r>
+      <w:r>
+        <w:rPr>
+          <w:rFonts w:ascii="Palatino Linotype" w:hAnsi="Palatino Linotype"/>
+          <w:sz w:val="20"/>
+          <w:szCs w:val="20"/>
+        </w:rPr>
+        <w:t xml:space="preserve"/>
+      </w:r>
+      <w:r>
+        <w:rPr>
+          <w:rFonts w:ascii="Palatino Linotype" w:hAnsi="Palatino Linotype"/>
+          <w:sz w:val="20"/>
+          <w:szCs w:val="20"/>
+        </w:rPr>
+        <w:t xml:space="preserve"/>
+      </w:r>
+      <w:r>
+        <w:rPr>
+          <w:rFonts w:ascii="Palatino Linotype" w:hAnsi="Palatino Linotype"/>
+          <w:sz w:val="20"/>
+          <w:szCs w:val="20"/>
+        </w:rPr>
+        <w:t xml:space="preserve"/>
+      </w:r>
+      <w:r>
+        <w:rPr>
+          <w:rFonts w:ascii="Palatino Linotype" w:hAnsi="Palatino Linotype"/>
+          <w:sz w:val="20"/>
+          <w:szCs w:val="20"/>
+        </w:rPr>
+        <w:t xml:space="preserve"/>
+        <w:br/>
+        <w:t xml:space="preserve"/>
+      </w:r>
+    </w:p>
+    <w:p>
+      <w:pPr>
+        <w:jc w:val="both"/>
+        <w:rPr>
+          <w:rFonts w:ascii="Palatino Linotype" w:hAnsi="Palatino Linotype"/>
+          <w:sz w:val="20"/>
+          <w:szCs w:val="20"/>
+        </w:rPr>
+      </w:pPr>
+      <w:r>
+        <w:rPr>
+          <w:rFonts w:ascii="Palatino Linotype" w:hAnsi="Palatino Linotype"/>
+          <w:b/>
+          <w:bCs/>
+          <w:sz w:val="20"/>
+          <w:szCs w:val="20"/>
+        </w:rPr>
+        <w:t xml:space="preserve">Proof of Financial Responsibility.  </w:t>
+      </w:r>
+      <w:r>
+        <w:rPr>
+          <w:rFonts w:ascii="Palatino Linotype" w:hAnsi="Palatino Linotype"/>
+          <w:bCs/>
+          <w:sz w:val="20"/>
+          <w:szCs w:val="20"/>
+        </w:rPr>
+        <w:t xml:space="preserve"> </w:t>
+      </w:r>
+      <w:r>
+        <w:rPr>
+          <w:rFonts w:ascii="Palatino Linotype" w:hAnsi="Palatino Linotype"/>
+          <w:sz w:val="20"/>
+          <w:szCs w:val="20"/>
+        </w:rPr>
+        <w:t xml:space="preserve">The Defendant showed proof of financial responsibility at the time of the offense.</w:t>
+      </w:r>
+      <w:r>
+        <w:rPr>
+          <w:rFonts w:ascii="Palatino Linotype" w:hAnsi="Palatino Linotype"/>
+          <w:bCs/>
+          <w:sz w:val="20"/>
+          <w:szCs w:val="20"/>
+        </w:rPr>
+        <w:t xml:space="preserve"/>
+      </w:r>
+      <w:r>
+        <w:rPr>
+          <w:rFonts w:ascii="Palatino Linotype" w:hAnsi="Palatino Linotype"/>
+          <w:sz w:val="20"/>
+          <w:szCs w:val="20"/>
+        </w:rPr>
+        <w:t xml:space="preserve"/>
+      </w:r>
+      <w:r>
+        <w:rPr>
+          <w:rFonts w:ascii="Palatino Linotype" w:hAnsi="Palatino Linotype"/>
+          <w:sz w:val="20"/>
+          <w:szCs w:val="20"/>
+        </w:rPr>
+        <w:t xml:space="preserve"/>
+      </w:r>
+      <w:r>
+        <w:rPr>
+          <w:rFonts w:ascii="Palatino Linotype" w:hAnsi="Palatino Linotype"/>
+          <w:sz w:val="20"/>
+          <w:szCs w:val="20"/>
+        </w:rPr>
+        <w:t xml:space="preserve"/>
+      </w:r>
+      <w:r>
+        <w:rPr>
+          <w:rFonts w:ascii="Palatino Linotype" w:hAnsi="Palatino Linotype"/>
+          <w:sz w:val="20"/>
+          <w:szCs w:val="20"/>
+        </w:rPr>
+        <w:t xml:space="preserve"/>
+      </w:r>
+      <w:r>
+        <w:rPr>
+          <w:rFonts w:ascii="Palatino Linotype" w:hAnsi="Palatino Linotype"/>
+          <w:sz w:val="20"/>
+          <w:szCs w:val="20"/>
+        </w:rPr>
+        <w:t xml:space="preserve"/>
+      </w:r>
+      <w:r>
+        <w:rPr>
+          <w:rFonts w:ascii="Palatino Linotype" w:hAnsi="Palatino Linotype"/>
+          <w:sz w:val="20"/>
+          <w:szCs w:val="20"/>
+        </w:rPr>
+        <w:t xml:space="preserve"/>
+      </w:r>
+      <w:r>
+        <w:rPr>
+          <w:rFonts w:ascii="Palatino Linotype" w:hAnsi="Palatino Linotype"/>
+          <w:sz w:val="20"/>
+          <w:szCs w:val="20"/>
+        </w:rPr>
+        <w:t xml:space="preserve"/>
+        <w:br/>
+        <w:t xml:space="preserve"/>
+      </w:r>
+    </w:p>
+    <w:p>
+      <w:pPr>
+        <w:jc w:val="both"/>
+        <w:rPr>
+          <w:rFonts w:ascii="Palatino Linotype" w:hAnsi="Palatino Linotype"/>
+          <w:b/>
+          <w:sz w:val="20"/>
+          <w:szCs w:val="20"/>
+        </w:rPr>
+      </w:pPr>
+      <w:r>
+        <w:rPr>
+          <w:rFonts w:ascii="Palatino Linotype" w:hAnsi="Palatino Linotype"/>
+          <w:b/>
+          <w:sz w:val="20"/>
+          <w:szCs w:val="20"/>
+        </w:rPr>
+        <w:t>Community Control</w:t>
+      </w:r>
+      <w:r>
+        <w:rPr>
+          <w:rFonts w:ascii="Palatino Linotype" w:hAnsi="Palatino Linotype"/>
+          <w:b/>
+          <w:sz w:val="20"/>
+          <w:szCs w:val="20"/>
+        </w:rPr>
+        <w:t>.</w:t>
+      </w:r>
+      <w:r>
+        <w:rPr>
+          <w:rFonts w:ascii="Palatino Linotype" w:hAnsi="Palatino Linotype"/>
+          <w:b/>
+          <w:sz w:val="20"/>
+          <w:szCs w:val="20"/>
+        </w:rPr>
+        <w:t xml:space="preserve">  </w:t>
+      </w:r>
+      <w:r>
+        <w:rPr>
+          <w:rFonts w:ascii="Palatino Linotype" w:hAnsi="Palatino Linotype"/>
+          <w:sz w:val="20"/>
+          <w:szCs w:val="20"/>
+        </w:rPr>
+        <w:t xml:space="preserve">For a period of </w:t>
+      </w:r>
+      <w:proofErr w:type="gramStart"/>
+      <w:r>
+        <w:rPr>
+          <w:rFonts w:ascii="Palatino Linotype" w:hAnsi="Palatino Linotype"/>
+          <w:b/>
+          <w:sz w:val="20"/>
+          <w:szCs w:val="20"/>
+          <w:u w:val="single"/>
+        </w:rPr>
+        <w:t xml:space="preserve">1 year</w:t>
+      </w:r>
+      <w:r>
+        <w:rPr>
+          <w:rFonts w:ascii="Palatino Linotype" w:hAnsi="Palatino Linotype"/>
+          <w:sz w:val="20"/>
+          <w:szCs w:val="20"/>
+        </w:rPr>
+        <w:t xml:space="preserve">, Defendant shall be under </w:t>
+      </w:r>
+      <w:r>
+        <w:rPr>
+          <w:rFonts w:ascii="Palatino Linotype" w:hAnsi="Palatino Linotype"/>
+          <w:b/>
+          <w:sz w:val="20"/>
+          <w:szCs w:val="20"/>
+          <w:u w:val="single"/>
+        </w:rPr>
+        <w:t xml:space="preserve">basic</w:t>
+      </w:r>
+      <w:r>
+        <w:rPr>
+          <w:rFonts w:ascii="Palatino Linotype" w:hAnsi="Palatino Linotype"/>
+          <w:b/>
+          <w:sz w:val="20"/>
+          <w:szCs w:val="20"/>
+          <w:u w:val="single"/>
+        </w:rPr>
+        <w:t xml:space="preserve"> </w:t>
+      </w:r>
+      <w:r>
+        <w:rPr>
+          <w:rFonts w:ascii="Palatino Linotype" w:hAnsi="Palatino Linotype"/>
+          <w:b/>
+          <w:sz w:val="20"/>
+          <w:szCs w:val="20"/>
+          <w:u w:val="single"/>
+        </w:rPr>
+        <w:t>supervision</w:t>
+      </w:r>
+      <w:r>
+        <w:rPr>
+          <w:rFonts w:ascii="Palatino Linotype" w:hAnsi="Palatino Linotype"/>
+          <w:sz w:val="20"/>
+          <w:szCs w:val="20"/>
+        </w:rPr>
+        <w:t xml:space="preserve"> </w:t>
+      </w:r>
+      <w:r>
+        <w:rPr>
+          <w:rFonts w:ascii="Palatino Linotype" w:hAnsi="Palatino Linotype"/>
+          <w:sz w:val="20"/>
+          <w:szCs w:val="20"/>
+        </w:rPr>
+        <w:t>with the Office of Community Control.  The Court advised Defendant that as a result of any failure to comply with the terms of community control, the Court may impose a longer term of community control up to a total of 5 years; impose a definite jail term to include any days stayed or otherwise authorized by law; and/or otherwise modify the terms of community control set forth below.</w:t>
+      </w:r>
+    </w:p>
+    <w:p>
+      <w:pPr>
         <w:spacing w:line="276" w:lineRule="auto"/>
         <w:jc w:val="both"/>
         <w:rPr>
           <w:rFonts w:ascii="Palatino Linotype" w:hAnsi="Palatino Linotype"/>
           <w:b/>
-          <w:bCs/>
           <w:sz w:val="20"/>
           <w:szCs w:val="20"/>
         </w:rPr>
@@ -1966,14 +3148,213 @@
       <w:r>
         <w:rPr>
           <w:rFonts w:ascii="Palatino Linotype" w:hAnsi="Palatino Linotype"/>
+          <w:sz w:val="20"/>
+          <w:szCs w:val="20"/>
+        </w:rPr>
+        <w:t xml:space="preserve">While subject to </w:t>
+      </w:r>
+      <w:r>
+        <w:rPr>
+          <w:rFonts w:ascii="Palatino Linotype" w:hAnsi="Palatino Linotype"/>
+          <w:sz w:val="20"/>
+          <w:szCs w:val="20"/>
+        </w:rPr>
+        <w:t xml:space="preserve">community control, Defendant shall: </w:t>
+      </w:r>
+    </w:p>
+    <w:p>
+      <w:pPr>
+        <w:jc w:val="both"/>
+        <w:rPr>
+          <w:rFonts w:ascii="Palatino Linotype" w:hAnsi="Palatino Linotype"/>
+          <w:sz w:val="20"/>
+          <w:szCs w:val="20"/>
+        </w:rPr>
+      </w:pPr>
+    </w:p>
+    <w:p>
+      <w:pPr>
+        <w:ind w:firstLine="419"/>
+        <w:jc w:val="both"/>
+        <w:rPr>
+          <w:rFonts w:ascii="Palatino Linotype" w:hAnsi="Palatino Linotype"/>
+          <w:sz w:val="20"/>
+          <w:szCs w:val="20"/>
+          <w:u w:val="single"/>
+        </w:rPr>
+      </w:pPr>
+      <w:r>
+        <w:rPr>
+          <w:rFonts w:ascii="Palatino Linotype" w:hAnsi="Palatino Linotype"/>
+          <w:sz w:val="20"/>
+          <w:szCs w:val="20"/>
+          <w:u w:val="single"/>
+        </w:rPr>
+        <w:t>General Terms</w:t>
+      </w:r>
+    </w:p>
+    <w:p>
+      <w:pPr>
+        <w:pStyle w:val="ListParagraph"/>
+        <w:widowControl/>
+        <w:numPr>
+          <w:ilvl w:val="0"/>
+          <w:numId w:val="2"/>
+        </w:numPr>
+        <w:autoSpaceDE/>
+        <w:autoSpaceDN/>
+        <w:adjustRightInd/>
+        <w:jc w:val="both"/>
+        <w:rPr>
+          <w:rFonts w:ascii="Palatino Linotype" w:hAnsi="Palatino Linotype"/>
+          <w:sz w:val="20"/>
+          <w:szCs w:val="20"/>
+        </w:rPr>
+      </w:pPr>
+      <w:r>
+        <w:rPr>
+          <w:rFonts w:ascii="Palatino Linotype" w:hAnsi="Palatino Linotype"/>
+          <w:sz w:val="20"/>
+          <w:szCs w:val="20"/>
+        </w:rPr>
+        <w:t>Report forthwith to the Office of Community Control.</w:t>
+      </w:r>
+    </w:p>
+    <w:p>
+      <w:pPr>
+        <w:pStyle w:val="ListParagraph"/>
+        <w:widowControl/>
+        <w:numPr>
+          <w:ilvl w:val="0"/>
+          <w:numId w:val="2"/>
+        </w:numPr>
+        <w:autoSpaceDE/>
+        <w:autoSpaceDN/>
+        <w:adjustRightInd/>
+        <w:jc w:val="both"/>
+        <w:rPr>
+          <w:rFonts w:ascii="Palatino Linotype" w:hAnsi="Palatino Linotype"/>
+          <w:sz w:val="20"/>
+          <w:szCs w:val="20"/>
+        </w:rPr>
+      </w:pPr>
+      <w:r>
+        <w:rPr>
+          <w:rFonts w:ascii="Palatino Linotype" w:hAnsi="Palatino Linotype"/>
+          <w:sz w:val="20"/>
+          <w:szCs w:val="20"/>
+        </w:rPr>
+        <w:t>Abide by the law, comply with the community control</w:t>
+      </w:r>
+      <w:r>
+        <w:rPr>
+          <w:rFonts w:ascii="Palatino Linotype" w:hAnsi="Palatino Linotype"/>
+          <w:sz w:val="20"/>
+          <w:szCs w:val="20"/>
+        </w:rPr>
+        <w:t xml:space="preserve"> terms set by the Office of Community Control</w:t>
+      </w:r>
+      <w:r>
+        <w:rPr>
+          <w:rFonts w:ascii="Palatino Linotype" w:hAnsi="Palatino Linotype"/>
+          <w:sz w:val="20"/>
+          <w:szCs w:val="20"/>
+        </w:rPr>
+        <w:t xml:space="preserve">, and not leave the state without the permission of the Court and/or </w:t>
+      </w:r>
+      <w:r>
+        <w:rPr>
+          <w:rFonts w:ascii="Palatino Linotype" w:hAnsi="Palatino Linotype"/>
+          <w:sz w:val="20"/>
+          <w:szCs w:val="20"/>
+        </w:rPr>
+        <w:t>the Office of Community Control</w:t>
+      </w:r>
+      <w:r>
+        <w:rPr>
+          <w:rFonts w:ascii="Palatino Linotype" w:hAnsi="Palatino Linotype"/>
+          <w:sz w:val="20"/>
+          <w:szCs w:val="20"/>
+        </w:rPr>
+        <w:t>.</w:t>
+      </w:r>
+    </w:p>
+    <w:p>
+      <w:pPr>
+        <w:pStyle w:val="ListParagraph"/>
+        <w:widowControl/>
+        <w:numPr>
+          <w:ilvl w:val="0"/>
+          <w:numId w:val="2"/>
+        </w:numPr>
+        <w:autoSpaceDE/>
+        <w:autoSpaceDN/>
+        <w:adjustRightInd/>
+        <w:jc w:val="both"/>
+        <w:rPr>
+          <w:rFonts w:ascii="Palatino Linotype" w:hAnsi="Palatino Linotype"/>
+          <w:sz w:val="20"/>
+          <w:szCs w:val="20"/>
+        </w:rPr>
+      </w:pPr>
+      <w:r>
+        <w:rPr>
+          <w:rFonts w:ascii="Palatino Linotype" w:hAnsi="Palatino Linotype"/>
+          <w:sz w:val="20"/>
+          <w:szCs w:val="20"/>
+        </w:rPr>
+        <w:t xml:space="preserve">Pay probation fees monthly.  </w:t>
+      </w:r>
+    </w:p>
+    <w:p>
+      <w:pPr>
+        <w:pStyle w:val="ListParagraph"/>
+        <w:widowControl/>
+        <w:numPr>
+          <w:ilvl w:val="0"/>
+          <w:numId w:val="2"/>
+        </w:numPr>
+        <w:autoSpaceDE/>
+        <w:autoSpaceDN/>
+        <w:adjustRightInd/>
+        <w:jc w:val="both"/>
+        <w:rPr>
+          <w:rFonts w:ascii="Palatino Linotype" w:hAnsi="Palatino Linotype"/>
           <w:b/>
           <w:bCs/>
           <w:sz w:val="20"/>
           <w:szCs w:val="20"/>
         </w:rPr>
-        <w:t xml:space="preserve">Fines and Costs.  </w:t>
-      </w:r>
-      <w:r>
+      </w:pPr>
+      <w:r>
+        <w:rPr>
+          <w:rFonts w:ascii="Palatino Linotype" w:hAnsi="Palatino Linotype"/>
+          <w:sz w:val="20"/>
+          <w:szCs w:val="20"/>
+        </w:rPr>
+        <w:t>Make all reasonable effort to obtain and maintain employment.  Defendant shall report any change in employment status immediately.</w:t>
+      </w:r>
+      <w:r>
+        <w:rPr>
+          <w:rFonts w:ascii="Palatino Linotype" w:hAnsi="Palatino Linotype"/>
+          <w:sz w:val="20"/>
+          <w:szCs w:val="20"/>
+        </w:rPr>
+        <w:t xml:space="preserve"> </w:t>
+      </w:r>
+    </w:p>
+    <w:p>
+      <w:pPr>
+        <w:pStyle w:val="ListParagraph"/>
+        <w:widowControl/>
+        <w:numPr>
+          <w:ilvl w:val="0"/>
+          <w:numId w:val="2"/>
+        </w:numPr>
+        <w:autoSpaceDE/>
+        <w:autoSpaceDN/>
+        <w:adjustRightInd/>
+        <w:jc w:val="both"/>
         <w:rPr>
           <w:rFonts w:ascii="Palatino Linotype" w:hAnsi="Palatino Linotype"/>
           <w:b/>
@@ -1981,54 +3362,28 @@
           <w:sz w:val="20"/>
           <w:szCs w:val="20"/>
         </w:rPr>
-        <w:t xml:space="preserve"/>
-      </w:r>
-      <w:r>
-        <w:rPr>
-          <w:rFonts w:ascii="Palatino Linotype" w:hAnsi="Palatino Linotype"/>
-          <w:bCs/>
-          <w:sz w:val="20"/>
-          <w:szCs w:val="20"/>
-          <w:u w:val="single"/>
-        </w:rPr>
-        <w:t>Court costs are assessed for the highest degree charge in this</w:t>
-      </w:r>
-      <w:r>
-        <w:rPr>
-          <w:rFonts w:ascii="Palatino Linotype" w:hAnsi="Palatino Linotype"/>
-          <w:bCs/>
-          <w:sz w:val="20"/>
-          <w:szCs w:val="20"/>
-          <w:u w:val="single"/>
-        </w:rPr>
-        <w:t xml:space="preserve"> case</w:t>
-      </w:r>
-      <w:r>
-        <w:rPr>
-          <w:rFonts w:ascii="Palatino Linotype" w:hAnsi="Palatino Linotype"/>
-          <w:bCs/>
-          <w:sz w:val="20"/>
-          <w:szCs w:val="20"/>
-        </w:rPr>
-        <w:t xml:space="preserve">. </w:t>
-      </w:r>
-      <w:r>
-        <w:rPr>
-          <w:rFonts w:ascii="Palatino Linotype" w:hAnsi="Palatino Linotype"/>
-          <w:sz w:val="20"/>
-          <w:szCs w:val="20"/>
-        </w:rPr>
-        <w:t xml:space="preserve">Having</w:t>
-      </w:r>
-      <w:r>
-        <w:rPr>
-          <w:rFonts w:ascii="Palatino Linotype" w:hAnsi="Palatino Linotype"/>
-          <w:sz w:val="20"/>
-          <w:szCs w:val="20"/>
-        </w:rPr>
-        <w:t xml:space="preserve"> been informed of the fines </w:t>
-      </w:r>
-      <w:r>
+      </w:pPr>
+      <w:r>
+        <w:rPr>
+          <w:rFonts w:ascii="Palatino Linotype" w:hAnsi="Palatino Linotype"/>
+          <w:sz w:val="20"/>
+          <w:szCs w:val="20"/>
+        </w:rPr>
+        <w:t>Submit to alcohol/drug testing at the request of community control or any other law enforcement officer.</w:t>
+      </w:r>
+    </w:p>
+    <w:p>
+      <w:pPr>
+        <w:pStyle w:val="ListParagraph"/>
+        <w:widowControl/>
+        <w:numPr>
+          <w:ilvl w:val="0"/>
+          <w:numId w:val="2"/>
+        </w:numPr>
+        <w:autoSpaceDE/>
+        <w:autoSpaceDN/>
+        <w:adjustRightInd/>
+        <w:jc w:val="both"/>
         <w:rPr>
           <w:rFonts w:ascii="Palatino Linotype" w:hAnsi="Palatino Linotype"/>
           <w:b/>
@@ -2036,33 +3391,24 @@
           <w:sz w:val="20"/>
           <w:szCs w:val="20"/>
         </w:rPr>
-        <w:t xml:space="preserve"/>
-      </w:r>
-      <w:r>
-        <w:rPr>
-          <w:rFonts w:ascii="Palatino Linotype" w:hAnsi="Palatino Linotype"/>
-          <w:sz w:val="20"/>
-          <w:szCs w:val="20"/>
-        </w:rPr>
-        <w:t xml:space="preserve">and costs</w:t>
-      </w:r>
-      <w:r>
-        <w:rPr>
-          <w:rFonts w:ascii="Palatino Linotype" w:hAnsi="Palatino Linotype"/>
-          <w:sz w:val="20"/>
-          <w:szCs w:val="20"/>
-        </w:rPr>
-        <w:t xml:space="preserve"> </w:t>
-      </w:r>
-      <w:r>
-        <w:rPr>
-          <w:rFonts w:ascii="Palatino Linotype" w:hAnsi="Palatino Linotype"/>
-          <w:sz w:val="20"/>
-          <w:szCs w:val="20"/>
-        </w:rPr>
-        <w:t xml:space="preserve">owed, Defendant expressed an ability to pay </w:t>
-      </w:r>
-      <w:r>
+      </w:pPr>
+      <w:r>
+        <w:rPr>
+          <w:rFonts w:ascii="Palatino Linotype" w:hAnsi="Palatino Linotype"/>
+          <w:sz w:val="20"/>
+          <w:szCs w:val="20"/>
+        </w:rPr>
+        <w:t>Not possess/consume/purchase any alcoholic beverages or drugs of abuse.</w:t>
+      </w:r>
+    </w:p>
+    <w:p>
+      <w:pPr>
+        <w:widowControl/>
+        <w:autoSpaceDE/>
+        <w:autoSpaceDN/>
+        <w:adjustRightInd/>
+        <w:ind w:left="419"/>
+        <w:jc w:val="both"/>
         <w:rPr>
           <w:rFonts w:ascii="Palatino Linotype" w:hAnsi="Palatino Linotype"/>
           <w:b/>
@@ -2070,169 +3416,152 @@
           <w:sz w:val="20"/>
           <w:szCs w:val="20"/>
         </w:rPr>
-        <w:t xml:space="preserve">forthwith</w:t>
-      </w:r>
-      <w:r>
-        <w:rPr>
-          <w:rFonts w:ascii="Palatino Linotype" w:hAnsi="Palatino Linotype"/>
-          <w:sz w:val="20"/>
-          <w:szCs w:val="20"/>
-        </w:rPr>
-        <w:t xml:space="preserve">. </w:t>
-      </w:r>
-      <w:bookmarkStart w:id="0" w:name="_Hlk94196527"/>
-      <w:r>
-        <w:rPr>
-          <w:rFonts w:ascii="Palatino Linotype" w:hAnsi="Palatino Linotype"/>
-          <w:sz w:val="20"/>
-          <w:szCs w:val="20"/>
-        </w:rPr>
-        <w:t xml:space="preserve">Absent further order, the Court finds Defendant is able and shall pay</w:t>
-      </w:r>
-      <w:r>
-        <w:rPr>
-          <w:rFonts w:ascii="Palatino Linotype" w:hAnsi="Palatino Linotype"/>
-          <w:sz w:val="20"/>
-          <w:szCs w:val="20"/>
-        </w:rPr>
-        <w:t xml:space="preserve"> the fines </w:t>
-      </w:r>
-      <w:r>
-        <w:rPr>
-          <w:rFonts w:ascii="Palatino Linotype" w:hAnsi="Palatino Linotype"/>
-          <w:b/>
-          <w:bCs/>
-          <w:sz w:val="20"/>
-          <w:szCs w:val="20"/>
-        </w:rPr>
-        <w:t xml:space="preserve"/>
-      </w:r>
-      <w:r>
-        <w:rPr>
-          <w:rFonts w:ascii="Palatino Linotype" w:hAnsi="Palatino Linotype"/>
-          <w:sz w:val="20"/>
-          <w:szCs w:val="20"/>
-        </w:rPr>
-        <w:t xml:space="preserve">and costs</w:t>
-      </w:r>
-      <w:r>
-        <w:rPr>
-          <w:rFonts w:ascii="Palatino Linotype" w:hAnsi="Palatino Linotype"/>
-          <w:sz w:val="20"/>
-          <w:szCs w:val="20"/>
-        </w:rPr>
-        <w:t xml:space="preserve"> </w:t>
-      </w:r>
-      <w:r>
-        <w:rPr>
-          <w:rFonts w:ascii="Palatino Linotype" w:hAnsi="Palatino Linotype"/>
-          <w:sz w:val="20"/>
-          <w:szCs w:val="20"/>
-        </w:rPr>
-        <w:t xml:space="preserve">in full by </w:t>
-      </w:r>
-      <w:bookmarkEnd w:id="0"/>
-      <w:r>
-        <w:rPr>
-          <w:rFonts w:ascii="Palatino Linotype" w:hAnsi="Palatino Linotype"/>
-          <w:b/>
-          <w:bCs/>
-          <w:sz w:val="20"/>
-          <w:szCs w:val="20"/>
-        </w:rPr>
-        <w:t xml:space="preserve">March 16, 2022</w:t>
-      </w:r>
-      <w:r>
-        <w:rPr>
-          <w:rFonts w:ascii="Palatino Linotype" w:hAnsi="Palatino Linotype"/>
-          <w:sz w:val="20"/>
-          <w:szCs w:val="20"/>
-        </w:rPr>
-        <w:t xml:space="preserve">. </w:t>
-      </w:r>
-      <w:r>
-        <w:rPr>
-          <w:rFonts w:ascii="Palatino Linotype" w:hAnsi="Palatino Linotype"/>
-          <w:sz w:val="20"/>
-          <w:szCs w:val="20"/>
-        </w:rPr>
-        <w:t xml:space="preserve"/>
-      </w:r>
-      <w:r>
-        <w:rPr>
-          <w:rFonts w:ascii="Palatino Linotype" w:hAnsi="Palatino Linotype"/>
-          <w:sz w:val="20"/>
-          <w:szCs w:val="20"/>
-        </w:rPr>
-        <w:t xml:space="preserve"/>
-      </w:r>
-      <w:r>
-        <w:rPr>
-          <w:rFonts w:ascii="Palatino Linotype" w:hAnsi="Palatino Linotype"/>
-          <w:sz w:val="20"/>
-          <w:szCs w:val="20"/>
-        </w:rPr>
-        <w:t xml:space="preserve"/>
-      </w:r>
-      <w:r>
-        <w:rPr>
-          <w:rFonts w:ascii="Palatino Linotype" w:hAnsi="Palatino Linotype"/>
-          <w:sz w:val="20"/>
-          <w:szCs w:val="20"/>
-        </w:rPr>
-        <w:t xml:space="preserve"/>
-      </w:r>
-      <w:r>
-        <w:rPr>
-          <w:rFonts w:ascii="Palatino Linotype" w:hAnsi="Palatino Linotype"/>
-          <w:sz w:val="20"/>
-          <w:szCs w:val="20"/>
-        </w:rPr>
-        <w:t xml:space="preserve"/>
-        <w:br/>
-        <w:t xml:space="preserve"/>
-      </w:r>
+      </w:pPr>
     </w:p>
     <w:p>
       <w:pPr>
+        <w:widowControl/>
+        <w:autoSpaceDE/>
+        <w:autoSpaceDN/>
+        <w:adjustRightInd/>
+        <w:ind w:left="419"/>
         <w:jc w:val="both"/>
         <w:rPr>
           <w:rFonts w:ascii="Palatino Linotype" w:hAnsi="Palatino Linotype"/>
-          <w:sz w:val="20"/>
-          <w:szCs w:val="20"/>
-        </w:rPr>
-      </w:pPr>
-      <w:r>
-        <w:rPr>
-          <w:rFonts w:ascii="Palatino Linotype" w:hAnsi="Palatino Linotype"/>
-          <w:b/>
           <w:bCs/>
           <w:sz w:val="20"/>
           <w:szCs w:val="20"/>
-        </w:rPr>
-        <w:t xml:space="preserve">Proof of Financial Responsibility.  </w:t>
-      </w:r>
+          <w:u w:val="single"/>
+        </w:rPr>
+      </w:pPr>
       <w:r>
         <w:rPr>
           <w:rFonts w:ascii="Palatino Linotype" w:hAnsi="Palatino Linotype"/>
           <w:bCs/>
           <w:sz w:val="20"/>
           <w:szCs w:val="20"/>
-        </w:rPr>
-        <w:t xml:space="preserve"> </w:t>
-      </w:r>
-      <w:r>
-        <w:rPr>
-          <w:rFonts w:ascii="Palatino Linotype" w:hAnsi="Palatino Linotype"/>
-          <w:sz w:val="20"/>
-          <w:szCs w:val="20"/>
-        </w:rPr>
-        <w:t xml:space="preserve">The Defendant showed proof of financial responsibility at the time of the offense.</w:t>
-      </w:r>
+          <w:u w:val="single"/>
+        </w:rPr>
+        <w:t xml:space="preserve">Additional </w:t>
+      </w:r>
+      <w:proofErr w:type="gramStart"/>
       <w:r>
         <w:rPr>
           <w:rFonts w:ascii="Palatino Linotype" w:hAnsi="Palatino Linotype"/>
           <w:bCs/>
+          <w:sz w:val="20"/>
+          <w:szCs w:val="20"/>
+          <w:u w:val="single"/>
+        </w:rPr>
+        <w:t>Terms</w:t>
+      </w:r>
+      <w:r>
+        <w:rPr>
+          <w:rFonts w:ascii="Palatino Linotype" w:hAnsi="Palatino Linotype"/>
+          <w:sz w:val="20"/>
+          <w:szCs w:val="20"/>
+        </w:rPr>
+        <w:t xml:space="preserve"/>
+      </w:r>
+      <w:r>
+        <w:rPr>
+          <w:rFonts w:ascii="Palatino Linotype" w:hAnsi="Palatino Linotype"/>
+          <w:sz w:val="20"/>
+          <w:szCs w:val="20"/>
+        </w:rPr>
+        <w:t xml:space="preserve"/>
+      </w:r>
+      <w:r>
+        <w:rPr>
+          <w:rFonts w:ascii="Palatino Linotype" w:hAnsi="Palatino Linotype"/>
+          <w:sz w:val="20"/>
+          <w:szCs w:val="20"/>
+        </w:rPr>
+        <w:t xml:space="preserve"/>
+      </w:r>
+      <w:r>
+        <w:rPr>
+          <w:rFonts w:ascii="Palatino Linotype" w:hAnsi="Palatino Linotype"/>
+          <w:sz w:val="20"/>
+          <w:szCs w:val="20"/>
+        </w:rPr>
+        <w:t xml:space="preserve"/>
+      </w:r>
+      <w:r>
+        <w:rPr>
+          <w:rFonts w:ascii="Palatino Linotype" w:hAnsi="Palatino Linotype"/>
+          <w:sz w:val="20"/>
+          <w:szCs w:val="20"/>
+        </w:rPr>
+        <w:t xml:space="preserve"/>
+      </w:r>
+      <w:r>
+        <w:rPr>
+          <w:rFonts w:ascii="Palatino Linotype" w:hAnsi="Palatino Linotype"/>
+          <w:sz w:val="20"/>
+          <w:szCs w:val="20"/>
+        </w:rPr>
+        <w:t xml:space="preserve"/>
+      </w:r>
+      <w:r>
+        <w:rPr>
+          <w:rFonts w:ascii="Palatino Linotype" w:hAnsi="Palatino Linotype"/>
+          <w:sz w:val="20"/>
+          <w:szCs w:val="20"/>
+        </w:rPr>
+        <w:t xml:space="preserve"/>
+      </w:r>
+      <w:r>
+        <w:rPr>
+          <w:rFonts w:ascii="Palatino Linotype" w:hAnsi="Palatino Linotype"/>
+          <w:sz w:val="20"/>
+          <w:szCs w:val="20"/>
+        </w:rPr>
+        <w:t xml:space="preserve"/>
+      </w:r>
+      <w:r>
+        <w:rPr>
+          <w:rFonts w:ascii="Palatino Linotype" w:hAnsi="Palatino Linotype"/>
+          <w:sz w:val="20"/>
+          <w:szCs w:val="20"/>
+        </w:rPr>
+        <w:t xml:space="preserve"/>
+      </w:r>
+      <w:r>
+        <w:rPr>
+          <w:rFonts w:ascii="Palatino Linotype" w:hAnsi="Palatino Linotype"/>
+          <w:sz w:val="20"/>
+          <w:szCs w:val="20"/>
+        </w:rPr>
+        <w:t xml:space="preserve"/>
+      </w:r>
+      <w:r>
+        <w:rPr>
+          <w:rFonts w:ascii="Palatino Linotype" w:hAnsi="Palatino Linotype"/>
+          <w:sz w:val="20"/>
+          <w:szCs w:val="20"/>
+        </w:rPr>
+        <w:t xml:space="preserve"/>
+      </w:r>
+      <w:r>
+        <w:rPr>
+          <w:rFonts w:ascii="Palatino Linotype" w:hAnsi="Palatino Linotype"/>
+          <w:sz w:val="20"/>
+          <w:szCs w:val="20"/>
+        </w:rPr>
+        <w:t xml:space="preserve"/>
+      </w:r>
+      <w:r>
+        <w:rPr>
+          <w:rFonts w:ascii="Palatino Linotype" w:hAnsi="Palatino Linotype"/>
+          <w:sz w:val="20"/>
+          <w:szCs w:val="20"/>
+        </w:rPr>
+        <w:t xml:space="preserve"/>
+      </w:r>
+      <w:r>
+        <w:rPr>
+          <w:rFonts w:ascii="Palatino Linotype" w:hAnsi="Palatino Linotype"/>
           <w:sz w:val="20"/>
           <w:szCs w:val="20"/>
         </w:rPr>
@@ -2391,13 +3720,14 @@
         </w:rPr>
         <w:tab/>
       </w:r>
-      <w:r>
-        <w:rPr>
-          <w:rFonts w:ascii="Palatino Linotype" w:hAnsi="Palatino Linotype"/>
-          <w:sz w:val="20"/>
-          <w:szCs w:val="20"/>
-        </w:rPr>
-        <w:t xml:space="preserve">Judge</w:t>
+      <w:proofErr w:type="gramStart"/>
+      <w:r>
+        <w:rPr>
+          <w:rFonts w:ascii="Palatino Linotype" w:hAnsi="Palatino Linotype"/>
+          <w:sz w:val="20"/>
+          <w:szCs w:val="20"/>
+        </w:rPr>
+        <w:t xml:space="preserve">Magistrate</w:t>
       </w:r>
       <w:r>
         <w:rPr>
@@ -2413,7 +3743,7 @@
           <w:sz w:val="20"/>
           <w:szCs w:val="20"/>
         </w:rPr>
-        <w:t xml:space="preserve">Marianne</w:t>
+        <w:t xml:space="preserve">Amanda</w:t>
       </w:r>
       <w:r>
         <w:rPr>
@@ -2429,7 +3759,7 @@
           <w:sz w:val="20"/>
           <w:szCs w:val="20"/>
         </w:rPr>
-        <w:t xml:space="preserve">Hemmeter</w:t>
+        <w:t xml:space="preserve">Bunner</w:t>
       </w:r>
     </w:p>
     <w:p>
@@ -2465,30 +3795,72 @@
     <w:p>
       <w:pPr>
         <w:tabs>
-          <w:tab w:val="left" w:pos="-1080"/>
-          <w:tab w:val="left" w:pos="-720"/>
-          <w:tab w:val="left" w:pos="0"/>
-          <w:tab w:val="left" w:pos="720"/>
-          <w:tab w:val="left" w:pos="1440"/>
-          <w:tab w:val="left" w:pos="2160"/>
-          <w:tab w:val="left" w:pos="2880"/>
-          <w:tab w:val="left" w:pos="3600"/>
-          <w:tab w:val="left" w:pos="4320"/>
-          <w:tab w:val="left" w:pos="4680"/>
+          <w:tab w:val="center" w:pos="4680"/>
         </w:tabs>
-        <w:rPr>
-          <w:rFonts w:ascii="Palatino Linotype" w:hAnsi="Palatino Linotype"/>
-          <w:sz w:val="16"/>
-          <w:szCs w:val="16"/>
-        </w:rPr>
-      </w:pPr>
-      <w:r>
-        <w:rPr>
-          <w:rFonts w:ascii="Palatino Linotype" w:hAnsi="Palatino Linotype"/>
-          <w:sz w:val="16"/>
-          <w:szCs w:val="16"/>
-        </w:rPr>
-        <w:t>Copies served by Dep. Clerk ___________________________ on the following date ____________________ to:</w:t>
+        <w:jc w:val="both"/>
+        <w:rPr>
+          <w:rFonts w:ascii="Palatino Linotype" w:hAnsi="Palatino Linotype"/>
+          <w:b/>
+          <w:bCs/>
+          <w:i/>
+          <w:sz w:val="19"/>
+          <w:szCs w:val="19"/>
+        </w:rPr>
+      </w:pPr>
+      <w:r>
+        <w:rPr>
+          <w:rFonts w:ascii="Palatino Linotype" w:hAnsi="Palatino Linotype"/>
+          <w:b/>
+          <w:bCs/>
+          <w:i/>
+          <w:sz w:val="19"/>
+          <w:szCs w:val="19"/>
+        </w:rPr>
+        <w:t xml:space="preserve">Pursuant to Criminal Rule 19(D) and Traffic Rule 14, written objections to this magistrate’s decision must be filed within </w:t>
+      </w:r>
+      <w:r>
+        <w:rPr>
+          <w:rFonts w:ascii="Palatino Linotype" w:hAnsi="Palatino Linotype"/>
+          <w:b/>
+          <w:bCs/>
+          <w:i/>
+          <w:sz w:val="19"/>
+          <w:szCs w:val="19"/>
+        </w:rPr>
+        <w:t>14</w:t>
+      </w:r>
+      <w:r>
+        <w:rPr>
+          <w:rFonts w:ascii="Palatino Linotype" w:hAnsi="Palatino Linotype"/>
+          <w:b/>
+          <w:bCs/>
+          <w:i/>
+          <w:sz w:val="19"/>
+          <w:szCs w:val="19"/>
+        </w:rPr>
+        <w:t xml:space="preserve"> days of the filing of this decision. Any objections must state with specificity the grounds of the objections. </w:t>
+      </w:r>
+      <w:r>
+        <w:rPr>
+          <w:rFonts w:ascii="Palatino Linotype" w:hAnsi="Palatino Linotype"/>
+          <w:b/>
+          <w:bCs/>
+          <w:i/>
+          <w:sz w:val="19"/>
+          <w:szCs w:val="19"/>
+        </w:rPr>
+        <w:t xml:space="preserve">A party shall not assign as error on appeal the court’s adoption of this decision unless the party timely </w:t>
+      </w:r>
+      <w:r>
+        <w:rPr>
+          <w:rFonts w:ascii="Palatino Linotype" w:hAnsi="Palatino Linotype"/>
+          <w:b/>
+          <w:bCs/>
+          <w:i/>
+          <w:sz w:val="19"/>
+          <w:szCs w:val="19"/>
+        </w:rPr>
+        <w:t>files objections.</w:t>
       </w:r>
     </w:p>
     <w:p>
@@ -2507,17 +3879,17 @@
         </w:tabs>
         <w:rPr>
           <w:rFonts w:ascii="Palatino Linotype" w:hAnsi="Palatino Linotype"/>
-          <w:sz w:val="16"/>
-          <w:szCs w:val="16"/>
-        </w:rPr>
-      </w:pPr>
-      <w:r>
-        <w:rPr>
-          <w:rFonts w:ascii="Palatino Linotype" w:hAnsi="Palatino Linotype"/>
-          <w:sz w:val="16"/>
-          <w:szCs w:val="16"/>
-        </w:rPr>
-        <w:t xml:space="preserve">Prosecutor’s Office: PS    OM     EM; Defendant’s Attorney: PS     OM     EM; Marsian Gardner: PS     OM     EM;</w:t>
+          <w:sz w:val="20"/>
+          <w:szCs w:val="20"/>
+        </w:rPr>
+      </w:pPr>
+      <w:r>
+        <w:rPr>
+          <w:rFonts w:ascii="Palatino Linotype" w:hAnsi="Palatino Linotype"/>
+          <w:sz w:val="20"/>
+          <w:szCs w:val="20"/>
+        </w:rPr>
+        <w:t xml:space="preserve"/>
       </w:r>
     </w:p>
     <w:p>
@@ -2546,7 +3918,146 @@
           <w:sz w:val="16"/>
           <w:szCs w:val="16"/>
         </w:rPr>
-        <w:t xml:space="preserve"/>
+        <w:t>Copies served by Dep. Clerk ___________</w:t>
+      </w:r>
+      <w:r>
+        <w:rPr>
+          <w:rFonts w:ascii="Palatino Linotype" w:hAnsi="Palatino Linotype"/>
+          <w:sz w:val="16"/>
+          <w:szCs w:val="16"/>
+        </w:rPr>
+        <w:t>________________</w:t>
+      </w:r>
+      <w:r>
+        <w:rPr>
+          <w:rFonts w:ascii="Palatino Linotype" w:hAnsi="Palatino Linotype"/>
+          <w:sz w:val="16"/>
+          <w:szCs w:val="16"/>
+        </w:rPr>
+        <w:t xml:space="preserve"> on the following date ___________</w:t>
+      </w:r>
+      <w:r>
+        <w:rPr>
+          <w:rFonts w:ascii="Palatino Linotype" w:hAnsi="Palatino Linotype"/>
+          <w:sz w:val="16"/>
+          <w:szCs w:val="16"/>
+        </w:rPr>
+        <w:t>_________</w:t>
+      </w:r>
+      <w:r>
+        <w:rPr>
+          <w:rFonts w:ascii="Palatino Linotype" w:hAnsi="Palatino Linotype"/>
+          <w:sz w:val="16"/>
+          <w:szCs w:val="16"/>
+        </w:rPr>
+        <w:t xml:space="preserve"> to:</w:t>
+      </w:r>
+    </w:p>
+    <w:p>
+      <w:pPr>
+        <w:tabs>
+          <w:tab w:val="left" w:pos="-1080"/>
+          <w:tab w:val="left" w:pos="-720"/>
+          <w:tab w:val="left" w:pos="0"/>
+          <w:tab w:val="left" w:pos="720"/>
+          <w:tab w:val="left" w:pos="1440"/>
+          <w:tab w:val="left" w:pos="2160"/>
+          <w:tab w:val="left" w:pos="2880"/>
+          <w:tab w:val="left" w:pos="3600"/>
+          <w:tab w:val="left" w:pos="4320"/>
+          <w:tab w:val="left" w:pos="4680"/>
+        </w:tabs>
+        <w:rPr>
+          <w:rFonts w:ascii="Palatino Linotype" w:hAnsi="Palatino Linotype"/>
+          <w:sz w:val="16"/>
+          <w:szCs w:val="16"/>
+        </w:rPr>
+      </w:pPr>
+      <w:r>
+        <w:rPr>
+          <w:rFonts w:ascii="Palatino Linotype" w:hAnsi="Palatino Linotype"/>
+          <w:sz w:val="16"/>
+          <w:szCs w:val="16"/>
+        </w:rPr>
+        <w:t xml:space="preserve">Prosecutor’s Office: PS    </w:t>
+      </w:r>
+      <w:r>
+        <w:rPr>
+          <w:rFonts w:ascii="Palatino Linotype" w:hAnsi="Palatino Linotype"/>
+          <w:sz w:val="16"/>
+          <w:szCs w:val="16"/>
+        </w:rPr>
+        <w:t xml:space="preserve">OM     EM; Defendant’s Attorney: PS     OM     EM; </w:t>
+      </w:r>
+      <w:proofErr w:type="gramStart"/>
+      <w:r>
+        <w:rPr>
+          <w:rFonts w:ascii="Palatino Linotype" w:hAnsi="Palatino Linotype"/>
+          <w:sz w:val="16"/>
+          <w:szCs w:val="16"/>
+        </w:rPr>
+        <w:t xml:space="preserve">Marsian Gardner: PS     OM     EM;</w:t>
+      </w:r>
+    </w:p>
+    <w:p>
+      <w:pPr>
+        <w:tabs>
+          <w:tab w:val="left" w:pos="-1080"/>
+          <w:tab w:val="left" w:pos="-720"/>
+          <w:tab w:val="left" w:pos="0"/>
+          <w:tab w:val="left" w:pos="720"/>
+          <w:tab w:val="left" w:pos="1440"/>
+          <w:tab w:val="left" w:pos="2160"/>
+          <w:tab w:val="left" w:pos="2880"/>
+          <w:tab w:val="left" w:pos="3600"/>
+          <w:tab w:val="left" w:pos="4320"/>
+          <w:tab w:val="left" w:pos="4680"/>
+        </w:tabs>
+        <w:rPr>
+          <w:rFonts w:ascii="Palatino Linotype" w:hAnsi="Palatino Linotype"/>
+          <w:sz w:val="16"/>
+          <w:szCs w:val="16"/>
+        </w:rPr>
+      </w:pPr>
+      <w:r>
+        <w:rPr>
+          <w:rFonts w:ascii="Palatino Linotype" w:hAnsi="Palatino Linotype"/>
+          <w:sz w:val="16"/>
+          <w:szCs w:val="16"/>
+        </w:rPr>
+        <w:t xml:space="preserve">Community Control: PS    </w:t>
+      </w:r>
+      <w:r>
+        <w:rPr>
+          <w:rFonts w:ascii="Palatino Linotype" w:hAnsi="Palatino Linotype"/>
+          <w:sz w:val="16"/>
+          <w:szCs w:val="16"/>
+        </w:rPr>
+        <w:t>EM;</w:t>
+      </w:r>
+      <w:r>
+        <w:rPr>
+          <w:rFonts w:ascii="Palatino Linotype" w:hAnsi="Palatino Linotype"/>
+          <w:sz w:val="16"/>
+          <w:szCs w:val="16"/>
+        </w:rPr>
+        <w:t xml:space="preserve"> </w:t>
+      </w:r>
+      <w:r>
+        <w:rPr>
+          <w:rFonts w:ascii="Palatino Linotype" w:hAnsi="Palatino Linotype"/>
+          <w:sz w:val="16"/>
+          <w:szCs w:val="16"/>
+        </w:rPr>
+        <w:t xml:space="preserve"/>
+      </w:r>
+      <w:r>
+        <w:rPr>
+          <w:rFonts w:ascii="Palatino Linotype" w:hAnsi="Palatino Linotype"/>
+          <w:sz w:val="16"/>
+          <w:szCs w:val="16"/>
+        </w:rPr>
+        <w:t xml:space="preserve">County Jail: PS   EM;</w:t>
       </w:r>
     </w:p>
     <w:p>
@@ -2620,7 +4131,12 @@
 <w:ftr xmlns:wpc="http://schemas.microsoft.com/office/word/2010/wordprocessingCanvas" xmlns:cx="http://schemas.microsoft.com/office/drawing/2014/chartex" xmlns:cx1="http://schemas.microsoft.com/office/drawing/2015/9/8/chartex" xmlns:cx2="http://schemas.microsoft.com/office/drawing/2015/10/21/chartex" xmlns:cx3="http://schemas.microsoft.com/office/drawing/2016/5/9/chartex" xmlns:cx4="http://schemas.microsoft.com/office/drawing/2016/5/10/chartex" xmlns:cx5="http://schemas.microsoft.com/office/drawing/2016/5/11/chartex" xmlns:cx6="http://schemas.microsoft.com/office/drawing/2016/5/12/chartex" xmlns:cx7="http://schemas.microsoft.com/office/drawing/2016/5/13/chartex" xmlns:cx8="http://schemas.microsoft.com/office/drawing/2016/5/14/chartex" xmlns:mc="http://schemas.openxmlformats.org/markup-compatibility/2006" xmlns:aink="http://schemas.microsoft.com/office/drawing/2016/ink" xmlns:am3d="http://schemas.microsoft.com/office/drawing/2017/model3d" xmlns:o="urn:schemas-microsoft-com:office:office" xmlns:r="http://schemas.openxmlformats.org/officeDocument/2006/relationships" xmlns:m="http://schemas.openxmlformats.org/officeDocument/2006/math" xmlns:v="urn:schemas-microsoft-com:vml" xmlns:wp14="http://schemas.microsoft.com/office/word/2010/wordprocessingDrawing" xmlns:wp="http://schemas.openxmlformats.org/drawingml/2006/wordprocessingDrawing" xmlns:w10="urn:schemas-microsoft-com:office:word" xmlns:w="http://schemas.openxmlformats.org/wordprocessingml/2006/main" xmlns:w14="http://schemas.microsoft.com/office/word/2010/wordml" xmlns:w15="http://schemas.microsoft.com/office/word/2012/wordml" xmlns:w16cex="http://schemas.microsoft.com/office/word/2018/wordml/cex" xmlns:w16cid="http://schemas.microsoft.com/office/word/2016/wordml/cid" xmlns:w16="http://schemas.microsoft.com/office/word/2018/wordml" xmlns:w16sdtdh="http://schemas.microsoft.com/office/word/2020/wordml/sdtdatahash" xmlns:w16se="http://schemas.microsoft.com/office/word/2015/wordml/symex" xmlns:wpg="http://schemas.microsoft.com/office/word/2010/wordprocessingGroup" xmlns:wpi="http://schemas.microsoft.com/office/word/2010/wordprocessingInk" xmlns:wne="http://schemas.microsoft.com/office/word/2006/wordml" xmlns:wps="http://schemas.microsoft.com/office/word/2010/wordprocessingShape" mc:Ignorable="w14 w15 w16se w16cid w16 w16cex w16sdtdh wp14">
   <w:sdt>
     <w:sdtPr>
-      <w:id w:val="-1309706245"/>
+      <w:rPr>
+        <w:rFonts w:ascii="Palatino Linotype" w:hAnsi="Palatino Linotype"/>
+        <w:sz w:val="20"/>
+        <w:szCs w:val="20"/>
+      </w:rPr>
+      <w:id w:val="-2099861789"/>
       <w:docPartObj>
         <w:docPartGallery w:val="Page Numbers (Bottom of Page)"/>
         <w:docPartUnique/>
@@ -2635,19 +4151,13 @@
             <w:sz w:val="20"/>
             <w:szCs w:val="20"/>
           </w:rPr>
-          <w:id w:val="98381352"/>
+          <w:id w:val="860082579"/>
           <w:docPartObj>
             <w:docPartGallery w:val="Page Numbers (Top of Page)"/>
             <w:docPartUnique/>
           </w:docPartObj>
         </w:sdtPr>
-        <w:sdtEndPr>
-          <w:rPr>
-            <w:rFonts w:ascii="Times New Roman" w:hAnsi="Times New Roman"/>
-            <w:sz w:val="24"/>
-            <w:szCs w:val="24"/>
-          </w:rPr>
-        </w:sdtEndPr>
+        <w:sdtEndPr/>
         <w:sdtContent>
           <w:p>
             <w:pPr>
@@ -2776,7 +4286,7 @@
                 <w:sz w:val="20"/>
                 <w:szCs w:val="20"/>
               </w:rPr>
-              <w:t>3</w:t>
+              <w:t>5</w:t>
             </w:r>
             <w:r>
               <w:rPr>
@@ -2804,41 +4314,21 @@
                 <w:sz w:val="20"/>
                 <w:szCs w:val="20"/>
               </w:rPr>
-              <w:t xml:space="preserve">Final Judgment Entry 21TRC08418</w:t>
+              <w:t xml:space="preserve">Magistrate Decision</w:t>
             </w:r>
-          </w:p>
-          <w:p>
-            <w:pPr>
-              <w:pStyle w:val="Footer"/>
-              <w:jc w:val="right"/>
-            </w:pPr>
+            <w:r>
+              <w:rPr>
+                <w:rFonts w:ascii="Palatino Linotype" w:hAnsi="Palatino Linotype"/>
+                <w:sz w:val="20"/>
+                <w:szCs w:val="20"/>
+              </w:rPr>
+              <w:t xml:space="preserve"> 21TRC08418</w:t>
+            </w:r>
           </w:p>
         </w:sdtContent>
       </w:sdt>
     </w:sdtContent>
   </w:sdt>
-  <w:p>
-    <w:pPr>
-      <w:tabs>
-        <w:tab w:val="left" w:pos="-1080"/>
-        <w:tab w:val="left" w:pos="-720"/>
-        <w:tab w:val="left" w:pos="0"/>
-        <w:tab w:val="left" w:pos="720"/>
-        <w:tab w:val="left" w:pos="1440"/>
-        <w:tab w:val="left" w:pos="2160"/>
-        <w:tab w:val="left" w:pos="2880"/>
-        <w:tab w:val="left" w:pos="3600"/>
-        <w:tab w:val="left" w:pos="4320"/>
-        <w:tab w:val="left" w:pos="4680"/>
-      </w:tabs>
-      <w:jc w:val="right"/>
-      <w:rPr>
-        <w:rFonts w:ascii="Palatino Linotype" w:hAnsi="Palatino Linotype"/>
-        <w:sz w:val="20"/>
-        <w:szCs w:val="20"/>
-      </w:rPr>
-    </w:pPr>
-  </w:p>
 </w:ftr>
 </file>
 
@@ -3030,8 +4520,240 @@
       </w:rPr>
     </w:lvl>
   </w:abstractNum>
+  <w:abstractNum w:abstractNumId="1" w15:restartNumberingAfterBreak="0">
+    <w:nsid w:val="279660C9"/>
+    <w:multiLevelType w:val="hybridMultilevel"/>
+    <w:tmpl w:val="05247724"/>
+    <w:lvl w:ilvl="0" w:tplc="04090001">
+      <w:start w:val="1"/>
+      <w:numFmt w:val="bullet"/>
+      <w:lvlText w:val=""/>
+      <w:lvlJc w:val="left"/>
+      <w:pPr>
+        <w:ind w:left="720" w:hanging="360"/>
+      </w:pPr>
+      <w:rPr>
+        <w:rFonts w:ascii="Symbol" w:hAnsi="Symbol" w:hint="default"/>
+      </w:rPr>
+    </w:lvl>
+    <w:lvl w:ilvl="1" w:tplc="04090003" w:tentative="1">
+      <w:start w:val="1"/>
+      <w:numFmt w:val="bullet"/>
+      <w:lvlText w:val="o"/>
+      <w:lvlJc w:val="left"/>
+      <w:pPr>
+        <w:ind w:left="1440" w:hanging="360"/>
+      </w:pPr>
+      <w:rPr>
+        <w:rFonts w:ascii="Courier New" w:hAnsi="Courier New" w:cs="Courier New" w:hint="default"/>
+      </w:rPr>
+    </w:lvl>
+    <w:lvl w:ilvl="2" w:tplc="04090005" w:tentative="1">
+      <w:start w:val="1"/>
+      <w:numFmt w:val="bullet"/>
+      <w:lvlText w:val=""/>
+      <w:lvlJc w:val="left"/>
+      <w:pPr>
+        <w:ind w:left="2160" w:hanging="360"/>
+      </w:pPr>
+      <w:rPr>
+        <w:rFonts w:ascii="Wingdings" w:hAnsi="Wingdings" w:hint="default"/>
+      </w:rPr>
+    </w:lvl>
+    <w:lvl w:ilvl="3" w:tplc="04090001" w:tentative="1">
+      <w:start w:val="1"/>
+      <w:numFmt w:val="bullet"/>
+      <w:lvlText w:val=""/>
+      <w:lvlJc w:val="left"/>
+      <w:pPr>
+        <w:ind w:left="2880" w:hanging="360"/>
+      </w:pPr>
+      <w:rPr>
+        <w:rFonts w:ascii="Symbol" w:hAnsi="Symbol" w:hint="default"/>
+      </w:rPr>
+    </w:lvl>
+    <w:lvl w:ilvl="4" w:tplc="04090003" w:tentative="1">
+      <w:start w:val="1"/>
+      <w:numFmt w:val="bullet"/>
+      <w:lvlText w:val="o"/>
+      <w:lvlJc w:val="left"/>
+      <w:pPr>
+        <w:ind w:left="3600" w:hanging="360"/>
+      </w:pPr>
+      <w:rPr>
+        <w:rFonts w:ascii="Courier New" w:hAnsi="Courier New" w:cs="Courier New" w:hint="default"/>
+      </w:rPr>
+    </w:lvl>
+    <w:lvl w:ilvl="5" w:tplc="04090005" w:tentative="1">
+      <w:start w:val="1"/>
+      <w:numFmt w:val="bullet"/>
+      <w:lvlText w:val=""/>
+      <w:lvlJc w:val="left"/>
+      <w:pPr>
+        <w:ind w:left="4320" w:hanging="360"/>
+      </w:pPr>
+      <w:rPr>
+        <w:rFonts w:ascii="Wingdings" w:hAnsi="Wingdings" w:hint="default"/>
+      </w:rPr>
+    </w:lvl>
+    <w:lvl w:ilvl="6" w:tplc="04090001" w:tentative="1">
+      <w:start w:val="1"/>
+      <w:numFmt w:val="bullet"/>
+      <w:lvlText w:val=""/>
+      <w:lvlJc w:val="left"/>
+      <w:pPr>
+        <w:ind w:left="5040" w:hanging="360"/>
+      </w:pPr>
+      <w:rPr>
+        <w:rFonts w:ascii="Symbol" w:hAnsi="Symbol" w:hint="default"/>
+      </w:rPr>
+    </w:lvl>
+    <w:lvl w:ilvl="7" w:tplc="04090003" w:tentative="1">
+      <w:start w:val="1"/>
+      <w:numFmt w:val="bullet"/>
+      <w:lvlText w:val="o"/>
+      <w:lvlJc w:val="left"/>
+      <w:pPr>
+        <w:ind w:left="5760" w:hanging="360"/>
+      </w:pPr>
+      <w:rPr>
+        <w:rFonts w:ascii="Courier New" w:hAnsi="Courier New" w:cs="Courier New" w:hint="default"/>
+      </w:rPr>
+    </w:lvl>
+    <w:lvl w:ilvl="8" w:tplc="04090005" w:tentative="1">
+      <w:start w:val="1"/>
+      <w:numFmt w:val="bullet"/>
+      <w:lvlText w:val=""/>
+      <w:lvlJc w:val="left"/>
+      <w:pPr>
+        <w:ind w:left="6480" w:hanging="360"/>
+      </w:pPr>
+      <w:rPr>
+        <w:rFonts w:ascii="Wingdings" w:hAnsi="Wingdings" w:hint="default"/>
+      </w:rPr>
+    </w:lvl>
+  </w:abstractNum>
+  <w:abstractNum w:abstractNumId="2" w15:restartNumberingAfterBreak="0">
+    <w:nsid w:val="2E17566E"/>
+    <w:multiLevelType w:val="hybridMultilevel"/>
+    <w:tmpl w:val="00866CE6"/>
+    <w:lvl w:ilvl="0" w:tplc="04090001">
+      <w:start w:val="1"/>
+      <w:numFmt w:val="bullet"/>
+      <w:lvlText w:val=""/>
+      <w:lvlJc w:val="left"/>
+      <w:pPr>
+        <w:ind w:left="779" w:hanging="360"/>
+      </w:pPr>
+      <w:rPr>
+        <w:rFonts w:ascii="Symbol" w:hAnsi="Symbol" w:hint="default"/>
+      </w:rPr>
+    </w:lvl>
+    <w:lvl w:ilvl="1" w:tplc="04090003">
+      <w:start w:val="1"/>
+      <w:numFmt w:val="bullet"/>
+      <w:lvlText w:val="o"/>
+      <w:lvlJc w:val="left"/>
+      <w:pPr>
+        <w:ind w:left="1499" w:hanging="360"/>
+      </w:pPr>
+      <w:rPr>
+        <w:rFonts w:ascii="Courier New" w:hAnsi="Courier New" w:cs="Courier New" w:hint="default"/>
+      </w:rPr>
+    </w:lvl>
+    <w:lvl w:ilvl="2" w:tplc="04090005" w:tentative="1">
+      <w:start w:val="1"/>
+      <w:numFmt w:val="bullet"/>
+      <w:lvlText w:val=""/>
+      <w:lvlJc w:val="left"/>
+      <w:pPr>
+        <w:ind w:left="2219" w:hanging="360"/>
+      </w:pPr>
+      <w:rPr>
+        <w:rFonts w:ascii="Wingdings" w:hAnsi="Wingdings" w:hint="default"/>
+      </w:rPr>
+    </w:lvl>
+    <w:lvl w:ilvl="3" w:tplc="04090001" w:tentative="1">
+      <w:start w:val="1"/>
+      <w:numFmt w:val="bullet"/>
+      <w:lvlText w:val=""/>
+      <w:lvlJc w:val="left"/>
+      <w:pPr>
+        <w:ind w:left="2939" w:hanging="360"/>
+      </w:pPr>
+      <w:rPr>
+        <w:rFonts w:ascii="Symbol" w:hAnsi="Symbol" w:hint="default"/>
+      </w:rPr>
+    </w:lvl>
+    <w:lvl w:ilvl="4" w:tplc="04090003" w:tentative="1">
+      <w:start w:val="1"/>
+      <w:numFmt w:val="bullet"/>
+      <w:lvlText w:val="o"/>
+      <w:lvlJc w:val="left"/>
+      <w:pPr>
+        <w:ind w:left="3659" w:hanging="360"/>
+      </w:pPr>
+      <w:rPr>
+        <w:rFonts w:ascii="Courier New" w:hAnsi="Courier New" w:cs="Courier New" w:hint="default"/>
+      </w:rPr>
+    </w:lvl>
+    <w:lvl w:ilvl="5" w:tplc="04090005" w:tentative="1">
+      <w:start w:val="1"/>
+      <w:numFmt w:val="bullet"/>
+      <w:lvlText w:val=""/>
+      <w:lvlJc w:val="left"/>
+      <w:pPr>
+        <w:ind w:left="4379" w:hanging="360"/>
+      </w:pPr>
+      <w:rPr>
+        <w:rFonts w:ascii="Wingdings" w:hAnsi="Wingdings" w:hint="default"/>
+      </w:rPr>
+    </w:lvl>
+    <w:lvl w:ilvl="6" w:tplc="04090001" w:tentative="1">
+      <w:start w:val="1"/>
+      <w:numFmt w:val="bullet"/>
+      <w:lvlText w:val=""/>
+      <w:lvlJc w:val="left"/>
+      <w:pPr>
+        <w:ind w:left="5099" w:hanging="360"/>
+      </w:pPr>
+      <w:rPr>
+        <w:rFonts w:ascii="Symbol" w:hAnsi="Symbol" w:hint="default"/>
+      </w:rPr>
+    </w:lvl>
+    <w:lvl w:ilvl="7" w:tplc="04090003" w:tentative="1">
+      <w:start w:val="1"/>
+      <w:numFmt w:val="bullet"/>
+      <w:lvlText w:val="o"/>
+      <w:lvlJc w:val="left"/>
+      <w:pPr>
+        <w:ind w:left="5819" w:hanging="360"/>
+      </w:pPr>
+      <w:rPr>
+        <w:rFonts w:ascii="Courier New" w:hAnsi="Courier New" w:cs="Courier New" w:hint="default"/>
+      </w:rPr>
+    </w:lvl>
+    <w:lvl w:ilvl="8" w:tplc="04090005" w:tentative="1">
+      <w:start w:val="1"/>
+      <w:numFmt w:val="bullet"/>
+      <w:lvlText w:val=""/>
+      <w:lvlJc w:val="left"/>
+      <w:pPr>
+        <w:ind w:left="6539" w:hanging="360"/>
+      </w:pPr>
+      <w:rPr>
+        <w:rFonts w:ascii="Wingdings" w:hAnsi="Wingdings" w:hint="default"/>
+      </w:rPr>
+    </w:lvl>
+  </w:abstractNum>
   <w:num w:numId="1">
     <w:abstractNumId w:val="0"/>
+  </w:num>
+  <w:num w:numId="2">
+    <w:abstractNumId w:val="2"/>
+  </w:num>
+  <w:num w:numId="3">
+    <w:abstractNumId w:val="1"/>
   </w:num>
 </w:numbering>
 </file>
@@ -3588,6 +5310,49 @@
       <w:contextualSpacing/>
     </w:pPr>
   </w:style>
+  <w:style w:type="character" w:styleId="CommentReference">
+    <w:name w:val="annotation reference"/>
+    <w:basedOn w:val="DefaultParagraphFont"/>
+    <w:uiPriority w:val="99"/>
+    <w:semiHidden/>
+    <w:unhideWhenUsed/>
+    <w:rsid w:val="00A53114"/>
+    <w:rPr>
+      <w:sz w:val="16"/>
+      <w:szCs w:val="16"/>
+    </w:rPr>
+  </w:style>
+  <w:style w:type="paragraph" w:styleId="CommentText">
+    <w:name w:val="annotation text"/>
+    <w:basedOn w:val="Normal"/>
+    <w:link w:val="CommentTextChar"/>
+    <w:uiPriority w:val="99"/>
+    <w:unhideWhenUsed/>
+    <w:rsid w:val="00A53114"/>
+    <w:pPr>
+      <w:widowControl/>
+      <w:autoSpaceDE/>
+      <w:autoSpaceDN/>
+      <w:adjustRightInd/>
+    </w:pPr>
+    <w:rPr>
+      <w:rFonts w:asciiTheme="minorHAnsi" w:eastAsiaTheme="minorHAnsi" w:hAnsiTheme="minorHAnsi" w:cstheme="minorBidi"/>
+      <w:sz w:val="20"/>
+      <w:szCs w:val="20"/>
+    </w:rPr>
+  </w:style>
+  <w:style w:type="character" w:customStyle="1" w:styleId="CommentTextChar">
+    <w:name w:val="Comment Text Char"/>
+    <w:basedOn w:val="DefaultParagraphFont"/>
+    <w:link w:val="CommentText"/>
+    <w:uiPriority w:val="99"/>
+    <w:rsid w:val="00A53114"/>
+    <w:rPr>
+      <w:rFonts w:eastAsiaTheme="minorHAnsi"/>
+      <w:sz w:val="20"/>
+      <w:szCs w:val="20"/>
+    </w:rPr>
+  </w:style>
 </w:styles>
 </file>
 

</xml_diff>